<commit_message>
added preliminary figures for model results
</commit_message>
<xml_diff>
--- a/reports/thesis/01_chapter_2.docx
+++ b/reports/thesis/01_chapter_2.docx
@@ -1760,7 +1760,15 @@
         <w:t>in</w:t>
       </w:r>
       <w:r>
-        <w:t xml:space="preserve"> Yellowstone National Park using GPS tracking technology to examine the impacts of carrion availability on foraging decisions of territorial ravens. Ravens were captured between October 2019 and January 2024 using remote controlled net launchers (Coda Enterprises, Ltd). Various anthropogenic foods and carrion sources were used as bait. Territorial ravens were caught opportunistically in large feeding groups with vagrant ravens and as targeted efforts at territories</w:t>
+        <w:t xml:space="preserve"> Yellowstone National Park using GPS tracking technology to examine the impacts of carrion availability on foraging decisions of territorial ravens. Ravens were captured between October 2019 and January 2024 using remote controlled net launchers (Coda </w:t>
+      </w:r>
+      <w:proofErr w:type="gramStart"/>
+      <w:r>
+        <w:t>Enterprises,</w:t>
+      </w:r>
+      <w:proofErr w:type="gramEnd"/>
+      <w:r>
+        <w:t xml:space="preserve"> Ltd). Various anthropogenic foods and carrion sources were used as bait. Territorial ravens were caught opportunistically in large feeding groups with vagrant ravens and as targeted efforts at territories</w:t>
       </w:r>
       <w:r>
         <w:t xml:space="preserve"> along the road within the national park</w:t>
@@ -1772,7 +1780,23 @@
         <w:t xml:space="preserve"> during the study period</w:t>
       </w:r>
       <w:r>
-        <w:t xml:space="preserve">. Solar powered GPS data loggers (e-obs GmbH; Bird Solar UMTS, 25 g) were then fit to the bird using teflon harness straps (total assembly weight &lt;4% body mass). The GPS data loggers recorded locations at 30-minute intervals when above 3,900 mV, no GPS locations when below 3,700 mV, and 1-hour intervals when in between. </w:t>
+        <w:t>. Solar powered GPS data loggers (e-</w:t>
+      </w:r>
+      <w:proofErr w:type="spellStart"/>
+      <w:r>
+        <w:t>obs</w:t>
+      </w:r>
+      <w:proofErr w:type="spellEnd"/>
+      <w:r>
+        <w:t xml:space="preserve"> GmbH; Bird Solar UMTS, 25 g) were then fit to the bird using </w:t>
+      </w:r>
+      <w:proofErr w:type="spellStart"/>
+      <w:r>
+        <w:t>teflon</w:t>
+      </w:r>
+      <w:proofErr w:type="spellEnd"/>
+      <w:r>
+        <w:t xml:space="preserve"> harness straps (total assembly weight &lt;4% body mass). The GPS data loggers recorded locations at 30-minute intervals when above 3,900 mV, no GPS locations when below 3,700 mV, and 1-hour intervals when in between. </w:t>
       </w:r>
       <w:r>
         <w:t>Movement d</w:t>
@@ -1784,7 +1808,15 @@
         <w:t>ed</w:t>
       </w:r>
       <w:r>
-        <w:t xml:space="preserve"> directly to a Movebank database through a 3G cell network connection. </w:t>
+        <w:t xml:space="preserve"> directly to a </w:t>
+      </w:r>
+      <w:proofErr w:type="spellStart"/>
+      <w:r>
+        <w:t>Movebank</w:t>
+      </w:r>
+      <w:proofErr w:type="spellEnd"/>
+      <w:r>
+        <w:t xml:space="preserve"> database through a 3G cell network connection. </w:t>
       </w:r>
       <w:r>
         <w:t>Territorial ravens</w:t>
@@ -1823,8 +1855,13 @@
         <w:t xml:space="preserve"> pair were tagged</w:t>
       </w:r>
       <w:r>
-        <w:t xml:space="preserve"> to avoid pseudoreplication</w:t>
-      </w:r>
+        <w:t xml:space="preserve"> to avoid </w:t>
+      </w:r>
+      <w:proofErr w:type="spellStart"/>
+      <w:r>
+        <w:t>pseudoreplication</w:t>
+      </w:r>
+      <w:proofErr w:type="spellEnd"/>
       <w:r>
         <w:t xml:space="preserve"> because </w:t>
       </w:r>
@@ -1945,7 +1982,15 @@
         <w:t xml:space="preserve"> </w:t>
       </w:r>
       <w:r>
-        <w:t>using the package adehabitatHR (</w:t>
+        <w:t xml:space="preserve">using the package </w:t>
+      </w:r>
+      <w:proofErr w:type="spellStart"/>
+      <w:r>
+        <w:t>adehabitatHR</w:t>
+      </w:r>
+      <w:proofErr w:type="spellEnd"/>
+      <w:r>
+        <w:t xml:space="preserve"> (</w:t>
       </w:r>
       <w:r>
         <w:rPr>
@@ -2108,7 +2153,15 @@
         <w:t>al</w:t>
       </w:r>
       <w:r>
-        <w:t xml:space="preserve"> take will occur outside of this region, but the vast majority of hunting will occur within this space. </w:t>
+        <w:t xml:space="preserve"> take will occur outside of this region, but </w:t>
+      </w:r>
+      <w:proofErr w:type="gramStart"/>
+      <w:r>
+        <w:t>the vast majority of</w:t>
+      </w:r>
+      <w:proofErr w:type="gramEnd"/>
+      <w:r>
+        <w:t xml:space="preserve"> hunting will occur within this space. </w:t>
       </w:r>
     </w:p>
     <w:p>
@@ -2503,10 +2556,7 @@
         <w:t xml:space="preserve"> a mix of movement, timing, landscape, and climate covariates</w:t>
       </w:r>
       <w:r>
-        <w:t xml:space="preserve"> and </w:t>
-      </w:r>
-      <w:r>
-        <w:t>makes no determinations about the prey species or cause of death</w:t>
+        <w:t xml:space="preserve"> and makes no determinations about the prey species or cause of death</w:t>
       </w:r>
       <w:r>
         <w:t>.</w:t>
@@ -2592,19 +2642,7 @@
         <w:t>es</w:t>
       </w:r>
       <w:r>
-        <w:t xml:space="preserve"> </w:t>
-      </w:r>
-      <w:r>
-        <w:t>within 1 kilometer of</w:t>
-      </w:r>
-      <w:r>
-        <w:t xml:space="preserve"> a</w:t>
-      </w:r>
-      <w:r>
-        <w:t xml:space="preserve"> </w:t>
-      </w:r>
-      <w:r>
-        <w:t xml:space="preserve">territory available to the local </w:t>
+        <w:t xml:space="preserve"> within 1 kilometer of a territory available to the local </w:t>
       </w:r>
       <w:r>
         <w:t>raven</w:t>
@@ -2689,8 +2727,17 @@
           <w:i/>
           <w:iCs/>
         </w:rPr>
-        <w:t>Availability of hunter carrion</w:t>
-      </w:r>
+        <w:t xml:space="preserve">Availability of hunter </w:t>
+      </w:r>
+      <w:proofErr w:type="gramStart"/>
+      <w:r>
+        <w:rPr>
+          <w:i/>
+          <w:iCs/>
+        </w:rPr>
+        <w:t>carrion</w:t>
+      </w:r>
+      <w:proofErr w:type="gramEnd"/>
     </w:p>
     <w:p>
       <w:pPr>
@@ -2721,7 +2768,15 @@
         <w:t xml:space="preserve"> hunting districts around the town of Gardiner</w:t>
       </w:r>
       <w:r>
-        <w:t>, although the 314 region also extends much farther north into the Paradise Valley</w:t>
+        <w:t xml:space="preserve">, although the 314 </w:t>
+      </w:r>
+      <w:proofErr w:type="gramStart"/>
+      <w:r>
+        <w:t>region</w:t>
+      </w:r>
+      <w:proofErr w:type="gramEnd"/>
+      <w:r>
+        <w:t xml:space="preserve"> also extends much farther north into the Paradise Valley</w:t>
       </w:r>
       <w:r>
         <w:t xml:space="preserve">. </w:t>
@@ -3710,13 +3765,7 @@
         <w:rPr>
           <w:highlight w:val="yellow"/>
         </w:rPr>
-        <w:t xml:space="preserve">in the hunting model </w:t>
-      </w:r>
-      <w:r>
-        <w:rPr>
-          <w:highlight w:val="yellow"/>
-        </w:rPr>
-        <w:t>are</w:t>
+        <w:t>in the hunting model are</w:t>
       </w:r>
       <w:r>
         <w:rPr>
@@ -3800,7 +3849,15 @@
         <w:t>209.65</w:t>
       </w:r>
       <w:r>
-        <w:t xml:space="preserve">, sd = </w:t>
+        <w:t xml:space="preserve">, </w:t>
+      </w:r>
+      <w:proofErr w:type="spellStart"/>
+      <w:r>
+        <w:t>sd</w:t>
+      </w:r>
+      <w:proofErr w:type="spellEnd"/>
+      <w:r>
+        <w:t xml:space="preserve"> = </w:t>
       </w:r>
       <w:r>
         <w:t>1</w:t>
@@ -3926,8 +3983,13 @@
         <w:t xml:space="preserve"> with many ravens often deciding to travel outside of the park to the hunting regions</w:t>
       </w:r>
       <w:r>
-        <w:t xml:space="preserve"> (Fig )</w:t>
-      </w:r>
+        <w:t xml:space="preserve"> (</w:t>
+      </w:r>
+      <w:proofErr w:type="gramStart"/>
+      <w:r>
+        <w:t>Fig )</w:t>
+      </w:r>
+      <w:proofErr w:type="gramEnd"/>
       <w:r>
         <w:t xml:space="preserve">. </w:t>
       </w:r>
@@ -4001,7 +4063,15 @@
         <w:t>64.4</w:t>
       </w:r>
       <w:r>
-        <w:t>, sd = 1</w:t>
+        <w:t xml:space="preserve">, </w:t>
+      </w:r>
+      <w:proofErr w:type="spellStart"/>
+      <w:r>
+        <w:t>sd</w:t>
+      </w:r>
+      <w:proofErr w:type="spellEnd"/>
+      <w:r>
+        <w:t xml:space="preserve"> = 1</w:t>
       </w:r>
       <w:r>
         <w:t>9.3</w:t>
@@ -4025,7 +4095,15 @@
         <w:t xml:space="preserve">ons </w:t>
       </w:r>
       <w:r>
-        <w:t>(20.6%, range = 0 – 51.7%, sd = 15.7)</w:t>
+        <w:t xml:space="preserve">(20.6%, range = 0 – 51.7%, </w:t>
+      </w:r>
+      <w:proofErr w:type="spellStart"/>
+      <w:r>
+        <w:t>sd</w:t>
+      </w:r>
+      <w:proofErr w:type="spellEnd"/>
+      <w:r>
+        <w:t xml:space="preserve"> = 15.7)</w:t>
       </w:r>
       <w:r>
         <w:t>.</w:t>
@@ -4043,8 +4121,13 @@
         <w:t xml:space="preserve">on anthropogenic subsidies </w:t>
       </w:r>
       <w:r>
-        <w:t>(Fig )</w:t>
-      </w:r>
+        <w:t>(</w:t>
+      </w:r>
+      <w:proofErr w:type="gramStart"/>
+      <w:r>
+        <w:t>Fig )</w:t>
+      </w:r>
+      <w:proofErr w:type="gramEnd"/>
       <w:r>
         <w:t>.</w:t>
       </w:r>
@@ -4100,7 +4183,15 @@
         <w:t>2</w:t>
       </w:r>
       <w:r>
-        <w:t>, sd = 6.23</w:t>
+        <w:t xml:space="preserve">, </w:t>
+      </w:r>
+      <w:proofErr w:type="spellStart"/>
+      <w:r>
+        <w:t>sd</w:t>
+      </w:r>
+      <w:proofErr w:type="spellEnd"/>
+      <w:r>
+        <w:t xml:space="preserve"> = 6.23</w:t>
       </w:r>
       <w:r>
         <w:t xml:space="preserve"> </w:t>
@@ -4130,7 +4221,15 @@
         <w:t>%</w:t>
       </w:r>
       <w:r>
-        <w:t>, sd = 6.5</w:t>
+        <w:t xml:space="preserve">, </w:t>
+      </w:r>
+      <w:proofErr w:type="spellStart"/>
+      <w:r>
+        <w:t>sd</w:t>
+      </w:r>
+      <w:proofErr w:type="spellEnd"/>
+      <w:r>
+        <w:t xml:space="preserve"> = 6.5</w:t>
       </w:r>
       <w:r>
         <w:t>%</w:t>
@@ -4151,40 +4250,29 @@
         <w:t>on</w:t>
       </w:r>
       <w:r>
-        <w:t xml:space="preserve"> an average of 1</w:t>
-      </w:r>
-      <w:r>
-        <w:t>0.3</w:t>
-      </w:r>
-      <w:r>
-        <w:t xml:space="preserve">% of </w:t>
+        <w:t xml:space="preserve"> an average of 10.3% of </w:t>
       </w:r>
       <w:r>
         <w:t>days</w:t>
       </w:r>
       <w:r>
-        <w:t xml:space="preserve"> (range = </w:t>
-      </w:r>
-      <w:r>
-        <w:t>2</w:t>
-      </w:r>
-      <w:r>
-        <w:t xml:space="preserve"> – </w:t>
-      </w:r>
-      <w:r>
-        <w:t>33</w:t>
-      </w:r>
-      <w:r>
-        <w:t xml:space="preserve">%, sd = 16.3%). However, an average of </w:t>
-      </w:r>
-      <w:r>
-        <w:t>66.4</w:t>
-      </w:r>
-      <w:r>
-        <w:t xml:space="preserve">% of extraterritorial trips with a wolf kill also involved the raven investigating the hunting areas as well (range = 9 – 100%, sd = </w:t>
-      </w:r>
-      <w:r>
-        <w:t>3</w:t>
+        <w:t xml:space="preserve"> (range = 2 – 33%, </w:t>
+      </w:r>
+      <w:proofErr w:type="spellStart"/>
+      <w:r>
+        <w:t>sd</w:t>
+      </w:r>
+      <w:proofErr w:type="spellEnd"/>
+      <w:r>
+        <w:t xml:space="preserve"> = 16.3%). However, an average of 66.4% of extraterritorial trips with a wolf kill also involved the raven investigating the hunting areas as well (range = 9 – 100%, </w:t>
+      </w:r>
+      <w:proofErr w:type="spellStart"/>
+      <w:r>
+        <w:t>sd</w:t>
+      </w:r>
+      <w:proofErr w:type="spellEnd"/>
+      <w:r>
+        <w:t xml:space="preserve"> = 3</w:t>
       </w:r>
       <w:r>
         <w:t>5</w:t>
@@ -4306,7 +4394,15 @@
         <w:t xml:space="preserve"> </w:t>
       </w:r>
       <w:r>
-        <w:t xml:space="preserve">wolf kill within </w:t>
+        <w:t xml:space="preserve">wolf </w:t>
+      </w:r>
+      <w:proofErr w:type="gramStart"/>
+      <w:r>
+        <w:t>kill</w:t>
+      </w:r>
+      <w:proofErr w:type="gramEnd"/>
+      <w:r>
+        <w:t xml:space="preserve"> within </w:t>
       </w:r>
       <w:r>
         <w:t xml:space="preserve">1 km of </w:t>
@@ -4366,7 +4462,15 @@
         <w:t>)</w:t>
       </w:r>
       <w:r>
-        <w:t xml:space="preserve">. The availability of hunter </w:t>
+        <w:t xml:space="preserve">. The availability of </w:t>
+      </w:r>
+      <w:proofErr w:type="gramStart"/>
+      <w:r>
+        <w:t>hunter</w:t>
+      </w:r>
+      <w:proofErr w:type="gramEnd"/>
+      <w:r>
+        <w:t xml:space="preserve"> </w:t>
       </w:r>
       <w:r>
         <w:t>created</w:t>
@@ -4693,8 +4797,13 @@
         <w:t>This effect of</w:t>
       </w:r>
       <w:r>
-        <w:t xml:space="preserve"> time period</w:t>
-      </w:r>
+        <w:t xml:space="preserve"> </w:t>
+      </w:r>
+      <w:proofErr w:type="gramStart"/>
+      <w:r>
+        <w:t>time period</w:t>
+      </w:r>
+      <w:proofErr w:type="gramEnd"/>
       <w:r>
         <w:t xml:space="preserve"> was not impacted by the temperature during late and early winter</w:t>
       </w:r>
@@ -5111,7 +5220,15 @@
         <w:t xml:space="preserve"> </w:t>
       </w:r>
       <w:r>
-        <w:t xml:space="preserve">This creates a situation where territorial ravens must travel a median distance of 32.6 km (range = 7.4 – 64 km, sd = 15.7) to reach the primary area used by hunters in the northern range. </w:t>
+        <w:t xml:space="preserve">This creates a situation where territorial ravens must travel a median distance of 32.6 km (range = 7.4 – 64 km, </w:t>
+      </w:r>
+      <w:proofErr w:type="spellStart"/>
+      <w:r>
+        <w:t>sd</w:t>
+      </w:r>
+      <w:proofErr w:type="spellEnd"/>
+      <w:r>
+        <w:t xml:space="preserve"> = 15.7) to reach the primary area used by hunters in the northern range. </w:t>
       </w:r>
       <w:r>
         <w:t xml:space="preserve">We show that </w:t>
@@ -5873,8 +5990,13 @@
         <w:t xml:space="preserve"> visits</w:t>
       </w:r>
       <w:r>
-        <w:t>, memory</w:t>
-      </w:r>
+        <w:t xml:space="preserve">, </w:t>
+      </w:r>
+      <w:proofErr w:type="gramStart"/>
+      <w:r>
+        <w:t>memory</w:t>
+      </w:r>
+      <w:proofErr w:type="gramEnd"/>
       <w:r>
         <w:t xml:space="preserve"> of previous years</w:t>
       </w:r>
@@ -6649,7 +6771,15 @@
         <w:t>. MTFWP (red) and bison (blue) hunting region are highlighted outside the north-western boundary of the national park</w:t>
       </w:r>
       <w:r>
-        <w:t xml:space="preserve"> as the locations used to determine if ravens attempted to locate hunter created carrion</w:t>
+        <w:t xml:space="preserve"> as the locations used to determine if ravens attempted to locate </w:t>
+      </w:r>
+      <w:proofErr w:type="gramStart"/>
+      <w:r>
+        <w:t>hunter</w:t>
+      </w:r>
+      <w:proofErr w:type="gramEnd"/>
+      <w:r>
+        <w:t xml:space="preserve"> created carrion</w:t>
       </w:r>
       <w:r>
         <w:t>.</w:t>
@@ -6953,7 +7083,7 @@
               <w:t>2.</w:t>
             </w:r>
             <w:r>
-              <w:t>75522</w:t>
+              <w:t>09938</w:t>
             </w:r>
           </w:p>
         </w:tc>
@@ -6966,10 +7096,10 @@
               <w:spacing w:line="480" w:lineRule="auto"/>
             </w:pPr>
             <w:r>
-              <w:t>0.39</w:t>
-            </w:r>
-            <w:r>
-              <w:t>836</w:t>
+              <w:t>0.</w:t>
+            </w:r>
+            <w:r>
+              <w:t>48979</w:t>
             </w:r>
           </w:p>
         </w:tc>
@@ -6982,10 +7112,7 @@
               <w:spacing w:line="480" w:lineRule="auto"/>
             </w:pPr>
             <w:r>
-              <w:t>4.63</w:t>
-            </w:r>
-            <w:r>
-              <w:t>e-12</w:t>
+              <w:t>1.82e-5</w:t>
             </w:r>
           </w:p>
         </w:tc>
@@ -7016,10 +7143,10 @@
               <w:spacing w:line="480" w:lineRule="auto"/>
             </w:pPr>
             <w:r>
-              <w:t>-0.8</w:t>
-            </w:r>
-            <w:r>
-              <w:t>9137</w:t>
+              <w:t>-0.</w:t>
+            </w:r>
+            <w:r>
+              <w:t>86381</w:t>
             </w:r>
           </w:p>
         </w:tc>
@@ -7032,10 +7159,10 @@
               <w:spacing w:line="480" w:lineRule="auto"/>
             </w:pPr>
             <w:r>
-              <w:t>0.4</w:t>
-            </w:r>
-            <w:r>
-              <w:t>121</w:t>
+              <w:t>0.</w:t>
+            </w:r>
+            <w:r>
+              <w:t>40811</w:t>
             </w:r>
           </w:p>
         </w:tc>
@@ -7048,10 +7175,10 @@
               <w:spacing w:line="480" w:lineRule="auto"/>
             </w:pPr>
             <w:r>
-              <w:t>0.03</w:t>
-            </w:r>
-            <w:r>
-              <w:t>05</w:t>
+              <w:t>0.</w:t>
+            </w:r>
+            <w:r>
+              <w:t>3249</w:t>
             </w:r>
           </w:p>
         </w:tc>
@@ -7079,10 +7206,10 @@
               <w:spacing w:line="480" w:lineRule="auto"/>
             </w:pPr>
             <w:r>
-              <w:t>-0.0</w:t>
-            </w:r>
-            <w:r>
-              <w:t>2383</w:t>
+              <w:t>-0.</w:t>
+            </w:r>
+            <w:r>
+              <w:t>05167</w:t>
             </w:r>
           </w:p>
         </w:tc>
@@ -7095,10 +7222,10 @@
               <w:spacing w:line="480" w:lineRule="auto"/>
             </w:pPr>
             <w:r>
-              <w:t>0.07</w:t>
-            </w:r>
-            <w:r>
-              <w:t>941</w:t>
+              <w:t>0.</w:t>
+            </w:r>
+            <w:r>
+              <w:t>07644</w:t>
             </w:r>
           </w:p>
         </w:tc>
@@ -7114,7 +7241,7 @@
               <w:t>0.</w:t>
             </w:r>
             <w:r>
-              <w:t>7642</w:t>
+              <w:t>49906</w:t>
             </w:r>
           </w:p>
         </w:tc>
@@ -7129,7 +7256,7 @@
               <w:spacing w:line="480" w:lineRule="auto"/>
             </w:pPr>
             <w:r>
-              <w:t>Kill Density</w:t>
+              <w:t>Hunting season</w:t>
             </w:r>
           </w:p>
         </w:tc>
@@ -7142,10 +7269,7 @@
               <w:spacing w:line="480" w:lineRule="auto"/>
             </w:pPr>
             <w:r>
-              <w:t>0.</w:t>
-            </w:r>
-            <w:r>
-              <w:t>22436</w:t>
+              <w:t>0.88014</w:t>
             </w:r>
           </w:p>
         </w:tc>
@@ -7158,10 +7282,7 @@
               <w:spacing w:line="480" w:lineRule="auto"/>
             </w:pPr>
             <w:r>
-              <w:t>0.4</w:t>
-            </w:r>
-            <w:r>
-              <w:t>1757</w:t>
+              <w:t>0.36725</w:t>
             </w:r>
           </w:p>
         </w:tc>
@@ -7174,10 +7295,7 @@
               <w:spacing w:line="480" w:lineRule="auto"/>
             </w:pPr>
             <w:r>
-              <w:t>0.</w:t>
-            </w:r>
-            <w:r>
-              <w:t>5911</w:t>
+              <w:t>0.01655</w:t>
             </w:r>
           </w:p>
         </w:tc>
@@ -7192,7 +7310,7 @@
               <w:spacing w:line="480" w:lineRule="auto"/>
             </w:pPr>
             <w:r>
-              <w:t>Distance</w:t>
+              <w:t>Kill Density</w:t>
             </w:r>
           </w:p>
         </w:tc>
@@ -7205,10 +7323,7 @@
               <w:spacing w:line="480" w:lineRule="auto"/>
             </w:pPr>
             <w:r>
-              <w:t>-0.</w:t>
-            </w:r>
-            <w:r>
-              <w:t>28805</w:t>
+              <w:t>0.15799</w:t>
             </w:r>
           </w:p>
         </w:tc>
@@ -7221,10 +7336,7 @@
               <w:spacing w:line="480" w:lineRule="auto"/>
             </w:pPr>
             <w:r>
-              <w:t>0.3</w:t>
-            </w:r>
-            <w:r>
-              <w:t>8261</w:t>
+              <w:t>0.41634</w:t>
             </w:r>
           </w:p>
         </w:tc>
@@ -7237,10 +7349,10 @@
               <w:spacing w:line="480" w:lineRule="auto"/>
             </w:pPr>
             <w:r>
-              <w:t>0.4</w:t>
-            </w:r>
-            <w:r>
-              <w:t>515</w:t>
+              <w:t>0.</w:t>
+            </w:r>
+            <w:r>
+              <w:t>70434</w:t>
             </w:r>
           </w:p>
         </w:tc>
@@ -7255,7 +7367,7 @@
               <w:spacing w:line="480" w:lineRule="auto"/>
             </w:pPr>
             <w:r>
-              <w:t>Study Period</w:t>
+              <w:t>Distance</w:t>
             </w:r>
           </w:p>
         </w:tc>
@@ -7268,10 +7380,7 @@
               <w:spacing w:line="480" w:lineRule="auto"/>
             </w:pPr>
             <w:r>
-              <w:t>-0.</w:t>
-            </w:r>
-            <w:r>
-              <w:t>39856</w:t>
+              <w:t>-0.36174</w:t>
             </w:r>
           </w:p>
         </w:tc>
@@ -7284,10 +7393,7 @@
               <w:spacing w:line="480" w:lineRule="auto"/>
             </w:pPr>
             <w:r>
-              <w:t>0.20</w:t>
-            </w:r>
-            <w:r>
-              <w:t>836</w:t>
+              <w:t>0.38337</w:t>
             </w:r>
           </w:p>
         </w:tc>
@@ -7300,10 +7406,10 @@
               <w:spacing w:line="480" w:lineRule="auto"/>
             </w:pPr>
             <w:r>
-              <w:t>0.0</w:t>
-            </w:r>
-            <w:r>
-              <w:t>558</w:t>
+              <w:t>0.</w:t>
+            </w:r>
+            <w:r>
+              <w:t>34538</w:t>
             </w:r>
           </w:p>
         </w:tc>
@@ -7318,7 +7424,7 @@
               <w:spacing w:line="480" w:lineRule="auto"/>
             </w:pPr>
             <w:r>
-              <w:t>Max Temp</w:t>
+              <w:t>Study Period</w:t>
             </w:r>
           </w:p>
         </w:tc>
@@ -7331,10 +7437,7 @@
               <w:spacing w:line="480" w:lineRule="auto"/>
             </w:pPr>
             <w:r>
-              <w:t>-0.1</w:t>
-            </w:r>
-            <w:r>
-              <w:t>8145</w:t>
+              <w:t>-0.54742</w:t>
             </w:r>
           </w:p>
         </w:tc>
@@ -7347,10 +7450,7 @@
               <w:spacing w:line="480" w:lineRule="auto"/>
             </w:pPr>
             <w:r>
-              <w:t>0.11</w:t>
-            </w:r>
-            <w:r>
-              <w:t>263</w:t>
+              <w:t>0.2124</w:t>
             </w:r>
           </w:p>
         </w:tc>
@@ -7363,10 +7463,10 @@
               <w:spacing w:line="480" w:lineRule="auto"/>
             </w:pPr>
             <w:r>
-              <w:t>0.10</w:t>
-            </w:r>
-            <w:r>
-              <w:t>72</w:t>
+              <w:t>0.</w:t>
+            </w:r>
+            <w:r>
+              <w:t>00996</w:t>
             </w:r>
           </w:p>
         </w:tc>
@@ -7381,7 +7481,7 @@
               <w:spacing w:line="480" w:lineRule="auto"/>
             </w:pPr>
             <w:r>
-              <w:t>Snow Depth</w:t>
+              <w:t>Max Temp</w:t>
             </w:r>
           </w:p>
         </w:tc>
@@ -7394,10 +7494,7 @@
               <w:spacing w:line="480" w:lineRule="auto"/>
             </w:pPr>
             <w:r>
-              <w:t>0.14</w:t>
-            </w:r>
-            <w:r>
-              <w:t>962</w:t>
+              <w:t>-0.22966</w:t>
             </w:r>
           </w:p>
         </w:tc>
@@ -7410,10 +7507,10 @@
               <w:spacing w:line="480" w:lineRule="auto"/>
             </w:pPr>
             <w:r>
-              <w:t>0.1</w:t>
-            </w:r>
-            <w:r>
-              <w:t>1015</w:t>
+              <w:t>0.</w:t>
+            </w:r>
+            <w:r>
+              <w:t>11604</w:t>
             </w:r>
           </w:p>
         </w:tc>
@@ -7426,10 +7523,10 @@
               <w:spacing w:line="480" w:lineRule="auto"/>
             </w:pPr>
             <w:r>
-              <w:t>0.17</w:t>
-            </w:r>
-            <w:r>
-              <w:t>44</w:t>
+              <w:t>0.</w:t>
+            </w:r>
+            <w:r>
+              <w:t>04781</w:t>
             </w:r>
           </w:p>
         </w:tc>
@@ -7444,7 +7541,7 @@
               <w:spacing w:line="480" w:lineRule="auto"/>
             </w:pPr>
             <w:r>
-              <w:t>Proportion Traveling</w:t>
+              <w:t>Snow Depth</w:t>
             </w:r>
           </w:p>
         </w:tc>
@@ -7457,10 +7554,7 @@
               <w:spacing w:line="480" w:lineRule="auto"/>
             </w:pPr>
             <w:r>
-              <w:t>0.1</w:t>
-            </w:r>
-            <w:r>
-              <w:t>7499</w:t>
+              <w:t>0.18069</w:t>
             </w:r>
           </w:p>
         </w:tc>
@@ -7473,10 +7567,10 @@
               <w:spacing w:line="480" w:lineRule="auto"/>
             </w:pPr>
             <w:r>
-              <w:t>0.08</w:t>
-            </w:r>
-            <w:r>
-              <w:t>459</w:t>
+              <w:t>0.</w:t>
+            </w:r>
+            <w:r>
+              <w:t>10845</w:t>
             </w:r>
           </w:p>
         </w:tc>
@@ -7489,10 +7583,10 @@
               <w:spacing w:line="480" w:lineRule="auto"/>
             </w:pPr>
             <w:r>
-              <w:t>0.0</w:t>
-            </w:r>
-            <w:r>
-              <w:t>386</w:t>
+              <w:t>0.</w:t>
+            </w:r>
+            <w:r>
+              <w:t>09568</w:t>
             </w:r>
           </w:p>
         </w:tc>
@@ -7507,7 +7601,7 @@
               <w:spacing w:line="480" w:lineRule="auto"/>
             </w:pPr>
             <w:r>
-              <w:t>Wolf Kill * Hunting Biomass</w:t>
+              <w:t>Proportion Traveling</w:t>
             </w:r>
           </w:p>
         </w:tc>
@@ -7523,7 +7617,7 @@
               <w:t>0.</w:t>
             </w:r>
             <w:r>
-              <w:t>30268</w:t>
+              <w:t>13177</w:t>
             </w:r>
           </w:p>
         </w:tc>
@@ -7536,10 +7630,10 @@
               <w:spacing w:line="480" w:lineRule="auto"/>
             </w:pPr>
             <w:r>
-              <w:t>0.5</w:t>
-            </w:r>
-            <w:r>
-              <w:t>7406</w:t>
+              <w:t>0.</w:t>
+            </w:r>
+            <w:r>
+              <w:t>08542</w:t>
             </w:r>
           </w:p>
         </w:tc>
@@ -7552,10 +7646,10 @@
               <w:spacing w:line="480" w:lineRule="auto"/>
             </w:pPr>
             <w:r>
-              <w:t>0.59</w:t>
-            </w:r>
-            <w:r>
-              <w:t>8</w:t>
+              <w:t>0.</w:t>
+            </w:r>
+            <w:r>
+              <w:t>12292</w:t>
             </w:r>
           </w:p>
         </w:tc>
@@ -7570,7 +7664,7 @@
               <w:spacing w:line="480" w:lineRule="auto"/>
             </w:pPr>
             <w:r>
-              <w:t>Study Period * Max Temp</w:t>
+              <w:t>Wolf Kill * Hunting Biomass</w:t>
             </w:r>
           </w:p>
         </w:tc>
@@ -7583,10 +7677,10 @@
               <w:spacing w:line="480" w:lineRule="auto"/>
             </w:pPr>
             <w:r>
-              <w:t>0.0</w:t>
-            </w:r>
-            <w:r>
-              <w:t>8262</w:t>
+              <w:t>0.</w:t>
+            </w:r>
+            <w:r>
+              <w:t>27706</w:t>
             </w:r>
           </w:p>
         </w:tc>
@@ -7599,10 +7693,10 @@
               <w:spacing w:line="480" w:lineRule="auto"/>
             </w:pPr>
             <w:r>
-              <w:t>0.1</w:t>
-            </w:r>
-            <w:r>
-              <w:t>6522</w:t>
+              <w:t>0.</w:t>
+            </w:r>
+            <w:r>
+              <w:t>55728</w:t>
             </w:r>
           </w:p>
         </w:tc>
@@ -7618,7 +7712,70 @@
               <w:t>0.</w:t>
             </w:r>
             <w:r>
-              <w:t>617</w:t>
+              <w:t>61907</w:t>
+            </w:r>
+          </w:p>
+        </w:tc>
+      </w:tr>
+      <w:tr>
+        <w:tc>
+          <w:tcPr>
+            <w:tcW w:w="2337" w:type="dxa"/>
+          </w:tcPr>
+          <w:p>
+            <w:pPr>
+              <w:spacing w:line="480" w:lineRule="auto"/>
+            </w:pPr>
+            <w:r>
+              <w:t>Study Period * Max Temp</w:t>
+            </w:r>
+          </w:p>
+        </w:tc>
+        <w:tc>
+          <w:tcPr>
+            <w:tcW w:w="2337" w:type="dxa"/>
+          </w:tcPr>
+          <w:p>
+            <w:pPr>
+              <w:spacing w:line="480" w:lineRule="auto"/>
+            </w:pPr>
+            <w:r>
+              <w:t>0.</w:t>
+            </w:r>
+            <w:r>
+              <w:t>12267</w:t>
+            </w:r>
+          </w:p>
+        </w:tc>
+        <w:tc>
+          <w:tcPr>
+            <w:tcW w:w="2338" w:type="dxa"/>
+          </w:tcPr>
+          <w:p>
+            <w:pPr>
+              <w:spacing w:line="480" w:lineRule="auto"/>
+            </w:pPr>
+            <w:r>
+              <w:t>0.</w:t>
+            </w:r>
+            <w:r>
+              <w:t>16495</w:t>
+            </w:r>
+          </w:p>
+        </w:tc>
+        <w:tc>
+          <w:tcPr>
+            <w:tcW w:w="2338" w:type="dxa"/>
+          </w:tcPr>
+          <w:p>
+            <w:pPr>
+              <w:spacing w:line="480" w:lineRule="auto"/>
+            </w:pPr>
+            <w:r>
+              <w:t>0.</w:t>
+            </w:r>
+            <w:r>
+              <w:t>45708</w:t>
             </w:r>
           </w:p>
         </w:tc>
@@ -7640,22 +7797,34 @@
       </w:pPr>
       <w:r>
         <w:lastRenderedPageBreak/>
-        <w:t>Table 2. Model results from the binomial generalized linear mixed model look</w:t>
+        <w:t xml:space="preserve">Table </w:t>
+      </w:r>
+      <w:r>
+        <w:t>2</w:t>
+      </w:r>
+      <w:r>
+        <w:t>. Model results from the binomial generalized linear mixed model look</w:t>
       </w:r>
       <w:r>
         <w:t>ing</w:t>
       </w:r>
       <w:r>
-        <w:t xml:space="preserve"> at the impact of covariates on the probability of ravens leaving their territory daily. </w:t>
-      </w:r>
-      <w:r>
-        <w:t xml:space="preserve">This model includes </w:t>
-      </w:r>
-      <w:r>
-        <w:t xml:space="preserve">the hunting season as </w:t>
-      </w:r>
-      <w:r>
-        <w:t>the covariate for hunter availability.</w:t>
+        <w:t xml:space="preserve"> at the impact of covariates on the probability of ravens</w:t>
+      </w:r>
+      <w:r>
+        <w:t xml:space="preserve"> visiting the hunting areas surrounding Gardiner, MT when they choose to</w:t>
+      </w:r>
+      <w:r>
+        <w:t xml:space="preserve"> </w:t>
+      </w:r>
+      <w:r>
+        <w:t>leave</w:t>
+      </w:r>
+      <w:r>
+        <w:t xml:space="preserve"> their territory daily. </w:t>
+      </w:r>
+      <w:r>
+        <w:t>This model includes the estimated hunter biomass generated as the covariate for hunter availability.</w:t>
       </w:r>
     </w:p>
     <w:tbl>
@@ -7744,10 +7913,10 @@
               <w:spacing w:line="480" w:lineRule="auto"/>
             </w:pPr>
             <w:r>
-              <w:t>2.</w:t>
-            </w:r>
-            <w:r>
-              <w:t>08918</w:t>
+              <w:t>0.0</w:t>
+            </w:r>
+            <w:r>
+              <w:t>1421</w:t>
             </w:r>
           </w:p>
         </w:tc>
@@ -7760,13 +7929,13 @@
               <w:spacing w:line="480" w:lineRule="auto"/>
             </w:pPr>
             <w:r>
-              <w:t>0.</w:t>
-            </w:r>
-            <w:r>
-              <w:t>479</w:t>
-            </w:r>
-            <w:r>
-              <w:t>74</w:t>
+              <w:t>0.4</w:t>
+            </w:r>
+            <w:r>
+              <w:t>6</w:t>
+            </w:r>
+            <w:r>
+              <w:t>662</w:t>
             </w:r>
           </w:p>
         </w:tc>
@@ -7779,13 +7948,10 @@
               <w:spacing w:line="480" w:lineRule="auto"/>
             </w:pPr>
             <w:r>
-              <w:t>1.33</w:t>
-            </w:r>
-            <w:r>
-              <w:t>e-</w:t>
-            </w:r>
-            <w:r>
-              <w:t>5</w:t>
+              <w:t>0.</w:t>
+            </w:r>
+            <w:r>
+              <w:t>97571</w:t>
             </w:r>
           </w:p>
         </w:tc>
@@ -7800,7 +7966,7 @@
               <w:spacing w:line="480" w:lineRule="auto"/>
             </w:pPr>
             <w:r>
-              <w:t>Wolf Kill</w:t>
+              <w:t>Hunting Biomass</w:t>
             </w:r>
           </w:p>
         </w:tc>
@@ -7813,13 +7979,13 @@
               <w:spacing w:line="480" w:lineRule="auto"/>
             </w:pPr>
             <w:r>
-              <w:t>-0.</w:t>
-            </w:r>
-            <w:r>
-              <w:t>9</w:t>
-            </w:r>
-            <w:r>
-              <w:t>8558</w:t>
+              <w:t>0.</w:t>
+            </w:r>
+            <w:r>
+              <w:t>1</w:t>
+            </w:r>
+            <w:r>
+              <w:t>8534</w:t>
             </w:r>
           </w:p>
         </w:tc>
@@ -7835,10 +8001,10 @@
               <w:t>0.</w:t>
             </w:r>
             <w:r>
-              <w:t>36</w:t>
-            </w:r>
-            <w:r>
-              <w:t>973</w:t>
+              <w:t>04</w:t>
+            </w:r>
+            <w:r>
+              <w:t>979</w:t>
             </w:r>
           </w:p>
         </w:tc>
@@ -7854,7 +8020,7 @@
               <w:t>0.0</w:t>
             </w:r>
             <w:r>
-              <w:t>0768</w:t>
+              <w:t>00198</w:t>
             </w:r>
           </w:p>
         </w:tc>
@@ -7869,7 +8035,7 @@
               <w:spacing w:line="480" w:lineRule="auto"/>
             </w:pPr>
             <w:r>
-              <w:t>Hunting Biomass</w:t>
+              <w:t>Hunting season</w:t>
             </w:r>
           </w:p>
         </w:tc>
@@ -7881,12 +8047,6 @@
             <w:pPr>
               <w:spacing w:line="480" w:lineRule="auto"/>
             </w:pPr>
-            <w:r>
-              <w:t>0.8</w:t>
-            </w:r>
-            <w:r>
-              <w:t>1077</w:t>
-            </w:r>
           </w:p>
         </w:tc>
         <w:tc>
@@ -7897,15 +8057,6 @@
             <w:pPr>
               <w:spacing w:line="480" w:lineRule="auto"/>
             </w:pPr>
-            <w:r>
-              <w:t>0.</w:t>
-            </w:r>
-            <w:r>
-              <w:t>358</w:t>
-            </w:r>
-            <w:r>
-              <w:t>1</w:t>
-            </w:r>
           </w:p>
         </w:tc>
         <w:tc>
@@ -7916,15 +8067,6 @@
             <w:pPr>
               <w:spacing w:line="480" w:lineRule="auto"/>
             </w:pPr>
-            <w:r>
-              <w:t>0.</w:t>
-            </w:r>
-            <w:r>
-              <w:t>0</w:t>
-            </w:r>
-            <w:r>
-              <w:t>2357</w:t>
-            </w:r>
           </w:p>
         </w:tc>
       </w:tr>
@@ -7938,7 +8080,7 @@
               <w:spacing w:line="480" w:lineRule="auto"/>
             </w:pPr>
             <w:r>
-              <w:t>Kill Density</w:t>
+              <w:t>Distance</w:t>
             </w:r>
           </w:p>
         </w:tc>
@@ -7951,10 +8093,13 @@
               <w:spacing w:line="480" w:lineRule="auto"/>
             </w:pPr>
             <w:r>
-              <w:t>0.</w:t>
-            </w:r>
-            <w:r>
-              <w:t>19653</w:t>
+              <w:t>-</w:t>
+            </w:r>
+            <w:r>
+              <w:t>1.8</w:t>
+            </w:r>
+            <w:r>
+              <w:t>1948</w:t>
             </w:r>
           </w:p>
         </w:tc>
@@ -7970,7 +8115,10 @@
               <w:t>0.</w:t>
             </w:r>
             <w:r>
-              <w:t>40758</w:t>
+              <w:t>49</w:t>
+            </w:r>
+            <w:r>
+              <w:t>59</w:t>
             </w:r>
           </w:p>
         </w:tc>
@@ -7986,7 +8134,10 @@
               <w:t>0.</w:t>
             </w:r>
             <w:r>
-              <w:t>62967</w:t>
+              <w:t>0002</w:t>
+            </w:r>
+            <w:r>
+              <w:t>43</w:t>
             </w:r>
           </w:p>
         </w:tc>
@@ -8001,7 +8152,7 @@
               <w:spacing w:line="480" w:lineRule="auto"/>
             </w:pPr>
             <w:r>
-              <w:t>Distance</w:t>
+              <w:t>Proportion Traveling</w:t>
             </w:r>
           </w:p>
         </w:tc>
@@ -8014,10 +8165,10 @@
               <w:spacing w:line="480" w:lineRule="auto"/>
             </w:pPr>
             <w:r>
-              <w:t>-0.3</w:t>
-            </w:r>
-            <w:r>
-              <w:t>3091</w:t>
+              <w:t>0.5</w:t>
+            </w:r>
+            <w:r>
+              <w:t>5597</w:t>
             </w:r>
           </w:p>
         </w:tc>
@@ -8030,10 +8181,10 @@
               <w:spacing w:line="480" w:lineRule="auto"/>
             </w:pPr>
             <w:r>
-              <w:t>0.37</w:t>
-            </w:r>
-            <w:r>
-              <w:t>415</w:t>
+              <w:t>0.048</w:t>
+            </w:r>
+            <w:r>
+              <w:t>66</w:t>
             </w:r>
           </w:p>
         </w:tc>
@@ -8046,13 +8197,7 @@
               <w:spacing w:line="480" w:lineRule="auto"/>
             </w:pPr>
             <w:r>
-              <w:t>0.</w:t>
-            </w:r>
-            <w:r>
-              <w:t>3</w:t>
-            </w:r>
-            <w:r>
-              <w:t>7646</w:t>
+              <w:t>&lt;2e-16</w:t>
             </w:r>
           </w:p>
         </w:tc>
@@ -8067,7 +8212,7 @@
               <w:spacing w:line="480" w:lineRule="auto"/>
             </w:pPr>
             <w:r>
-              <w:t>Study Period</w:t>
+              <w:t>Max Temp</w:t>
             </w:r>
           </w:p>
         </w:tc>
@@ -8083,10 +8228,10 @@
               <w:t>-0.</w:t>
             </w:r>
             <w:r>
-              <w:t>5</w:t>
-            </w:r>
-            <w:r>
-              <w:t>0178</w:t>
+              <w:t>1</w:t>
+            </w:r>
+            <w:r>
+              <w:t>3419</w:t>
             </w:r>
           </w:p>
         </w:tc>
@@ -8099,13 +8244,13 @@
               <w:spacing w:line="480" w:lineRule="auto"/>
             </w:pPr>
             <w:r>
-              <w:t>0.2</w:t>
-            </w:r>
-            <w:r>
-              <w:t>0</w:t>
-            </w:r>
-            <w:r>
-              <w:t>954</w:t>
+              <w:t>0.</w:t>
+            </w:r>
+            <w:r>
+              <w:t>045</w:t>
+            </w:r>
+            <w:r>
+              <w:t>12</w:t>
             </w:r>
           </w:p>
         </w:tc>
@@ -8121,10 +8266,10 @@
               <w:t>0.0</w:t>
             </w:r>
             <w:r>
-              <w:t>1</w:t>
-            </w:r>
-            <w:r>
-              <w:t>664</w:t>
+              <w:t>0</w:t>
+            </w:r>
+            <w:r>
+              <w:t>294</w:t>
             </w:r>
           </w:p>
         </w:tc>
@@ -8139,7 +8284,7 @@
               <w:spacing w:line="480" w:lineRule="auto"/>
             </w:pPr>
             <w:r>
-              <w:t>Max Temp</w:t>
+              <w:t>Snow Depth</w:t>
             </w:r>
           </w:p>
         </w:tc>
@@ -8152,13 +8297,10 @@
               <w:spacing w:line="480" w:lineRule="auto"/>
             </w:pPr>
             <w:r>
-              <w:t>-0.</w:t>
-            </w:r>
-            <w:r>
-              <w:t>2</w:t>
-            </w:r>
-            <w:r>
-              <w:t>269</w:t>
+              <w:t>0.</w:t>
+            </w:r>
+            <w:r>
+              <w:t>12713</w:t>
             </w:r>
           </w:p>
         </w:tc>
@@ -8171,10 +8313,13 @@
               <w:spacing w:line="480" w:lineRule="auto"/>
             </w:pPr>
             <w:r>
-              <w:t>0.11</w:t>
-            </w:r>
-            <w:r>
-              <w:t>581</w:t>
+              <w:t>0.</w:t>
+            </w:r>
+            <w:r>
+              <w:t>0</w:t>
+            </w:r>
+            <w:r>
+              <w:t>5254</w:t>
             </w:r>
           </w:p>
         </w:tc>
@@ -8190,268 +8335,11 @@
               <w:t>0.</w:t>
             </w:r>
             <w:r>
-              <w:t>0</w:t>
-            </w:r>
-            <w:r>
-              <w:t>5009</w:t>
+              <w:t>015525</w:t>
             </w:r>
           </w:p>
         </w:tc>
       </w:tr>
-      <w:tr>
-        <w:tc>
-          <w:tcPr>
-            <w:tcW w:w="2337" w:type="dxa"/>
-          </w:tcPr>
-          <w:p>
-            <w:pPr>
-              <w:spacing w:line="480" w:lineRule="auto"/>
-            </w:pPr>
-            <w:r>
-              <w:t>Snow Depth</w:t>
-            </w:r>
-          </w:p>
-        </w:tc>
-        <w:tc>
-          <w:tcPr>
-            <w:tcW w:w="2337" w:type="dxa"/>
-          </w:tcPr>
-          <w:p>
-            <w:pPr>
-              <w:spacing w:line="480" w:lineRule="auto"/>
-            </w:pPr>
-            <w:r>
-              <w:t>0.17</w:t>
-            </w:r>
-            <w:r>
-              <w:t>659</w:t>
-            </w:r>
-          </w:p>
-        </w:tc>
-        <w:tc>
-          <w:tcPr>
-            <w:tcW w:w="2338" w:type="dxa"/>
-          </w:tcPr>
-          <w:p>
-            <w:pPr>
-              <w:spacing w:line="480" w:lineRule="auto"/>
-            </w:pPr>
-            <w:r>
-              <w:t>0.10</w:t>
-            </w:r>
-            <w:r>
-              <w:t>776</w:t>
-            </w:r>
-          </w:p>
-        </w:tc>
-        <w:tc>
-          <w:tcPr>
-            <w:tcW w:w="2338" w:type="dxa"/>
-          </w:tcPr>
-          <w:p>
-            <w:pPr>
-              <w:spacing w:line="480" w:lineRule="auto"/>
-            </w:pPr>
-            <w:r>
-              <w:t>0.</w:t>
-            </w:r>
-            <w:r>
-              <w:t>10126</w:t>
-            </w:r>
-          </w:p>
-        </w:tc>
-      </w:tr>
-      <w:tr>
-        <w:tc>
-          <w:tcPr>
-            <w:tcW w:w="2337" w:type="dxa"/>
-          </w:tcPr>
-          <w:p>
-            <w:pPr>
-              <w:spacing w:line="480" w:lineRule="auto"/>
-            </w:pPr>
-            <w:r>
-              <w:t>Proportion Traveling</w:t>
-            </w:r>
-          </w:p>
-        </w:tc>
-        <w:tc>
-          <w:tcPr>
-            <w:tcW w:w="2337" w:type="dxa"/>
-          </w:tcPr>
-          <w:p>
-            <w:pPr>
-              <w:spacing w:line="480" w:lineRule="auto"/>
-            </w:pPr>
-            <w:r>
-              <w:t>0.</w:t>
-            </w:r>
-            <w:r>
-              <w:t>1</w:t>
-            </w:r>
-            <w:r>
-              <w:t>6328</w:t>
-            </w:r>
-          </w:p>
-        </w:tc>
-        <w:tc>
-          <w:tcPr>
-            <w:tcW w:w="2338" w:type="dxa"/>
-          </w:tcPr>
-          <w:p>
-            <w:pPr>
-              <w:spacing w:line="480" w:lineRule="auto"/>
-            </w:pPr>
-            <w:r>
-              <w:t>0.08</w:t>
-            </w:r>
-            <w:r>
-              <w:t>5</w:t>
-            </w:r>
-            <w:r>
-              <w:t>48</w:t>
-            </w:r>
-          </w:p>
-        </w:tc>
-        <w:tc>
-          <w:tcPr>
-            <w:tcW w:w="2338" w:type="dxa"/>
-          </w:tcPr>
-          <w:p>
-            <w:pPr>
-              <w:spacing w:line="480" w:lineRule="auto"/>
-            </w:pPr>
-            <w:r>
-              <w:t>0.</w:t>
-            </w:r>
-            <w:r>
-              <w:t>05611</w:t>
-            </w:r>
-          </w:p>
-        </w:tc>
-      </w:tr>
-      <w:tr>
-        <w:tc>
-          <w:tcPr>
-            <w:tcW w:w="2337" w:type="dxa"/>
-          </w:tcPr>
-          <w:p>
-            <w:pPr>
-              <w:spacing w:line="480" w:lineRule="auto"/>
-            </w:pPr>
-            <w:r>
-              <w:t>Study Period * Max Temp</w:t>
-            </w:r>
-          </w:p>
-        </w:tc>
-        <w:tc>
-          <w:tcPr>
-            <w:tcW w:w="2337" w:type="dxa"/>
-          </w:tcPr>
-          <w:p>
-            <w:pPr>
-              <w:spacing w:line="480" w:lineRule="auto"/>
-            </w:pPr>
-            <w:r>
-              <w:t>0.</w:t>
-            </w:r>
-            <w:r>
-              <w:t>1</w:t>
-            </w:r>
-            <w:r>
-              <w:t>2081</w:t>
-            </w:r>
-          </w:p>
-        </w:tc>
-        <w:tc>
-          <w:tcPr>
-            <w:tcW w:w="2338" w:type="dxa"/>
-          </w:tcPr>
-          <w:p>
-            <w:pPr>
-              <w:spacing w:line="480" w:lineRule="auto"/>
-            </w:pPr>
-            <w:r>
-              <w:t>0.1</w:t>
-            </w:r>
-            <w:r>
-              <w:t>65</w:t>
-            </w:r>
-            <w:r>
-              <w:t>53</w:t>
-            </w:r>
-          </w:p>
-        </w:tc>
-        <w:tc>
-          <w:tcPr>
-            <w:tcW w:w="2338" w:type="dxa"/>
-          </w:tcPr>
-          <w:p>
-            <w:pPr>
-              <w:spacing w:line="480" w:lineRule="auto"/>
-            </w:pPr>
-            <w:r>
-              <w:t>0.</w:t>
-            </w:r>
-            <w:r>
-              <w:t>4145</w:t>
-            </w:r>
-          </w:p>
-        </w:tc>
-      </w:tr>
-    </w:tbl>
-    <w:p>
-      <w:pPr>
-        <w:spacing w:line="480" w:lineRule="auto"/>
-      </w:pPr>
-    </w:p>
-    <w:p>
-      <w:r>
-        <w:br w:type="page"/>
-      </w:r>
-    </w:p>
-    <w:p>
-      <w:pPr>
-        <w:spacing w:line="480" w:lineRule="auto"/>
-      </w:pPr>
-      <w:r>
-        <w:lastRenderedPageBreak/>
-        <w:t>Table 3. Model results from the binomial generalized linear mixed model look</w:t>
-      </w:r>
-      <w:r>
-        <w:t>ing</w:t>
-      </w:r>
-      <w:r>
-        <w:t xml:space="preserve"> at the impact of covariates on the probability of ravens</w:t>
-      </w:r>
-      <w:r>
-        <w:t xml:space="preserve"> visiting the hunting areas surrounding Gardiner, MT when they choose to</w:t>
-      </w:r>
-      <w:r>
-        <w:t xml:space="preserve"> </w:t>
-      </w:r>
-      <w:r>
-        <w:t>leave</w:t>
-      </w:r>
-      <w:r>
-        <w:t xml:space="preserve"> their territory daily. </w:t>
-      </w:r>
-      <w:r>
-        <w:t>This model includes the estimated hunter biomass generated as the covariate for hunter availability.</w:t>
-      </w:r>
-    </w:p>
-    <w:tbl>
-      <w:tblPr>
-        <w:tblStyle w:val="TableGrid"/>
-        <w:tblW w:w="0" w:type="auto"/>
-        <w:tblLook w:val="04A0" w:firstRow="1" w:lastRow="0" w:firstColumn="1" w:lastColumn="0" w:noHBand="0" w:noVBand="1"/>
-      </w:tblPr>
-      <w:tblGrid>
-        <w:gridCol w:w="2337"/>
-        <w:gridCol w:w="2337"/>
-        <w:gridCol w:w="2338"/>
-        <w:gridCol w:w="2338"/>
-      </w:tblGrid>
       <w:tr>
         <w:tc>
           <w:tcPr>
@@ -8471,9 +8359,6 @@
             <w:pPr>
               <w:spacing w:line="480" w:lineRule="auto"/>
             </w:pPr>
-            <w:r>
-              <w:t>Estimate</w:t>
-            </w:r>
           </w:p>
         </w:tc>
         <w:tc>
@@ -8484,9 +8369,6 @@
             <w:pPr>
               <w:spacing w:line="480" w:lineRule="auto"/>
             </w:pPr>
-            <w:r>
-              <w:t>Standard Error</w:t>
-            </w:r>
           </w:p>
         </w:tc>
         <w:tc>
@@ -8497,414 +8379,6 @@
             <w:pPr>
               <w:spacing w:line="480" w:lineRule="auto"/>
             </w:pPr>
-            <w:r>
-              <w:t>p-value</w:t>
-            </w:r>
-          </w:p>
-        </w:tc>
-      </w:tr>
-      <w:tr>
-        <w:tc>
-          <w:tcPr>
-            <w:tcW w:w="2337" w:type="dxa"/>
-          </w:tcPr>
-          <w:p>
-            <w:pPr>
-              <w:spacing w:line="480" w:lineRule="auto"/>
-            </w:pPr>
-            <w:r>
-              <w:t>Intercept</w:t>
-            </w:r>
-          </w:p>
-        </w:tc>
-        <w:tc>
-          <w:tcPr>
-            <w:tcW w:w="2337" w:type="dxa"/>
-          </w:tcPr>
-          <w:p>
-            <w:pPr>
-              <w:spacing w:line="480" w:lineRule="auto"/>
-            </w:pPr>
-            <w:r>
-              <w:t>0.0</w:t>
-            </w:r>
-            <w:r>
-              <w:t>1421</w:t>
-            </w:r>
-          </w:p>
-        </w:tc>
-        <w:tc>
-          <w:tcPr>
-            <w:tcW w:w="2338" w:type="dxa"/>
-          </w:tcPr>
-          <w:p>
-            <w:pPr>
-              <w:spacing w:line="480" w:lineRule="auto"/>
-            </w:pPr>
-            <w:r>
-              <w:t>0.4</w:t>
-            </w:r>
-            <w:r>
-              <w:t>6</w:t>
-            </w:r>
-            <w:r>
-              <w:t>662</w:t>
-            </w:r>
-          </w:p>
-        </w:tc>
-        <w:tc>
-          <w:tcPr>
-            <w:tcW w:w="2338" w:type="dxa"/>
-          </w:tcPr>
-          <w:p>
-            <w:pPr>
-              <w:spacing w:line="480" w:lineRule="auto"/>
-            </w:pPr>
-            <w:r>
-              <w:t>0.</w:t>
-            </w:r>
-            <w:r>
-              <w:t>97571</w:t>
-            </w:r>
-          </w:p>
-        </w:tc>
-      </w:tr>
-      <w:tr>
-        <w:tc>
-          <w:tcPr>
-            <w:tcW w:w="2337" w:type="dxa"/>
-          </w:tcPr>
-          <w:p>
-            <w:pPr>
-              <w:spacing w:line="480" w:lineRule="auto"/>
-            </w:pPr>
-            <w:r>
-              <w:t>Hunting Biomass</w:t>
-            </w:r>
-          </w:p>
-        </w:tc>
-        <w:tc>
-          <w:tcPr>
-            <w:tcW w:w="2337" w:type="dxa"/>
-          </w:tcPr>
-          <w:p>
-            <w:pPr>
-              <w:spacing w:line="480" w:lineRule="auto"/>
-            </w:pPr>
-            <w:r>
-              <w:t>0.</w:t>
-            </w:r>
-            <w:r>
-              <w:t>1</w:t>
-            </w:r>
-            <w:r>
-              <w:t>8534</w:t>
-            </w:r>
-          </w:p>
-        </w:tc>
-        <w:tc>
-          <w:tcPr>
-            <w:tcW w:w="2338" w:type="dxa"/>
-          </w:tcPr>
-          <w:p>
-            <w:pPr>
-              <w:spacing w:line="480" w:lineRule="auto"/>
-            </w:pPr>
-            <w:r>
-              <w:t>0.</w:t>
-            </w:r>
-            <w:r>
-              <w:t>04</w:t>
-            </w:r>
-            <w:r>
-              <w:t>979</w:t>
-            </w:r>
-          </w:p>
-        </w:tc>
-        <w:tc>
-          <w:tcPr>
-            <w:tcW w:w="2338" w:type="dxa"/>
-          </w:tcPr>
-          <w:p>
-            <w:pPr>
-              <w:spacing w:line="480" w:lineRule="auto"/>
-            </w:pPr>
-            <w:r>
-              <w:t>0.0</w:t>
-            </w:r>
-            <w:r>
-              <w:t>00198</w:t>
-            </w:r>
-          </w:p>
-        </w:tc>
-      </w:tr>
-      <w:tr>
-        <w:tc>
-          <w:tcPr>
-            <w:tcW w:w="2337" w:type="dxa"/>
-          </w:tcPr>
-          <w:p>
-            <w:pPr>
-              <w:spacing w:line="480" w:lineRule="auto"/>
-            </w:pPr>
-            <w:r>
-              <w:t>Distance</w:t>
-            </w:r>
-          </w:p>
-        </w:tc>
-        <w:tc>
-          <w:tcPr>
-            <w:tcW w:w="2337" w:type="dxa"/>
-          </w:tcPr>
-          <w:p>
-            <w:pPr>
-              <w:spacing w:line="480" w:lineRule="auto"/>
-            </w:pPr>
-            <w:r>
-              <w:t>-</w:t>
-            </w:r>
-            <w:r>
-              <w:t>1.8</w:t>
-            </w:r>
-            <w:r>
-              <w:t>1948</w:t>
-            </w:r>
-          </w:p>
-        </w:tc>
-        <w:tc>
-          <w:tcPr>
-            <w:tcW w:w="2338" w:type="dxa"/>
-          </w:tcPr>
-          <w:p>
-            <w:pPr>
-              <w:spacing w:line="480" w:lineRule="auto"/>
-            </w:pPr>
-            <w:r>
-              <w:t>0.</w:t>
-            </w:r>
-            <w:r>
-              <w:t>49</w:t>
-            </w:r>
-            <w:r>
-              <w:t>59</w:t>
-            </w:r>
-          </w:p>
-        </w:tc>
-        <w:tc>
-          <w:tcPr>
-            <w:tcW w:w="2338" w:type="dxa"/>
-          </w:tcPr>
-          <w:p>
-            <w:pPr>
-              <w:spacing w:line="480" w:lineRule="auto"/>
-            </w:pPr>
-            <w:r>
-              <w:t>0.</w:t>
-            </w:r>
-            <w:r>
-              <w:t>0002</w:t>
-            </w:r>
-            <w:r>
-              <w:t>43</w:t>
-            </w:r>
-          </w:p>
-        </w:tc>
-      </w:tr>
-      <w:tr>
-        <w:tc>
-          <w:tcPr>
-            <w:tcW w:w="2337" w:type="dxa"/>
-          </w:tcPr>
-          <w:p>
-            <w:pPr>
-              <w:spacing w:line="480" w:lineRule="auto"/>
-            </w:pPr>
-            <w:r>
-              <w:t>Proportion Traveling</w:t>
-            </w:r>
-          </w:p>
-        </w:tc>
-        <w:tc>
-          <w:tcPr>
-            <w:tcW w:w="2337" w:type="dxa"/>
-          </w:tcPr>
-          <w:p>
-            <w:pPr>
-              <w:spacing w:line="480" w:lineRule="auto"/>
-            </w:pPr>
-            <w:r>
-              <w:t>0.5</w:t>
-            </w:r>
-            <w:r>
-              <w:t>5597</w:t>
-            </w:r>
-          </w:p>
-        </w:tc>
-        <w:tc>
-          <w:tcPr>
-            <w:tcW w:w="2338" w:type="dxa"/>
-          </w:tcPr>
-          <w:p>
-            <w:pPr>
-              <w:spacing w:line="480" w:lineRule="auto"/>
-            </w:pPr>
-            <w:r>
-              <w:t>0.048</w:t>
-            </w:r>
-            <w:r>
-              <w:t>66</w:t>
-            </w:r>
-          </w:p>
-        </w:tc>
-        <w:tc>
-          <w:tcPr>
-            <w:tcW w:w="2338" w:type="dxa"/>
-          </w:tcPr>
-          <w:p>
-            <w:pPr>
-              <w:spacing w:line="480" w:lineRule="auto"/>
-            </w:pPr>
-            <w:r>
-              <w:t>&lt;2e-16</w:t>
-            </w:r>
-          </w:p>
-        </w:tc>
-      </w:tr>
-      <w:tr>
-        <w:tc>
-          <w:tcPr>
-            <w:tcW w:w="2337" w:type="dxa"/>
-          </w:tcPr>
-          <w:p>
-            <w:pPr>
-              <w:spacing w:line="480" w:lineRule="auto"/>
-            </w:pPr>
-            <w:r>
-              <w:t>Max Temp</w:t>
-            </w:r>
-          </w:p>
-        </w:tc>
-        <w:tc>
-          <w:tcPr>
-            <w:tcW w:w="2337" w:type="dxa"/>
-          </w:tcPr>
-          <w:p>
-            <w:pPr>
-              <w:spacing w:line="480" w:lineRule="auto"/>
-            </w:pPr>
-            <w:r>
-              <w:t>-0.</w:t>
-            </w:r>
-            <w:r>
-              <w:t>1</w:t>
-            </w:r>
-            <w:r>
-              <w:t>3419</w:t>
-            </w:r>
-          </w:p>
-        </w:tc>
-        <w:tc>
-          <w:tcPr>
-            <w:tcW w:w="2338" w:type="dxa"/>
-          </w:tcPr>
-          <w:p>
-            <w:pPr>
-              <w:spacing w:line="480" w:lineRule="auto"/>
-            </w:pPr>
-            <w:r>
-              <w:t>0.</w:t>
-            </w:r>
-            <w:r>
-              <w:t>045</w:t>
-            </w:r>
-            <w:r>
-              <w:t>12</w:t>
-            </w:r>
-          </w:p>
-        </w:tc>
-        <w:tc>
-          <w:tcPr>
-            <w:tcW w:w="2338" w:type="dxa"/>
-          </w:tcPr>
-          <w:p>
-            <w:pPr>
-              <w:spacing w:line="480" w:lineRule="auto"/>
-            </w:pPr>
-            <w:r>
-              <w:t>0.0</w:t>
-            </w:r>
-            <w:r>
-              <w:t>0</w:t>
-            </w:r>
-            <w:r>
-              <w:t>294</w:t>
-            </w:r>
-          </w:p>
-        </w:tc>
-      </w:tr>
-      <w:tr>
-        <w:tc>
-          <w:tcPr>
-            <w:tcW w:w="2337" w:type="dxa"/>
-          </w:tcPr>
-          <w:p>
-            <w:pPr>
-              <w:spacing w:line="480" w:lineRule="auto"/>
-            </w:pPr>
-            <w:r>
-              <w:t>Snow Depth</w:t>
-            </w:r>
-          </w:p>
-        </w:tc>
-        <w:tc>
-          <w:tcPr>
-            <w:tcW w:w="2337" w:type="dxa"/>
-          </w:tcPr>
-          <w:p>
-            <w:pPr>
-              <w:spacing w:line="480" w:lineRule="auto"/>
-            </w:pPr>
-            <w:r>
-              <w:t>0.</w:t>
-            </w:r>
-            <w:r>
-              <w:t>12713</w:t>
-            </w:r>
-          </w:p>
-        </w:tc>
-        <w:tc>
-          <w:tcPr>
-            <w:tcW w:w="2338" w:type="dxa"/>
-          </w:tcPr>
-          <w:p>
-            <w:pPr>
-              <w:spacing w:line="480" w:lineRule="auto"/>
-            </w:pPr>
-            <w:r>
-              <w:t>0.</w:t>
-            </w:r>
-            <w:r>
-              <w:t>0</w:t>
-            </w:r>
-            <w:r>
-              <w:t>5254</w:t>
-            </w:r>
-          </w:p>
-        </w:tc>
-        <w:tc>
-          <w:tcPr>
-            <w:tcW w:w="2338" w:type="dxa"/>
-          </w:tcPr>
-          <w:p>
-            <w:pPr>
-              <w:spacing w:line="480" w:lineRule="auto"/>
-            </w:pPr>
-            <w:r>
-              <w:t>0.</w:t>
-            </w:r>
-            <w:r>
-              <w:t>015525</w:t>
-            </w:r>
           </w:p>
         </w:tc>
       </w:tr>
@@ -8922,488 +8396,6 @@
     <w:p>
       <w:pPr>
         <w:spacing w:line="480" w:lineRule="auto"/>
-      </w:pPr>
-      <w:r>
-        <w:lastRenderedPageBreak/>
-        <w:t>Table 4. Model results from the binomial generalized linear mixed model looking at the impact of covariates on the probability of ravens visiting the hunting areas surrounding Gardiner, MT when they choose to leave their territory daily. This model includes the hunting season as the covariate for hunter availability.</w:t>
-      </w:r>
-    </w:p>
-    <w:tbl>
-      <w:tblPr>
-        <w:tblStyle w:val="TableGrid"/>
-        <w:tblW w:w="0" w:type="auto"/>
-        <w:tblLook w:val="04A0" w:firstRow="1" w:lastRow="0" w:firstColumn="1" w:lastColumn="0" w:noHBand="0" w:noVBand="1"/>
-      </w:tblPr>
-      <w:tblGrid>
-        <w:gridCol w:w="2337"/>
-        <w:gridCol w:w="2337"/>
-        <w:gridCol w:w="2338"/>
-        <w:gridCol w:w="2338"/>
-      </w:tblGrid>
-      <w:tr>
-        <w:tc>
-          <w:tcPr>
-            <w:tcW w:w="2337" w:type="dxa"/>
-          </w:tcPr>
-          <w:p>
-            <w:pPr>
-              <w:spacing w:line="480" w:lineRule="auto"/>
-            </w:pPr>
-          </w:p>
-        </w:tc>
-        <w:tc>
-          <w:tcPr>
-            <w:tcW w:w="2337" w:type="dxa"/>
-          </w:tcPr>
-          <w:p>
-            <w:pPr>
-              <w:spacing w:line="480" w:lineRule="auto"/>
-            </w:pPr>
-            <w:r>
-              <w:t>Estimate</w:t>
-            </w:r>
-          </w:p>
-        </w:tc>
-        <w:tc>
-          <w:tcPr>
-            <w:tcW w:w="2338" w:type="dxa"/>
-          </w:tcPr>
-          <w:p>
-            <w:pPr>
-              <w:spacing w:line="480" w:lineRule="auto"/>
-            </w:pPr>
-            <w:r>
-              <w:t>Standard Error</w:t>
-            </w:r>
-          </w:p>
-        </w:tc>
-        <w:tc>
-          <w:tcPr>
-            <w:tcW w:w="2338" w:type="dxa"/>
-          </w:tcPr>
-          <w:p>
-            <w:pPr>
-              <w:spacing w:line="480" w:lineRule="auto"/>
-            </w:pPr>
-            <w:r>
-              <w:t>p-value</w:t>
-            </w:r>
-          </w:p>
-        </w:tc>
-      </w:tr>
-      <w:tr>
-        <w:tc>
-          <w:tcPr>
-            <w:tcW w:w="2337" w:type="dxa"/>
-          </w:tcPr>
-          <w:p>
-            <w:pPr>
-              <w:spacing w:line="480" w:lineRule="auto"/>
-            </w:pPr>
-            <w:r>
-              <w:t>Intercept</w:t>
-            </w:r>
-          </w:p>
-        </w:tc>
-        <w:tc>
-          <w:tcPr>
-            <w:tcW w:w="2337" w:type="dxa"/>
-          </w:tcPr>
-          <w:p>
-            <w:pPr>
-              <w:spacing w:line="480" w:lineRule="auto"/>
-            </w:pPr>
-            <w:r>
-              <w:t>-0.</w:t>
-            </w:r>
-            <w:r>
-              <w:t>52795</w:t>
-            </w:r>
-          </w:p>
-        </w:tc>
-        <w:tc>
-          <w:tcPr>
-            <w:tcW w:w="2338" w:type="dxa"/>
-          </w:tcPr>
-          <w:p>
-            <w:pPr>
-              <w:spacing w:line="480" w:lineRule="auto"/>
-            </w:pPr>
-            <w:r>
-              <w:t>0.4</w:t>
-            </w:r>
-            <w:r>
-              <w:t>7</w:t>
-            </w:r>
-            <w:r>
-              <w:t>203</w:t>
-            </w:r>
-          </w:p>
-        </w:tc>
-        <w:tc>
-          <w:tcPr>
-            <w:tcW w:w="2338" w:type="dxa"/>
-          </w:tcPr>
-          <w:p>
-            <w:pPr>
-              <w:spacing w:line="480" w:lineRule="auto"/>
-            </w:pPr>
-            <w:r>
-              <w:t>0.</w:t>
-            </w:r>
-            <w:r>
-              <w:t>263374</w:t>
-            </w:r>
-          </w:p>
-        </w:tc>
-      </w:tr>
-      <w:tr>
-        <w:tc>
-          <w:tcPr>
-            <w:tcW w:w="2337" w:type="dxa"/>
-          </w:tcPr>
-          <w:p>
-            <w:pPr>
-              <w:spacing w:line="480" w:lineRule="auto"/>
-            </w:pPr>
-            <w:r>
-              <w:t>Hunting Biomass</w:t>
-            </w:r>
-          </w:p>
-        </w:tc>
-        <w:tc>
-          <w:tcPr>
-            <w:tcW w:w="2337" w:type="dxa"/>
-          </w:tcPr>
-          <w:p>
-            <w:pPr>
-              <w:spacing w:line="480" w:lineRule="auto"/>
-            </w:pPr>
-            <w:r>
-              <w:t>0.</w:t>
-            </w:r>
-            <w:r>
-              <w:t>7</w:t>
-            </w:r>
-            <w:r>
-              <w:t>4404</w:t>
-            </w:r>
-          </w:p>
-        </w:tc>
-        <w:tc>
-          <w:tcPr>
-            <w:tcW w:w="2338" w:type="dxa"/>
-          </w:tcPr>
-          <w:p>
-            <w:pPr>
-              <w:spacing w:line="480" w:lineRule="auto"/>
-            </w:pPr>
-            <w:r>
-              <w:t>0.</w:t>
-            </w:r>
-            <w:r>
-              <w:t>111</w:t>
-            </w:r>
-            <w:r>
-              <w:t>95</w:t>
-            </w:r>
-          </w:p>
-        </w:tc>
-        <w:tc>
-          <w:tcPr>
-            <w:tcW w:w="2338" w:type="dxa"/>
-          </w:tcPr>
-          <w:p>
-            <w:pPr>
-              <w:spacing w:line="480" w:lineRule="auto"/>
-            </w:pPr>
-            <w:r>
-              <w:t>3.01</w:t>
-            </w:r>
-            <w:r>
-              <w:t>e-1</w:t>
-            </w:r>
-            <w:r>
-              <w:t>1</w:t>
-            </w:r>
-          </w:p>
-        </w:tc>
-      </w:tr>
-      <w:tr>
-        <w:tc>
-          <w:tcPr>
-            <w:tcW w:w="2337" w:type="dxa"/>
-          </w:tcPr>
-          <w:p>
-            <w:pPr>
-              <w:spacing w:line="480" w:lineRule="auto"/>
-            </w:pPr>
-            <w:r>
-              <w:t>Distance</w:t>
-            </w:r>
-          </w:p>
-        </w:tc>
-        <w:tc>
-          <w:tcPr>
-            <w:tcW w:w="2337" w:type="dxa"/>
-          </w:tcPr>
-          <w:p>
-            <w:pPr>
-              <w:spacing w:line="480" w:lineRule="auto"/>
-            </w:pPr>
-            <w:r>
-              <w:t>-1.</w:t>
-            </w:r>
-            <w:r>
-              <w:t>8</w:t>
-            </w:r>
-            <w:r>
-              <w:t>32</w:t>
-            </w:r>
-          </w:p>
-        </w:tc>
-        <w:tc>
-          <w:tcPr>
-            <w:tcW w:w="2338" w:type="dxa"/>
-          </w:tcPr>
-          <w:p>
-            <w:pPr>
-              <w:spacing w:line="480" w:lineRule="auto"/>
-            </w:pPr>
-            <w:r>
-              <w:t>0.49</w:t>
-            </w:r>
-            <w:r>
-              <w:t>482</w:t>
-            </w:r>
-          </w:p>
-        </w:tc>
-        <w:tc>
-          <w:tcPr>
-            <w:tcW w:w="2338" w:type="dxa"/>
-          </w:tcPr>
-          <w:p>
-            <w:pPr>
-              <w:spacing w:line="480" w:lineRule="auto"/>
-            </w:pPr>
-            <w:r>
-              <w:t>0.000</w:t>
-            </w:r>
-            <w:r>
-              <w:t>214</w:t>
-            </w:r>
-          </w:p>
-        </w:tc>
-      </w:tr>
-      <w:tr>
-        <w:tc>
-          <w:tcPr>
-            <w:tcW w:w="2337" w:type="dxa"/>
-          </w:tcPr>
-          <w:p>
-            <w:pPr>
-              <w:spacing w:line="480" w:lineRule="auto"/>
-            </w:pPr>
-            <w:r>
-              <w:t>Proportion Traveling</w:t>
-            </w:r>
-          </w:p>
-        </w:tc>
-        <w:tc>
-          <w:tcPr>
-            <w:tcW w:w="2337" w:type="dxa"/>
-          </w:tcPr>
-          <w:p>
-            <w:pPr>
-              <w:spacing w:line="480" w:lineRule="auto"/>
-            </w:pPr>
-            <w:r>
-              <w:t>0.5</w:t>
-            </w:r>
-            <w:r>
-              <w:t>3368</w:t>
-            </w:r>
-          </w:p>
-        </w:tc>
-        <w:tc>
-          <w:tcPr>
-            <w:tcW w:w="2338" w:type="dxa"/>
-          </w:tcPr>
-          <w:p>
-            <w:pPr>
-              <w:spacing w:line="480" w:lineRule="auto"/>
-            </w:pPr>
-            <w:r>
-              <w:t>0.04</w:t>
-            </w:r>
-            <w:r>
-              <w:t>915</w:t>
-            </w:r>
-          </w:p>
-        </w:tc>
-        <w:tc>
-          <w:tcPr>
-            <w:tcW w:w="2338" w:type="dxa"/>
-          </w:tcPr>
-          <w:p>
-            <w:pPr>
-              <w:spacing w:line="480" w:lineRule="auto"/>
-            </w:pPr>
-            <w:r>
-              <w:t>&lt;2e-16</w:t>
-            </w:r>
-          </w:p>
-        </w:tc>
-      </w:tr>
-      <w:tr>
-        <w:tc>
-          <w:tcPr>
-            <w:tcW w:w="2337" w:type="dxa"/>
-          </w:tcPr>
-          <w:p>
-            <w:pPr>
-              <w:spacing w:line="480" w:lineRule="auto"/>
-            </w:pPr>
-            <w:r>
-              <w:t>Max Temp</w:t>
-            </w:r>
-          </w:p>
-        </w:tc>
-        <w:tc>
-          <w:tcPr>
-            <w:tcW w:w="2337" w:type="dxa"/>
-          </w:tcPr>
-          <w:p>
-            <w:pPr>
-              <w:spacing w:line="480" w:lineRule="auto"/>
-            </w:pPr>
-            <w:r>
-              <w:t>-0.1</w:t>
-            </w:r>
-            <w:r>
-              <w:t>698</w:t>
-            </w:r>
-          </w:p>
-        </w:tc>
-        <w:tc>
-          <w:tcPr>
-            <w:tcW w:w="2338" w:type="dxa"/>
-          </w:tcPr>
-          <w:p>
-            <w:pPr>
-              <w:spacing w:line="480" w:lineRule="auto"/>
-            </w:pPr>
-            <w:r>
-              <w:t>0.045</w:t>
-            </w:r>
-            <w:r>
-              <w:t>79</w:t>
-            </w:r>
-          </w:p>
-        </w:tc>
-        <w:tc>
-          <w:tcPr>
-            <w:tcW w:w="2338" w:type="dxa"/>
-          </w:tcPr>
-          <w:p>
-            <w:pPr>
-              <w:spacing w:line="480" w:lineRule="auto"/>
-            </w:pPr>
-            <w:r>
-              <w:t>0.000</w:t>
-            </w:r>
-            <w:r>
-              <w:t>208</w:t>
-            </w:r>
-          </w:p>
-        </w:tc>
-      </w:tr>
-      <w:tr>
-        <w:tc>
-          <w:tcPr>
-            <w:tcW w:w="2337" w:type="dxa"/>
-          </w:tcPr>
-          <w:p>
-            <w:pPr>
-              <w:spacing w:line="480" w:lineRule="auto"/>
-            </w:pPr>
-            <w:r>
-              <w:t>Snow Depth</w:t>
-            </w:r>
-          </w:p>
-        </w:tc>
-        <w:tc>
-          <w:tcPr>
-            <w:tcW w:w="2337" w:type="dxa"/>
-          </w:tcPr>
-          <w:p>
-            <w:pPr>
-              <w:spacing w:line="480" w:lineRule="auto"/>
-            </w:pPr>
-            <w:r>
-              <w:t>0.</w:t>
-            </w:r>
-            <w:r>
-              <w:t>1</w:t>
-            </w:r>
-            <w:r>
-              <w:t>4331</w:t>
-            </w:r>
-          </w:p>
-        </w:tc>
-        <w:tc>
-          <w:tcPr>
-            <w:tcW w:w="2338" w:type="dxa"/>
-          </w:tcPr>
-          <w:p>
-            <w:pPr>
-              <w:spacing w:line="480" w:lineRule="auto"/>
-            </w:pPr>
-            <w:r>
-              <w:t>0.0</w:t>
-            </w:r>
-            <w:r>
-              <w:t>51</w:t>
-            </w:r>
-            <w:r>
-              <w:t>36</w:t>
-            </w:r>
-          </w:p>
-        </w:tc>
-        <w:tc>
-          <w:tcPr>
-            <w:tcW w:w="2338" w:type="dxa"/>
-          </w:tcPr>
-          <w:p>
-            <w:pPr>
-              <w:spacing w:line="480" w:lineRule="auto"/>
-            </w:pPr>
-            <w:r>
-              <w:t>0.</w:t>
-            </w:r>
-            <w:r>
-              <w:t>00</w:t>
-            </w:r>
-            <w:r>
-              <w:t>5265</w:t>
-            </w:r>
-          </w:p>
-        </w:tc>
-      </w:tr>
-    </w:tbl>
-    <w:p>
-      <w:pPr>
-        <w:spacing w:line="480" w:lineRule="auto"/>
-      </w:pPr>
-    </w:p>
-    <w:p>
-      <w:r>
-        <w:br w:type="page"/>
-      </w:r>
-    </w:p>
-    <w:p>
-      <w:pPr>
-        <w:spacing w:line="480" w:lineRule="auto"/>
         <w:rPr>
           <w:noProof/>
         </w:rPr>
@@ -9418,10 +8410,10 @@
           <w:noProof/>
         </w:rPr>
         <w:drawing>
-          <wp:inline distT="0" distB="0" distL="0" distR="0" wp14:anchorId="01929EAA" wp14:editId="7B50D70E">
-            <wp:extent cx="5607050" cy="2803525"/>
+          <wp:inline distT="0" distB="0" distL="0" distR="0" wp14:anchorId="531617A1" wp14:editId="04333A46">
+            <wp:extent cx="5943600" cy="3771900"/>
             <wp:effectExtent l="0" t="0" r="0" b="0"/>
-            <wp:docPr id="1413367396" name="Picture 1"/>
+            <wp:docPr id="854214041" name="Picture 5"/>
             <wp:cNvGraphicFramePr>
               <a:graphicFrameLocks xmlns:a="http://schemas.openxmlformats.org/drawingml/2006/main" noChangeAspect="1"/>
             </wp:cNvGraphicFramePr>
@@ -9429,12 +8421,12 @@
               <a:graphicData uri="http://schemas.openxmlformats.org/drawingml/2006/picture">
                 <pic:pic xmlns:pic="http://schemas.openxmlformats.org/drawingml/2006/picture">
                   <pic:nvPicPr>
-                    <pic:cNvPr id="0" name="Picture 1"/>
+                    <pic:cNvPr id="0" name="Picture 11"/>
                     <pic:cNvPicPr>
                       <a:picLocks noChangeAspect="1" noChangeArrowheads="1"/>
                     </pic:cNvPicPr>
                   </pic:nvPicPr>
-                  <pic:blipFill rotWithShape="1">
+                  <pic:blipFill>
                     <a:blip r:embed="rId15">
                       <a:extLst>
                         <a:ext uri="{28A0092B-C50C-407E-A947-70E740481C1C}">
@@ -9442,7 +8434,7 @@
                         </a:ext>
                       </a:extLst>
                     </a:blip>
-                    <a:srcRect r="32479" b="31955"/>
+                    <a:srcRect/>
                     <a:stretch>
                       <a:fillRect/>
                     </a:stretch>
@@ -9450,7 +8442,7 @@
                   <pic:spPr bwMode="auto">
                     <a:xfrm>
                       <a:off x="0" y="0"/>
-                      <a:ext cx="5607050" cy="2803525"/>
+                      <a:ext cx="5943600" cy="3771900"/>
                     </a:xfrm>
                     <a:prstGeom prst="rect">
                       <a:avLst/>
@@ -9459,17 +8451,272 @@
                     <a:ln>
                       <a:noFill/>
                     </a:ln>
-                    <a:extLst>
-                      <a:ext uri="{53640926-AAD7-44D8-BBD7-CCE9431645EC}">
-                        <a14:shadowObscured xmlns:a14="http://schemas.microsoft.com/office/drawing/2010/main"/>
-                      </a:ext>
-                    </a:extLst>
                   </pic:spPr>
                 </pic:pic>
               </a:graphicData>
             </a:graphic>
           </wp:inline>
         </w:drawing>
+      </w:r>
+    </w:p>
+    <w:p>
+      <w:pPr>
+        <w:spacing w:line="480" w:lineRule="auto"/>
+      </w:pPr>
+      <w:r>
+        <w:t>Figure 4. Bootstrapped confidence intervals for model parameters from the generalized linear mixed model showing probability of</w:t>
+      </w:r>
+      <w:r>
+        <w:t xml:space="preserve"> ravens</w:t>
+      </w:r>
+      <w:r>
+        <w:t xml:space="preserve"> leaving their territor</w:t>
+      </w:r>
+      <w:r>
+        <w:t>y</w:t>
+      </w:r>
+      <w:r>
+        <w:t xml:space="preserve">. </w:t>
+      </w:r>
+    </w:p>
+    <w:p>
+      <w:pPr>
+        <w:spacing w:line="480" w:lineRule="auto"/>
+      </w:pPr>
+      <w:r>
+        <w:rPr>
+          <w:noProof/>
+        </w:rPr>
+        <w:lastRenderedPageBreak/>
+        <w:drawing>
+          <wp:inline distT="0" distB="0" distL="0" distR="0" wp14:anchorId="726F5B0C" wp14:editId="06A23C4E">
+            <wp:extent cx="5943600" cy="3771900"/>
+            <wp:effectExtent l="0" t="0" r="0" b="0"/>
+            <wp:docPr id="68415448" name="Picture 4"/>
+            <wp:cNvGraphicFramePr>
+              <a:graphicFrameLocks xmlns:a="http://schemas.openxmlformats.org/drawingml/2006/main" noChangeAspect="1"/>
+            </wp:cNvGraphicFramePr>
+            <a:graphic xmlns:a="http://schemas.openxmlformats.org/drawingml/2006/main">
+              <a:graphicData uri="http://schemas.openxmlformats.org/drawingml/2006/picture">
+                <pic:pic xmlns:pic="http://schemas.openxmlformats.org/drawingml/2006/picture">
+                  <pic:nvPicPr>
+                    <pic:cNvPr id="0" name="Picture 10"/>
+                    <pic:cNvPicPr>
+                      <a:picLocks noChangeAspect="1" noChangeArrowheads="1"/>
+                    </pic:cNvPicPr>
+                  </pic:nvPicPr>
+                  <pic:blipFill>
+                    <a:blip r:embed="rId16">
+                      <a:extLst>
+                        <a:ext uri="{28A0092B-C50C-407E-A947-70E740481C1C}">
+                          <a14:useLocalDpi xmlns:a14="http://schemas.microsoft.com/office/drawing/2010/main" val="0"/>
+                        </a:ext>
+                      </a:extLst>
+                    </a:blip>
+                    <a:srcRect/>
+                    <a:stretch>
+                      <a:fillRect/>
+                    </a:stretch>
+                  </pic:blipFill>
+                  <pic:spPr bwMode="auto">
+                    <a:xfrm>
+                      <a:off x="0" y="0"/>
+                      <a:ext cx="5943600" cy="3771900"/>
+                    </a:xfrm>
+                    <a:prstGeom prst="rect">
+                      <a:avLst/>
+                    </a:prstGeom>
+                    <a:noFill/>
+                    <a:ln>
+                      <a:noFill/>
+                    </a:ln>
+                  </pic:spPr>
+                </pic:pic>
+              </a:graphicData>
+            </a:graphic>
+          </wp:inline>
+        </w:drawing>
+      </w:r>
+    </w:p>
+    <w:p>
+      <w:pPr>
+        <w:spacing w:line="480" w:lineRule="auto"/>
+      </w:pPr>
+      <w:r>
+        <w:t xml:space="preserve">Figure 5. </w:t>
+      </w:r>
+      <w:r>
+        <w:t>Bootstrapped p</w:t>
+      </w:r>
+      <w:r>
+        <w:t xml:space="preserve">redicted probability of ravens leaving their territory based on active wolf kills within their territories and whether the timing of the </w:t>
+      </w:r>
+      <w:r>
+        <w:t>hunting season.</w:t>
+      </w:r>
+      <w:r>
+        <w:t xml:space="preserve"> </w:t>
+      </w:r>
+    </w:p>
+    <w:p>
+      <w:pPr>
+        <w:spacing w:line="480" w:lineRule="auto"/>
+      </w:pPr>
+      <w:r>
+        <w:rPr>
+          <w:noProof/>
+        </w:rPr>
+        <w:lastRenderedPageBreak/>
+        <w:drawing>
+          <wp:inline distT="0" distB="0" distL="0" distR="0" wp14:anchorId="69C8F104" wp14:editId="04327384">
+            <wp:extent cx="5943600" cy="4895850"/>
+            <wp:effectExtent l="0" t="0" r="0" b="0"/>
+            <wp:docPr id="1208569072" name="Picture 6"/>
+            <wp:cNvGraphicFramePr>
+              <a:graphicFrameLocks xmlns:a="http://schemas.openxmlformats.org/drawingml/2006/main" noChangeAspect="1"/>
+            </wp:cNvGraphicFramePr>
+            <a:graphic xmlns:a="http://schemas.openxmlformats.org/drawingml/2006/main">
+              <a:graphicData uri="http://schemas.openxmlformats.org/drawingml/2006/picture">
+                <pic:pic xmlns:pic="http://schemas.openxmlformats.org/drawingml/2006/picture">
+                  <pic:nvPicPr>
+                    <pic:cNvPr id="0" name="Picture 12"/>
+                    <pic:cNvPicPr>
+                      <a:picLocks noChangeAspect="1" noChangeArrowheads="1"/>
+                    </pic:cNvPicPr>
+                  </pic:nvPicPr>
+                  <pic:blipFill>
+                    <a:blip r:embed="rId17">
+                      <a:extLst>
+                        <a:ext uri="{28A0092B-C50C-407E-A947-70E740481C1C}">
+                          <a14:useLocalDpi xmlns:a14="http://schemas.microsoft.com/office/drawing/2010/main" val="0"/>
+                        </a:ext>
+                      </a:extLst>
+                    </a:blip>
+                    <a:srcRect/>
+                    <a:stretch>
+                      <a:fillRect/>
+                    </a:stretch>
+                  </pic:blipFill>
+                  <pic:spPr bwMode="auto">
+                    <a:xfrm>
+                      <a:off x="0" y="0"/>
+                      <a:ext cx="5943600" cy="4895850"/>
+                    </a:xfrm>
+                    <a:prstGeom prst="rect">
+                      <a:avLst/>
+                    </a:prstGeom>
+                    <a:noFill/>
+                    <a:ln>
+                      <a:noFill/>
+                    </a:ln>
+                  </pic:spPr>
+                </pic:pic>
+              </a:graphicData>
+            </a:graphic>
+          </wp:inline>
+        </w:drawing>
+      </w:r>
+    </w:p>
+    <w:p>
+      <w:pPr>
+        <w:spacing w:line="480" w:lineRule="auto"/>
+      </w:pPr>
+      <w:r>
+        <w:t xml:space="preserve">Figure 6. </w:t>
+      </w:r>
+      <w:r>
+        <w:t xml:space="preserve">Bootstrapped confidence intervals for model parameters from the generalized linear mixed model showing probability of </w:t>
+      </w:r>
+      <w:r>
+        <w:t>ravens visiting the hunting regions when they choose to leave their territory</w:t>
+      </w:r>
+      <w:r>
+        <w:t>.</w:t>
+      </w:r>
+    </w:p>
+    <w:p>
+      <w:pPr>
+        <w:spacing w:line="480" w:lineRule="auto"/>
+      </w:pPr>
+      <w:r>
+        <w:rPr>
+          <w:noProof/>
+        </w:rPr>
+        <w:lastRenderedPageBreak/>
+        <w:drawing>
+          <wp:inline distT="0" distB="0" distL="0" distR="0" wp14:anchorId="497B3137" wp14:editId="09F210F9">
+            <wp:extent cx="5943600" cy="4895850"/>
+            <wp:effectExtent l="0" t="0" r="0" b="0"/>
+            <wp:docPr id="579780434" name="Picture 7"/>
+            <wp:cNvGraphicFramePr>
+              <a:graphicFrameLocks xmlns:a="http://schemas.openxmlformats.org/drawingml/2006/main" noChangeAspect="1"/>
+            </wp:cNvGraphicFramePr>
+            <a:graphic xmlns:a="http://schemas.openxmlformats.org/drawingml/2006/main">
+              <a:graphicData uri="http://schemas.openxmlformats.org/drawingml/2006/picture">
+                <pic:pic xmlns:pic="http://schemas.openxmlformats.org/drawingml/2006/picture">
+                  <pic:nvPicPr>
+                    <pic:cNvPr id="0" name="Picture 13"/>
+                    <pic:cNvPicPr>
+                      <a:picLocks noChangeAspect="1" noChangeArrowheads="1"/>
+                    </pic:cNvPicPr>
+                  </pic:nvPicPr>
+                  <pic:blipFill>
+                    <a:blip r:embed="rId18">
+                      <a:extLst>
+                        <a:ext uri="{28A0092B-C50C-407E-A947-70E740481C1C}">
+                          <a14:useLocalDpi xmlns:a14="http://schemas.microsoft.com/office/drawing/2010/main" val="0"/>
+                        </a:ext>
+                      </a:extLst>
+                    </a:blip>
+                    <a:srcRect/>
+                    <a:stretch>
+                      <a:fillRect/>
+                    </a:stretch>
+                  </pic:blipFill>
+                  <pic:spPr bwMode="auto">
+                    <a:xfrm>
+                      <a:off x="0" y="0"/>
+                      <a:ext cx="5943600" cy="4895850"/>
+                    </a:xfrm>
+                    <a:prstGeom prst="rect">
+                      <a:avLst/>
+                    </a:prstGeom>
+                    <a:noFill/>
+                    <a:ln>
+                      <a:noFill/>
+                    </a:ln>
+                  </pic:spPr>
+                </pic:pic>
+              </a:graphicData>
+            </a:graphic>
+          </wp:inline>
+        </w:drawing>
+      </w:r>
+    </w:p>
+    <w:p>
+      <w:pPr>
+        <w:spacing w:line="480" w:lineRule="auto"/>
+      </w:pPr>
+      <w:r>
+        <w:t xml:space="preserve">Figure </w:t>
+      </w:r>
+      <w:r>
+        <w:t>7</w:t>
+      </w:r>
+      <w:r>
+        <w:t xml:space="preserve">. Bootstrapped predicted probability of ravens </w:t>
+      </w:r>
+      <w:r>
+        <w:t xml:space="preserve">visiting the hunting </w:t>
+      </w:r>
+      <w:r>
+        <w:t>the timing of the hunting season</w:t>
+      </w:r>
+      <w:r>
+        <w:t xml:space="preserve"> and whether they located a wolf kill after leaving their territory</w:t>
+      </w:r>
+      <w:r>
+        <w:t xml:space="preserve">. </w:t>
       </w:r>
     </w:p>
     <w:p>
@@ -10449,6 +9696,7 @@
   <w:style w:type="character" w:default="1" w:styleId="DefaultParagraphFont">
     <w:name w:val="Default Paragraph Font"/>
     <w:uiPriority w:val="1"/>
+    <w:semiHidden/>
     <w:unhideWhenUsed/>
   </w:style>
   <w:style w:type="table" w:default="1" w:styleId="TableNormal">

</xml_diff>

<commit_message>
updating data to new format since looking at kill visits
</commit_message>
<xml_diff>
--- a/reports/thesis/01_chapter_2.docx
+++ b/reports/thesis/01_chapter_2.docx
@@ -1760,15 +1760,7 @@
         <w:t>in</w:t>
       </w:r>
       <w:r>
-        <w:t xml:space="preserve"> Yellowstone National Park using GPS tracking technology to examine the impacts of carrion availability on foraging decisions of territorial ravens. Ravens were captured between October 2019 and January 2024 using remote controlled net launchers (Coda </w:t>
-      </w:r>
-      <w:proofErr w:type="gramStart"/>
-      <w:r>
-        <w:t>Enterprises,</w:t>
-      </w:r>
-      <w:proofErr w:type="gramEnd"/>
-      <w:r>
-        <w:t xml:space="preserve"> Ltd). Various anthropogenic foods and carrion sources were used as bait. Territorial ravens were caught opportunistically in large feeding groups with vagrant ravens and as targeted efforts at territories</w:t>
+        <w:t xml:space="preserve"> Yellowstone National Park using GPS tracking technology to examine the impacts of carrion availability on foraging decisions of territorial ravens. Ravens were captured between October 2019 and January 2024 using remote controlled net launchers (Coda Enterprises, Ltd). Various anthropogenic foods and carrion sources were used as bait. Territorial ravens were caught opportunistically in large feeding groups with vagrant ravens and as targeted efforts at territories</w:t>
       </w:r>
       <w:r>
         <w:t xml:space="preserve"> along the road within the national park</w:t>
@@ -2153,15 +2145,7 @@
         <w:t>al</w:t>
       </w:r>
       <w:r>
-        <w:t xml:space="preserve"> take will occur outside of this region, but </w:t>
-      </w:r>
-      <w:proofErr w:type="gramStart"/>
-      <w:r>
-        <w:t>the vast majority of</w:t>
-      </w:r>
-      <w:proofErr w:type="gramEnd"/>
-      <w:r>
-        <w:t xml:space="preserve"> hunting will occur within this space. </w:t>
+        <w:t xml:space="preserve"> take will occur outside of this region, but the vast majority of hunting will occur within this space. </w:t>
       </w:r>
     </w:p>
     <w:p>
@@ -2727,17 +2711,8 @@
           <w:i/>
           <w:iCs/>
         </w:rPr>
-        <w:t xml:space="preserve">Availability of hunter </w:t>
-      </w:r>
-      <w:proofErr w:type="gramStart"/>
-      <w:r>
-        <w:rPr>
-          <w:i/>
-          <w:iCs/>
-        </w:rPr>
-        <w:t>carrion</w:t>
-      </w:r>
-      <w:proofErr w:type="gramEnd"/>
+        <w:t>Availability of hunter carrion</w:t>
+      </w:r>
     </w:p>
     <w:p>
       <w:pPr>
@@ -2768,15 +2743,7 @@
         <w:t xml:space="preserve"> hunting districts around the town of Gardiner</w:t>
       </w:r>
       <w:r>
-        <w:t xml:space="preserve">, although the 314 </w:t>
-      </w:r>
-      <w:proofErr w:type="gramStart"/>
-      <w:r>
-        <w:t>region</w:t>
-      </w:r>
-      <w:proofErr w:type="gramEnd"/>
-      <w:r>
-        <w:t xml:space="preserve"> also extends much farther north into the Paradise Valley</w:t>
+        <w:t>, although the 314 region also extends much farther north into the Paradise Valley</w:t>
       </w:r>
       <w:r>
         <w:t xml:space="preserve">. </w:t>
@@ -3840,13 +3807,13 @@
         <w:t xml:space="preserve"> </w:t>
       </w:r>
       <w:r>
-        <w:t>4193</w:t>
+        <w:t>1828</w:t>
       </w:r>
       <w:r>
         <w:t xml:space="preserve"> decision days (mean = </w:t>
       </w:r>
       <w:r>
-        <w:t>209.65</w:t>
+        <w:t>91.4</w:t>
       </w:r>
       <w:r>
         <w:t xml:space="preserve">, </w:t>
@@ -3860,16 +3827,7 @@
         <w:t xml:space="preserve"> = </w:t>
       </w:r>
       <w:r>
-        <w:t>1</w:t>
-      </w:r>
-      <w:r>
-        <w:t>43</w:t>
-      </w:r>
-      <w:r>
-        <w:t>.</w:t>
-      </w:r>
-      <w:r>
-        <w:t>62</w:t>
+        <w:t>56.53</w:t>
       </w:r>
       <w:r>
         <w:t xml:space="preserve">, </w:t>
@@ -3887,7 +3845,7 @@
         <w:t xml:space="preserve"> </w:t>
       </w:r>
       <w:r>
-        <w:t>466</w:t>
+        <w:t>195</w:t>
       </w:r>
       <w:r>
         <w:t>)</w:t>
@@ -3983,13 +3941,14 @@
         <w:t xml:space="preserve"> with many ravens often deciding to travel outside of the park to the hunting regions</w:t>
       </w:r>
       <w:r>
-        <w:t xml:space="preserve"> (</w:t>
-      </w:r>
-      <w:proofErr w:type="gramStart"/>
-      <w:r>
-        <w:t>Fig )</w:t>
-      </w:r>
-      <w:proofErr w:type="gramEnd"/>
+        <w:t xml:space="preserve"> (Fig </w:t>
+      </w:r>
+      <w:r>
+        <w:t>3</w:t>
+      </w:r>
+      <w:r>
+        <w:t>)</w:t>
+      </w:r>
       <w:r>
         <w:t xml:space="preserve">. </w:t>
       </w:r>
@@ -4027,18 +3986,12 @@
         <w:rPr>
           <w:highlight w:val="yellow"/>
         </w:rPr>
-        <w:t>2</w:t>
+        <w:t>14.5</w:t>
       </w:r>
       <w:r>
         <w:rPr>
           <w:highlight w:val="yellow"/>
         </w:rPr>
-        <w:t>6.9</w:t>
-      </w:r>
-      <w:r>
-        <w:rPr>
-          <w:highlight w:val="yellow"/>
-        </w:rPr>
         <w:t>%</w:t>
       </w:r>
       <w:r>
@@ -4060,7 +4013,7 @@
         <w:t xml:space="preserve">range = 0 – </w:t>
       </w:r>
       <w:r>
-        <w:t>64.4</w:t>
+        <w:t>80%</w:t>
       </w:r>
       <w:r>
         <w:t xml:space="preserve">, </w:t>
@@ -4071,45 +4024,19 @@
       </w:r>
       <w:proofErr w:type="spellEnd"/>
       <w:r>
-        <w:t xml:space="preserve"> = 1</w:t>
-      </w:r>
-      <w:r>
-        <w:t>9.3</w:t>
+        <w:t xml:space="preserve"> = </w:t>
+      </w:r>
+      <w:r>
+        <w:t>20</w:t>
+      </w:r>
+      <w:r>
+        <w:t>%</w:t>
       </w:r>
       <w:r>
         <w:t>)</w:t>
       </w:r>
       <w:r>
-        <w:t>. Those anthropogenic resources were utilized less</w:t>
-      </w:r>
-      <w:r>
-        <w:t xml:space="preserve"> when only considering the</w:t>
-      </w:r>
-      <w:r>
-        <w:t xml:space="preserve"> active hunting sea</w:t>
-      </w:r>
-      <w:r>
-        <w:t>s</w:t>
-      </w:r>
-      <w:r>
-        <w:t xml:space="preserve">ons </w:t>
-      </w:r>
-      <w:r>
-        <w:t xml:space="preserve">(20.6%, range = 0 – 51.7%, </w:t>
-      </w:r>
-      <w:proofErr w:type="spellStart"/>
-      <w:r>
-        <w:t>sd</w:t>
-      </w:r>
-      <w:proofErr w:type="spellEnd"/>
-      <w:r>
-        <w:t xml:space="preserve"> = 15.7)</w:t>
-      </w:r>
-      <w:r>
-        <w:t>.</w:t>
-      </w:r>
-      <w:r>
-        <w:t xml:space="preserve"> </w:t>
+        <w:t xml:space="preserve">. </w:t>
       </w:r>
       <w:r>
         <w:t>Ravens that lived in the interior portion of Yellowstone also utilized West Yellowstone, MT for regular foraging</w:t>
@@ -4121,13 +4048,14 @@
         <w:t xml:space="preserve">on anthropogenic subsidies </w:t>
       </w:r>
       <w:r>
-        <w:t>(</w:t>
-      </w:r>
-      <w:proofErr w:type="gramStart"/>
-      <w:r>
-        <w:t>Fig )</w:t>
-      </w:r>
-      <w:proofErr w:type="gramEnd"/>
+        <w:t xml:space="preserve">(Fig </w:t>
+      </w:r>
+      <w:r>
+        <w:t>4</w:t>
+      </w:r>
+      <w:r>
+        <w:t>)</w:t>
+      </w:r>
       <w:r>
         <w:t>.</w:t>
       </w:r>
@@ -4159,7 +4087,13 @@
         <w:t xml:space="preserve"> </w:t>
       </w:r>
       <w:r>
-        <w:t>Raven territories were on average 5.89 km</w:t>
+        <w:t>Raven territories were on average 5.</w:t>
+      </w:r>
+      <w:r>
+        <w:t>9</w:t>
+      </w:r>
+      <w:r>
+        <w:t xml:space="preserve"> km</w:t>
       </w:r>
       <w:r>
         <w:rPr>
@@ -4191,7 +4125,10 @@
       </w:r>
       <w:proofErr w:type="spellEnd"/>
       <w:r>
-        <w:t xml:space="preserve"> = 6.23</w:t>
+        <w:t xml:space="preserve"> = 6.</w:t>
+      </w:r>
+      <w:r>
+        <w:t>3</w:t>
       </w:r>
       <w:r>
         <w:t xml:space="preserve"> </w:t>
@@ -4357,73 +4294,305 @@
         <w:ind w:firstLine="720"/>
       </w:pPr>
       <w:r>
+        <w:t>F</w:t>
+      </w:r>
+      <w:r>
+        <w:t>ood availability and weather conditions</w:t>
+      </w:r>
+      <w:r>
+        <w:t xml:space="preserve"> both impacted </w:t>
+      </w:r>
+      <w:r>
+        <w:t xml:space="preserve">a </w:t>
+      </w:r>
+      <w:r>
+        <w:t>raven</w:t>
+      </w:r>
+      <w:r>
+        <w:t>’s</w:t>
+      </w:r>
+      <w:r>
+        <w:t xml:space="preserve"> </w:t>
+      </w:r>
+      <w:r>
+        <w:t xml:space="preserve">decision to leave their </w:t>
+      </w:r>
+      <w:r>
+        <w:t>territory</w:t>
+      </w:r>
+      <w:r>
+        <w:t xml:space="preserve">. </w:t>
+      </w:r>
+      <w:r>
+        <w:t>A</w:t>
+      </w:r>
+      <w:r>
+        <w:t xml:space="preserve"> </w:t>
+      </w:r>
+      <w:r>
+        <w:t xml:space="preserve">wolf kill within </w:t>
+      </w:r>
+      <w:r>
+        <w:t xml:space="preserve">1 km of </w:t>
+      </w:r>
+      <w:r>
+        <w:t xml:space="preserve">a raven’s territory decreased the chance of it </w:t>
+      </w:r>
+      <w:r>
+        <w:t xml:space="preserve">leaving </w:t>
+      </w:r>
+      <w:r>
         <w:lastRenderedPageBreak/>
-        <w:t>F</w:t>
-      </w:r>
-      <w:r>
-        <w:t>ood availability and weather conditions</w:t>
-      </w:r>
-      <w:r>
-        <w:t xml:space="preserve"> both impacted </w:t>
-      </w:r>
-      <w:r>
-        <w:t xml:space="preserve">a </w:t>
-      </w:r>
-      <w:r>
-        <w:t>raven</w:t>
-      </w:r>
-      <w:r>
-        <w:t>’s</w:t>
-      </w:r>
-      <w:r>
-        <w:t xml:space="preserve"> </w:t>
-      </w:r>
-      <w:r>
-        <w:t xml:space="preserve">decision to leave their </w:t>
-      </w:r>
-      <w:r>
-        <w:t>territory</w:t>
+        <w:t xml:space="preserve">its territory </w:t>
+      </w:r>
+      <w:r>
+        <w:t>(</w:t>
+      </w:r>
+      <w:r>
+        <w:t>-</w:t>
+      </w:r>
+      <w:r>
+        <w:t>0.86381</w:t>
+      </w:r>
+      <w:r>
+        <w:t>, SE =</w:t>
+      </w:r>
+      <w:r>
+        <w:t xml:space="preserve"> </w:t>
+      </w:r>
+      <w:r>
+        <w:t>0.40811</w:t>
+      </w:r>
+      <w:r>
+        <w:t xml:space="preserve">, p </w:t>
+      </w:r>
+      <w:r>
+        <w:t>&lt;</w:t>
+      </w:r>
+      <w:r>
+        <w:t xml:space="preserve"> </w:t>
+      </w:r>
+      <w:r>
+        <w:t>0.0</w:t>
+      </w:r>
+      <w:r>
+        <w:t>5</w:t>
+      </w:r>
+      <w:r>
+        <w:t xml:space="preserve">, Table </w:t>
+      </w:r>
+      <w:r>
+        <w:t>1</w:t>
+      </w:r>
+      <w:r>
+        <w:t>)</w:t>
+      </w:r>
+      <w:r>
+        <w:t xml:space="preserve">. The availability of hunter </w:t>
+      </w:r>
+      <w:r>
+        <w:t>created</w:t>
+      </w:r>
+      <w:r>
+        <w:t xml:space="preserve"> foraging opportunities </w:t>
+      </w:r>
+      <w:r>
+        <w:t xml:space="preserve">only impacted </w:t>
+      </w:r>
+      <w:r>
+        <w:t>raven movements out of their territory</w:t>
+      </w:r>
+      <w:r>
+        <w:t xml:space="preserve"> when considering the </w:t>
+      </w:r>
+      <w:r>
+        <w:t>confines</w:t>
+      </w:r>
+      <w:r>
+        <w:t xml:space="preserve"> of the hunting season</w:t>
+      </w:r>
+      <w:r>
+        <w:t xml:space="preserve"> (</w:t>
+      </w:r>
+      <w:r>
+        <w:t>0.</w:t>
+      </w:r>
+      <w:r>
+        <w:t>8</w:t>
+      </w:r>
+      <w:r>
+        <w:t>8014</w:t>
+      </w:r>
+      <w:r>
+        <w:t>, SE =</w:t>
+      </w:r>
+      <w:r>
+        <w:t xml:space="preserve"> 0.</w:t>
+      </w:r>
+      <w:r>
+        <w:t>36725</w:t>
+      </w:r>
+      <w:r>
+        <w:t xml:space="preserve">, p </w:t>
+      </w:r>
+      <w:r>
+        <w:t>&lt;</w:t>
+      </w:r>
+      <w:r>
+        <w:t xml:space="preserve"> </w:t>
+      </w:r>
+      <w:r>
+        <w:t>0.0</w:t>
+      </w:r>
+      <w:r>
+        <w:t>5</w:t>
+      </w:r>
+      <w:r>
+        <w:t xml:space="preserve">, Table </w:t>
+      </w:r>
+      <w:r>
+        <w:t>1</w:t>
+      </w:r>
+      <w:r>
+        <w:t>)</w:t>
+      </w:r>
+      <w:r>
+        <w:t xml:space="preserve">, whereas they did </w:t>
+      </w:r>
+      <w:r>
+        <w:t>not respond to</w:t>
+      </w:r>
+      <w:r>
+        <w:t xml:space="preserve"> </w:t>
+      </w:r>
+      <w:r>
+        <w:t>changes in the</w:t>
+      </w:r>
+      <w:r>
+        <w:t xml:space="preserve"> actual biomass generated</w:t>
+      </w:r>
+      <w:r>
+        <w:t xml:space="preserve"> (</w:t>
+      </w:r>
+      <w:r>
+        <w:t>-0.</w:t>
+      </w:r>
+      <w:r>
+        <w:t>0</w:t>
+      </w:r>
+      <w:r>
+        <w:t>5167</w:t>
+      </w:r>
+      <w:r>
+        <w:t>,</w:t>
+      </w:r>
+      <w:r>
+        <w:t xml:space="preserve"> </w:t>
+      </w:r>
+      <w:r>
+        <w:t xml:space="preserve">SE = </w:t>
+      </w:r>
+      <w:r>
+        <w:t>0.07</w:t>
+      </w:r>
+      <w:r>
+        <w:t>644</w:t>
+      </w:r>
+      <w:r>
+        <w:t>, p =</w:t>
+      </w:r>
+      <w:r>
+        <w:t xml:space="preserve"> 0.</w:t>
+      </w:r>
+      <w:r>
+        <w:t>5</w:t>
+      </w:r>
+      <w:r>
+        <w:t>, Table 1</w:t>
+      </w:r>
+      <w:r>
+        <w:t>)</w:t>
       </w:r>
       <w:r>
         <w:t xml:space="preserve">. </w:t>
       </w:r>
       <w:r>
-        <w:t>A</w:t>
-      </w:r>
-      <w:r>
-        <w:t xml:space="preserve"> </w:t>
-      </w:r>
-      <w:r>
-        <w:t xml:space="preserve">wolf </w:t>
-      </w:r>
-      <w:proofErr w:type="gramStart"/>
-      <w:r>
-        <w:t>kill</w:t>
-      </w:r>
-      <w:proofErr w:type="gramEnd"/>
-      <w:r>
-        <w:t xml:space="preserve"> within </w:t>
-      </w:r>
-      <w:r>
-        <w:t xml:space="preserve">1 km of </w:t>
-      </w:r>
-      <w:r>
-        <w:t xml:space="preserve">a raven’s territory decreased the chance of it </w:t>
-      </w:r>
-      <w:r>
-        <w:t xml:space="preserve">leaving </w:t>
-      </w:r>
-      <w:r>
-        <w:t xml:space="preserve">its territory </w:t>
+        <w:t>The level of available hunting biomass also did not impact how ravens responded to active wolf kills (</w:t>
+      </w:r>
+      <w:r>
+        <w:t>0.</w:t>
+      </w:r>
+      <w:r>
+        <w:t>27706</w:t>
+      </w:r>
+      <w:r>
+        <w:t>,</w:t>
+      </w:r>
+      <w:r>
+        <w:t xml:space="preserve"> </w:t>
+      </w:r>
+      <w:r>
+        <w:t xml:space="preserve">SE = </w:t>
+      </w:r>
+      <w:r>
+        <w:t>0.</w:t>
+      </w:r>
+      <w:r>
+        <w:t>55727</w:t>
+      </w:r>
+      <w:r>
+        <w:t>,</w:t>
+      </w:r>
+      <w:r>
+        <w:t xml:space="preserve"> </w:t>
+      </w:r>
+      <w:r>
+        <w:t xml:space="preserve">p = </w:t>
+      </w:r>
+      <w:r>
+        <w:t>0.</w:t>
+      </w:r>
+      <w:r>
+        <w:t>6</w:t>
+      </w:r>
+      <w:r>
+        <w:t>2</w:t>
+      </w:r>
+      <w:r>
+        <w:t>, Table 1</w:t>
+      </w:r>
+      <w:r>
+        <w:t>)</w:t>
+      </w:r>
+      <w:r>
+        <w:t xml:space="preserve">. </w:t>
+      </w:r>
+      <w:r>
+        <w:t>R</w:t>
+      </w:r>
+      <w:r>
+        <w:t xml:space="preserve">avens left their territories more often </w:t>
+      </w:r>
+      <w:r>
+        <w:t>on</w:t>
+      </w:r>
+      <w:r>
+        <w:t xml:space="preserve"> colder days</w:t>
+      </w:r>
+      <w:r>
+        <w:t xml:space="preserve"> </w:t>
       </w:r>
       <w:r>
         <w:t>(</w:t>
       </w:r>
       <w:r>
-        <w:t>-0.9</w:t>
-      </w:r>
-      <w:r>
-        <w:t>8558</w:t>
+        <w:t>-0.</w:t>
+      </w:r>
+      <w:r>
+        <w:t>22</w:t>
+      </w:r>
+      <w:r>
+        <w:t>966</w:t>
       </w:r>
       <w:r>
         <w:t>, SE =</w:t>
@@ -4432,389 +4601,178 @@
         <w:t xml:space="preserve"> 0.</w:t>
       </w:r>
       <w:r>
-        <w:t>36973</w:t>
+        <w:t>11</w:t>
+      </w:r>
+      <w:r>
+        <w:t>604</w:t>
       </w:r>
       <w:r>
         <w:t xml:space="preserve">, p </w:t>
       </w:r>
       <w:r>
+        <w:t>&lt; 0.05</w:t>
+      </w:r>
+      <w:r>
+        <w:t xml:space="preserve">, Table </w:t>
+      </w:r>
+      <w:r>
+        <w:t>1</w:t>
+      </w:r>
+      <w:r>
+        <w:t>)</w:t>
+      </w:r>
+      <w:r>
+        <w:t xml:space="preserve"> and </w:t>
+      </w:r>
+      <w:r>
+        <w:t xml:space="preserve">when </w:t>
+      </w:r>
+      <w:r>
+        <w:t>snow depth was greater</w:t>
+      </w:r>
+      <w:r>
+        <w:t xml:space="preserve"> (</w:t>
+      </w:r>
+      <w:r>
+        <w:t>0.1</w:t>
+      </w:r>
+      <w:r>
+        <w:t>8069</w:t>
+      </w:r>
+      <w:r>
+        <w:t>, SE =</w:t>
+      </w:r>
+      <w:r>
+        <w:t xml:space="preserve"> 0.</w:t>
+      </w:r>
+      <w:r>
+        <w:t>10845</w:t>
+      </w:r>
+      <w:r>
+        <w:t xml:space="preserve">, p </w:t>
+      </w:r>
+      <w:r>
         <w:t>&lt;</w:t>
       </w:r>
       <w:r>
         <w:t xml:space="preserve"> </w:t>
       </w:r>
       <w:r>
+        <w:t>0.</w:t>
+      </w:r>
+      <w:r>
+        <w:t>1</w:t>
+      </w:r>
+      <w:r>
+        <w:t xml:space="preserve">, Table </w:t>
+      </w:r>
+      <w:r>
+        <w:t>1</w:t>
+      </w:r>
+      <w:r>
+        <w:t>)</w:t>
+      </w:r>
+      <w:r>
+        <w:t>.</w:t>
+      </w:r>
+      <w:r>
+        <w:t xml:space="preserve"> </w:t>
+      </w:r>
+      <w:r>
+        <w:t xml:space="preserve">Ravens were less likely to leave </w:t>
+      </w:r>
+      <w:r>
+        <w:t xml:space="preserve">their territory </w:t>
+      </w:r>
+      <w:r>
+        <w:t xml:space="preserve">during </w:t>
+      </w:r>
+      <w:r>
+        <w:t xml:space="preserve">March compared to November and December </w:t>
+      </w:r>
+      <w:r>
+        <w:t>(</w:t>
+      </w:r>
+      <w:r>
+        <w:t>-0.</w:t>
+      </w:r>
+      <w:r>
+        <w:t>54742</w:t>
+      </w:r>
+      <w:r>
+        <w:t>, SE =</w:t>
+      </w:r>
+      <w:r>
+        <w:t xml:space="preserve"> 0.</w:t>
+      </w:r>
+      <w:r>
+        <w:t>2124</w:t>
+      </w:r>
+      <w:r>
+        <w:t xml:space="preserve">, p </w:t>
+      </w:r>
+      <w:r>
+        <w:t>&lt;</w:t>
+      </w:r>
+      <w:r>
+        <w:t xml:space="preserve"> </w:t>
+      </w:r>
+      <w:r>
         <w:t>0.0</w:t>
       </w:r>
       <w:r>
         <w:t>1</w:t>
       </w:r>
       <w:r>
-        <w:t xml:space="preserve">, Table </w:t>
-      </w:r>
-      <w:r>
-        <w:t xml:space="preserve">1, </w:t>
-      </w:r>
-      <w:r>
-        <w:t>2</w:t>
-      </w:r>
-      <w:r>
-        <w:t>)</w:t>
-      </w:r>
-      <w:r>
-        <w:t xml:space="preserve">. The availability of </w:t>
-      </w:r>
-      <w:proofErr w:type="gramStart"/>
-      <w:r>
-        <w:t>hunter</w:t>
-      </w:r>
-      <w:proofErr w:type="gramEnd"/>
-      <w:r>
-        <w:t xml:space="preserve"> </w:t>
-      </w:r>
-      <w:r>
-        <w:t>created</w:t>
-      </w:r>
-      <w:r>
-        <w:t xml:space="preserve"> foraging opportunities </w:t>
-      </w:r>
-      <w:r>
-        <w:t xml:space="preserve">only impacted </w:t>
-      </w:r>
-      <w:r>
-        <w:t>raven movements out of their territory</w:t>
-      </w:r>
-      <w:r>
-        <w:t xml:space="preserve"> when considering the </w:t>
-      </w:r>
-      <w:r>
-        <w:t>confines</w:t>
-      </w:r>
-      <w:r>
-        <w:t xml:space="preserve"> of the hunting season</w:t>
-      </w:r>
-      <w:r>
-        <w:t xml:space="preserve"> (</w:t>
+        <w:t>, Table 1</w:t>
+      </w:r>
+      <w:r>
+        <w:t>).</w:t>
+      </w:r>
+      <w:r>
+        <w:t xml:space="preserve"> </w:t>
+      </w:r>
+      <w:r>
+        <w:t>Th</w:t>
+      </w:r>
+      <w:r>
+        <w:t>e</w:t>
+      </w:r>
+      <w:r>
+        <w:t xml:space="preserve"> effect of</w:t>
+      </w:r>
+      <w:r>
+        <w:t xml:space="preserve"> time period</w:t>
+      </w:r>
+      <w:r>
+        <w:t xml:space="preserve"> was not impacted by the temperature during late and early winter</w:t>
+      </w:r>
+      <w:r>
+        <w:t xml:space="preserve"> </w:t>
+      </w:r>
+      <w:r>
+        <w:t>(</w:t>
       </w:r>
       <w:r>
         <w:t>0.</w:t>
       </w:r>
       <w:r>
-        <w:t>81077</w:t>
-      </w:r>
-      <w:r>
-        <w:t>, SE =</w:t>
-      </w:r>
-      <w:r>
-        <w:t xml:space="preserve"> 0.</w:t>
-      </w:r>
-      <w:r>
-        <w:t>3581</w:t>
-      </w:r>
-      <w:r>
-        <w:t xml:space="preserve">, p </w:t>
-      </w:r>
-      <w:r>
-        <w:t>&lt;</w:t>
-      </w:r>
-      <w:r>
-        <w:t xml:space="preserve"> </w:t>
-      </w:r>
-      <w:r>
-        <w:t>0.0</w:t>
-      </w:r>
-      <w:r>
-        <w:t>5</w:t>
-      </w:r>
-      <w:r>
-        <w:t>, Table 2</w:t>
-      </w:r>
-      <w:r>
-        <w:t>)</w:t>
-      </w:r>
-      <w:r>
-        <w:t xml:space="preserve">, whereas they did </w:t>
-      </w:r>
-      <w:r>
-        <w:t>not respond to</w:t>
-      </w:r>
-      <w:r>
-        <w:t xml:space="preserve"> </w:t>
-      </w:r>
-      <w:r>
-        <w:t>changes in the</w:t>
-      </w:r>
-      <w:r>
-        <w:t xml:space="preserve"> actual biomass generated</w:t>
-      </w:r>
-      <w:r>
-        <w:t xml:space="preserve"> (</w:t>
-      </w:r>
-      <w:r>
-        <w:t>-0.</w:t>
-      </w:r>
-      <w:r>
-        <w:t>02383</w:t>
-      </w:r>
-      <w:r>
-        <w:t>,</w:t>
-      </w:r>
-      <w:r>
-        <w:t xml:space="preserve"> </w:t>
-      </w:r>
-      <w:r>
-        <w:t xml:space="preserve">SE = </w:t>
-      </w:r>
-      <w:r>
-        <w:t>0.07</w:t>
-      </w:r>
-      <w:r>
-        <w:t>941</w:t>
-      </w:r>
-      <w:r>
-        <w:t>, p =</w:t>
-      </w:r>
-      <w:r>
-        <w:t xml:space="preserve"> 0.</w:t>
-      </w:r>
-      <w:r>
-        <w:t>76</w:t>
-      </w:r>
-      <w:r>
-        <w:t>, Table 1</w:t>
-      </w:r>
-      <w:r>
-        <w:t>)</w:t>
-      </w:r>
-      <w:r>
-        <w:t xml:space="preserve">. </w:t>
-      </w:r>
-      <w:r>
-        <w:t>The level of available hunting biomass also did not impact how ravens responded to active wolf kills (</w:t>
-      </w:r>
-      <w:r>
-        <w:t>0.30</w:t>
-      </w:r>
-      <w:r>
-        <w:t>268</w:t>
-      </w:r>
-      <w:r>
-        <w:t>,</w:t>
-      </w:r>
-      <w:r>
-        <w:t xml:space="preserve"> </w:t>
-      </w:r>
-      <w:r>
-        <w:t xml:space="preserve">SE = </w:t>
-      </w:r>
-      <w:r>
-        <w:t>0.5</w:t>
-      </w:r>
-      <w:r>
-        <w:t>7406</w:t>
-      </w:r>
-      <w:r>
-        <w:t>,</w:t>
-      </w:r>
-      <w:r>
-        <w:t xml:space="preserve"> </w:t>
-      </w:r>
-      <w:r>
-        <w:t xml:space="preserve">p = </w:t>
-      </w:r>
-      <w:r>
-        <w:t>0.</w:t>
+        <w:t>12267</w:t>
+      </w:r>
+      <w:r>
+        <w:t>, SE = 0.</w:t>
+      </w:r>
+      <w:r>
+        <w:t>16495</w:t>
+      </w:r>
+      <w:r>
+        <w:t>, p = 0.4</w:t>
       </w:r>
       <w:r>
         <w:t>6</w:t>
       </w:r>
       <w:r>
-        <w:t>, Table 1</w:t>
-      </w:r>
-      <w:r>
-        <w:t>)</w:t>
-      </w:r>
-      <w:r>
-        <w:t xml:space="preserve">. </w:t>
-      </w:r>
-      <w:r>
-        <w:t>There was some support that r</w:t>
-      </w:r>
-      <w:r>
-        <w:t xml:space="preserve">avens left their territories more often </w:t>
-      </w:r>
-      <w:r>
-        <w:t>on</w:t>
-      </w:r>
-      <w:r>
-        <w:t xml:space="preserve"> colder days</w:t>
-      </w:r>
-      <w:r>
-        <w:t xml:space="preserve"> </w:t>
-      </w:r>
-      <w:r>
-        <w:t>(</w:t>
-      </w:r>
-      <w:r>
-        <w:t>-0.</w:t>
-      </w:r>
-      <w:r>
-        <w:t>2269</w:t>
-      </w:r>
-      <w:r>
-        <w:t>, SE =</w:t>
-      </w:r>
-      <w:r>
-        <w:t xml:space="preserve"> 0.</w:t>
-      </w:r>
-      <w:r>
-        <w:t>11581</w:t>
-      </w:r>
-      <w:r>
-        <w:t xml:space="preserve">, p </w:t>
-      </w:r>
-      <w:r>
-        <w:t>= 0.05</w:t>
-      </w:r>
-      <w:r>
-        <w:t xml:space="preserve">, Table </w:t>
-      </w:r>
-      <w:r>
-        <w:t xml:space="preserve">1, </w:t>
-      </w:r>
-      <w:r>
-        <w:t>2</w:t>
-      </w:r>
-      <w:r>
-        <w:t>)</w:t>
-      </w:r>
-      <w:r>
-        <w:t xml:space="preserve"> and when snow depth was greater</w:t>
-      </w:r>
-      <w:r>
-        <w:t xml:space="preserve"> (</w:t>
-      </w:r>
-      <w:r>
-        <w:t>0.17</w:t>
-      </w:r>
-      <w:r>
-        <w:t>659</w:t>
-      </w:r>
-      <w:r>
-        <w:t>, SE =</w:t>
-      </w:r>
-      <w:r>
-        <w:t xml:space="preserve"> 0.10</w:t>
-      </w:r>
-      <w:r>
-        <w:t>776</w:t>
-      </w:r>
-      <w:r>
-        <w:t xml:space="preserve">, p </w:t>
-      </w:r>
-      <w:r>
-        <w:t>=</w:t>
-      </w:r>
-      <w:r>
-        <w:t xml:space="preserve"> </w:t>
-      </w:r>
-      <w:r>
-        <w:t>0.</w:t>
-      </w:r>
-      <w:r>
-        <w:t>1</w:t>
-      </w:r>
-      <w:r>
-        <w:t>, Table 2</w:t>
-      </w:r>
-      <w:r>
-        <w:t>)</w:t>
-      </w:r>
-      <w:r>
-        <w:t>.</w:t>
-      </w:r>
-      <w:r>
-        <w:t xml:space="preserve"> </w:t>
-      </w:r>
-      <w:r>
-        <w:t>Ravens were likely to make the same decision as other territorial ravens (0.16328, SE = 0.08548, p = 0.056</w:t>
-      </w:r>
-      <w:r>
-        <w:t>, Table 1, 2</w:t>
-      </w:r>
-      <w:r>
-        <w:t xml:space="preserve">). </w:t>
-      </w:r>
-      <w:r>
-        <w:t xml:space="preserve">Ravens were less likely to leave </w:t>
-      </w:r>
-      <w:r>
-        <w:t xml:space="preserve">their territory </w:t>
-      </w:r>
-      <w:r>
-        <w:t xml:space="preserve">during </w:t>
-      </w:r>
-      <w:r>
-        <w:t xml:space="preserve">March compared to November and December </w:t>
-      </w:r>
-      <w:r>
-        <w:t>(</w:t>
-      </w:r>
-      <w:r>
-        <w:t>-0.53459</w:t>
-      </w:r>
-      <w:r>
-        <w:t>, SE =</w:t>
-      </w:r>
-      <w:r>
-        <w:t xml:space="preserve"> 0.20840</w:t>
-      </w:r>
-      <w:r>
-        <w:t xml:space="preserve">, p </w:t>
-      </w:r>
-      <w:r>
-        <w:t>&lt;</w:t>
-      </w:r>
-      <w:r>
-        <w:t xml:space="preserve"> </w:t>
-      </w:r>
-      <w:r>
-        <w:t>0.0</w:t>
-      </w:r>
-      <w:r>
-        <w:t>5</w:t>
-      </w:r>
-      <w:r>
-        <w:t>, Table 1, 2</w:t>
-      </w:r>
-      <w:r>
-        <w:t>).</w:t>
-      </w:r>
-      <w:r>
-        <w:t xml:space="preserve"> </w:t>
-      </w:r>
-      <w:r>
-        <w:t>This effect of</w:t>
-      </w:r>
-      <w:r>
-        <w:t xml:space="preserve"> </w:t>
-      </w:r>
-      <w:proofErr w:type="gramStart"/>
-      <w:r>
-        <w:t>time period</w:t>
-      </w:r>
-      <w:proofErr w:type="gramEnd"/>
-      <w:r>
-        <w:t xml:space="preserve"> was not impacted by the temperature during late and early winter</w:t>
-      </w:r>
-      <w:r>
-        <w:t xml:space="preserve"> </w:t>
-      </w:r>
-      <w:r>
-        <w:t>(</w:t>
-      </w:r>
-      <w:r>
-        <w:t>0.12081, SE = 0.16553, p = 0.47, Table 1, 2)</w:t>
+        <w:t>, Table 1)</w:t>
       </w:r>
       <w:r>
         <w:t xml:space="preserve">. </w:t>
@@ -4850,10 +4808,10 @@
         <w:t xml:space="preserve"> (</w:t>
       </w:r>
       <w:r>
-        <w:t>0.7</w:t>
-      </w:r>
-      <w:r>
-        <w:t>4404</w:t>
+        <w:t>0.</w:t>
+      </w:r>
+      <w:r>
+        <w:t>90412</w:t>
       </w:r>
       <w:r>
         <w:t>,</w:t>
@@ -4865,10 +4823,10 @@
         <w:t xml:space="preserve">SE = </w:t>
       </w:r>
       <w:r>
-        <w:t>0.111</w:t>
-      </w:r>
-      <w:r>
-        <w:t>95</w:t>
+        <w:t>0.</w:t>
+      </w:r>
+      <w:r>
+        <w:t>30583</w:t>
       </w:r>
       <w:r>
         <w:t xml:space="preserve">, p </w:t>
@@ -4880,233 +4838,214 @@
         <w:t xml:space="preserve"> </w:t>
       </w:r>
       <w:r>
+        <w:t>0.0</w:t>
+      </w:r>
+      <w:r>
+        <w:t>1</w:t>
+      </w:r>
+      <w:r>
+        <w:t xml:space="preserve">, Table </w:t>
+      </w:r>
+      <w:r>
+        <w:t>2</w:t>
+      </w:r>
+      <w:r>
+        <w:t>)</w:t>
+      </w:r>
+      <w:r>
+        <w:t>, but again they were not influenced by the actual amount of biomass available in hunting areas</w:t>
+      </w:r>
+      <w:r>
+        <w:t xml:space="preserve"> (</w:t>
+      </w:r>
+      <w:r>
+        <w:t>-0.04314</w:t>
+      </w:r>
+      <w:r>
+        <w:t>, SE =</w:t>
+      </w:r>
+      <w:r>
+        <w:t xml:space="preserve"> 0.</w:t>
+      </w:r>
+      <w:r>
+        <w:t>07724</w:t>
+      </w:r>
+      <w:r>
+        <w:t xml:space="preserve">, p </w:t>
+      </w:r>
+      <w:r>
+        <w:t>= 0.58</w:t>
+      </w:r>
+      <w:r>
+        <w:t xml:space="preserve">, Table </w:t>
+      </w:r>
+      <w:r>
+        <w:t>2</w:t>
+      </w:r>
+      <w:r>
+        <w:t>)</w:t>
+      </w:r>
+      <w:r>
+        <w:t xml:space="preserve">. </w:t>
+      </w:r>
+      <w:r>
+        <w:t>When a wolf kill was located outside of their territory, it heavily decreased the chances of visiting the hunting area (-1.2629, SE = 0.29596, p &lt; 0.001</w:t>
+      </w:r>
+      <w:r>
+        <w:t xml:space="preserve">). </w:t>
+      </w:r>
+      <w:r>
+        <w:t>Ravens with territories closer to the hunting region</w:t>
+      </w:r>
+      <w:r>
+        <w:t>s</w:t>
+      </w:r>
+      <w:r>
+        <w:t xml:space="preserve"> visited the hunting area </w:t>
+      </w:r>
+      <w:r>
+        <w:t xml:space="preserve">much </w:t>
+      </w:r>
+      <w:r>
+        <w:t>more often</w:t>
+      </w:r>
+      <w:r>
+        <w:t xml:space="preserve"> (</w:t>
+      </w:r>
+      <w:r>
+        <w:t>-1.</w:t>
+      </w:r>
+      <w:r>
+        <w:t>71212</w:t>
+      </w:r>
+      <w:r>
+        <w:t>, SE =</w:t>
+      </w:r>
+      <w:r>
+        <w:t xml:space="preserve"> 0.</w:t>
+      </w:r>
+      <w:r>
+        <w:t>43332</w:t>
+      </w:r>
+      <w:r>
+        <w:t xml:space="preserve">, p </w:t>
+      </w:r>
+      <w:r>
+        <w:t>&lt;</w:t>
+      </w:r>
+      <w:r>
+        <w:t xml:space="preserve"> 0.00</w:t>
+      </w:r>
+      <w:r>
+        <w:t>1</w:t>
+      </w:r>
+      <w:r>
+        <w:t xml:space="preserve">, Table </w:t>
+      </w:r>
+      <w:r>
+        <w:t>2</w:t>
+      </w:r>
+      <w:r>
+        <w:t>)</w:t>
+      </w:r>
+      <w:r>
+        <w:t xml:space="preserve">. Ravens </w:t>
+      </w:r>
+      <w:r>
+        <w:t>made the same travel decisions as their peers</w:t>
+      </w:r>
+      <w:r>
+        <w:t xml:space="preserve"> </w:t>
+      </w:r>
+      <w:r>
+        <w:t xml:space="preserve">after leaving their territory </w:t>
+      </w:r>
+      <w:r>
+        <w:t>(</w:t>
+      </w:r>
+      <w:r>
+        <w:t>0.</w:t>
+      </w:r>
+      <w:r>
+        <w:t>35456</w:t>
+      </w:r>
+      <w:r>
+        <w:t>, SE =</w:t>
+      </w:r>
+      <w:r>
+        <w:t xml:space="preserve"> 0.</w:t>
+      </w:r>
+      <w:r>
+        <w:t>08217</w:t>
+      </w:r>
+      <w:r>
+        <w:t xml:space="preserve">, p </w:t>
+      </w:r>
+      <w:r>
+        <w:t xml:space="preserve">&lt; </w:t>
+      </w:r>
+      <w:r>
         <w:t>0.001</w:t>
       </w:r>
       <w:r>
-        <w:t>, Table 4</w:t>
+        <w:t xml:space="preserve"> Table </w:t>
+      </w:r>
+      <w:r>
+        <w:t>2</w:t>
       </w:r>
       <w:r>
         <w:t>)</w:t>
       </w:r>
       <w:r>
-        <w:t xml:space="preserve"> and when hunter biomass was greater</w:t>
-      </w:r>
-      <w:r>
-        <w:t xml:space="preserve"> (</w:t>
-      </w:r>
-      <w:r>
-        <w:t>0.1</w:t>
-      </w:r>
-      <w:r>
-        <w:t>8534</w:t>
+        <w:t xml:space="preserve">. Ravens also visited the hunting area more often on days with </w:t>
+      </w:r>
+      <w:r>
+        <w:t>deeper</w:t>
+      </w:r>
+      <w:r>
+        <w:t xml:space="preserve"> snow (</w:t>
+      </w:r>
+      <w:r>
+        <w:t>0.</w:t>
+      </w:r>
+      <w:r>
+        <w:t>33748</w:t>
       </w:r>
       <w:r>
         <w:t>, SE =</w:t>
       </w:r>
       <w:r>
-        <w:t xml:space="preserve"> 0.04</w:t>
-      </w:r>
-      <w:r>
-        <w:t>979</w:t>
-      </w:r>
-      <w:r>
-        <w:t xml:space="preserve">, p </w:t>
+        <w:t xml:space="preserve"> 0.</w:t>
+      </w:r>
+      <w:r>
+        <w:t>09277</w:t>
+      </w:r>
+      <w:r>
+        <w:t>,</w:t>
+      </w:r>
+      <w:r>
+        <w:t xml:space="preserve"> </w:t>
+      </w:r>
+      <w:r>
+        <w:t xml:space="preserve">p </w:t>
       </w:r>
       <w:r>
         <w:t>&lt;</w:t>
       </w:r>
       <w:r>
-        <w:t xml:space="preserve"> </w:t>
-      </w:r>
-      <w:r>
-        <w:t>0.0</w:t>
-      </w:r>
-      <w:r>
-        <w:t>01</w:t>
-      </w:r>
-      <w:r>
-        <w:t>, Table 3</w:t>
-      </w:r>
-      <w:r>
-        <w:t>)</w:t>
-      </w:r>
-      <w:r>
-        <w:t xml:space="preserve">. </w:t>
-      </w:r>
-      <w:r>
-        <w:t>Ravens with territories closer to the hunting region</w:t>
-      </w:r>
-      <w:r>
-        <w:t>s</w:t>
-      </w:r>
-      <w:r>
-        <w:t xml:space="preserve"> visited the hunting area more often</w:t>
-      </w:r>
-      <w:r>
-        <w:t xml:space="preserve"> (</w:t>
-      </w:r>
-      <w:r>
-        <w:t>-1.8</w:t>
-      </w:r>
-      <w:r>
-        <w:t>32</w:t>
-      </w:r>
-      <w:r>
-        <w:t>, SE =</w:t>
-      </w:r>
-      <w:r>
-        <w:t xml:space="preserve"> 0.49</w:t>
-      </w:r>
-      <w:r>
-        <w:t>482</w:t>
-      </w:r>
-      <w:r>
-        <w:t xml:space="preserve">, p </w:t>
-      </w:r>
-      <w:r>
-        <w:t>&lt;</w:t>
-      </w:r>
-      <w:r>
-        <w:t xml:space="preserve"> 0.00</w:t>
+        <w:t xml:space="preserve"> 0.0</w:t>
+      </w:r>
+      <w:r>
+        <w:t>0</w:t>
       </w:r>
       <w:r>
         <w:t>1</w:t>
       </w:r>
       <w:r>
-        <w:t>, Table 3, 4</w:t>
-      </w:r>
-      <w:r>
-        <w:t>)</w:t>
-      </w:r>
-      <w:r>
-        <w:t xml:space="preserve">. Ravens </w:t>
-      </w:r>
-      <w:r>
-        <w:t xml:space="preserve">again </w:t>
-      </w:r>
-      <w:r>
-        <w:t>made the same travel decisions as their peers</w:t>
-      </w:r>
-      <w:r>
-        <w:t xml:space="preserve"> </w:t>
-      </w:r>
-      <w:r>
-        <w:t xml:space="preserve">after leaving their territory </w:t>
-      </w:r>
-      <w:r>
-        <w:t>(</w:t>
-      </w:r>
-      <w:r>
-        <w:t>0.5</w:t>
-      </w:r>
-      <w:r>
-        <w:t>3368</w:t>
-      </w:r>
-      <w:r>
-        <w:t>, SE =</w:t>
-      </w:r>
-      <w:r>
-        <w:t xml:space="preserve"> 0.04</w:t>
-      </w:r>
-      <w:r>
-        <w:t>915</w:t>
-      </w:r>
-      <w:r>
-        <w:t xml:space="preserve">, p </w:t>
-      </w:r>
-      <w:r>
-        <w:t xml:space="preserve">&lt; </w:t>
-      </w:r>
-      <w:r>
-        <w:t>0.001</w:t>
-      </w:r>
-      <w:r>
-        <w:t xml:space="preserve"> Table 3, 4</w:t>
-      </w:r>
-      <w:r>
-        <w:t>)</w:t>
-      </w:r>
-      <w:r>
-        <w:t xml:space="preserve">. Ravens also visited the hunting area more </w:t>
-      </w:r>
-      <w:r>
-        <w:lastRenderedPageBreak/>
-        <w:t>often on colder days (</w:t>
-      </w:r>
-      <w:r>
-        <w:t>-0.</w:t>
-      </w:r>
-      <w:r>
-        <w:t>1698</w:t>
-      </w:r>
-      <w:r>
-        <w:t>, SE =</w:t>
-      </w:r>
-      <w:r>
-        <w:t xml:space="preserve"> 0.04</w:t>
-      </w:r>
-      <w:r>
-        <w:t>579</w:t>
-      </w:r>
-      <w:r>
-        <w:t xml:space="preserve">, p </w:t>
-      </w:r>
-      <w:r>
-        <w:t>&lt;</w:t>
-      </w:r>
-      <w:r>
-        <w:t xml:space="preserve"> 0.00</w:t>
-      </w:r>
-      <w:r>
-        <w:t>1</w:t>
-      </w:r>
-      <w:r>
-        <w:t>, Table 3, 4</w:t>
-      </w:r>
-      <w:r>
-        <w:t xml:space="preserve">) and on days with </w:t>
-      </w:r>
-      <w:r>
-        <w:t>deeper</w:t>
-      </w:r>
-      <w:r>
-        <w:t xml:space="preserve"> snow (</w:t>
-      </w:r>
-      <w:r>
-        <w:t>0.1</w:t>
-      </w:r>
-      <w:r>
-        <w:t>4331</w:t>
-      </w:r>
-      <w:r>
-        <w:t>, SE =</w:t>
-      </w:r>
-      <w:r>
-        <w:t xml:space="preserve"> 0.051</w:t>
-      </w:r>
-      <w:r>
-        <w:t>36</w:t>
-      </w:r>
-      <w:r>
-        <w:t>,</w:t>
-      </w:r>
-      <w:r>
-        <w:t xml:space="preserve"> </w:t>
-      </w:r>
-      <w:r>
-        <w:t xml:space="preserve">p </w:t>
-      </w:r>
-      <w:r>
-        <w:t>&lt;</w:t>
-      </w:r>
-      <w:r>
-        <w:t xml:space="preserve"> 0.0</w:t>
-      </w:r>
-      <w:r>
-        <w:t>1</w:t>
-      </w:r>
-      <w:r>
-        <w:t>, Table 4</w:t>
+        <w:t xml:space="preserve">, Table </w:t>
+      </w:r>
+      <w:r>
+        <w:t>2</w:t>
       </w:r>
       <w:r>
         <w:t>).</w:t>
@@ -5420,29 +5359,32 @@
         <w:ind w:firstLine="720"/>
       </w:pPr>
       <w:r>
+        <w:t>Ravens</w:t>
+      </w:r>
+      <w:r>
+        <w:t xml:space="preserve"> often</w:t>
+      </w:r>
+      <w:r>
+        <w:t xml:space="preserve"> choose to stay within their territories when a wolf kill is present within their territory</w:t>
+      </w:r>
+      <w:r>
+        <w:t>, meeting our expectations</w:t>
+      </w:r>
+      <w:r>
+        <w:t>. This</w:t>
+      </w:r>
+      <w:r>
+        <w:t xml:space="preserve"> provides a</w:t>
+      </w:r>
+      <w:r>
+        <w:t>n</w:t>
+      </w:r>
+      <w:r>
+        <w:t xml:space="preserve"> immediate food resource that a </w:t>
+      </w:r>
+      <w:r>
         <w:lastRenderedPageBreak/>
-        <w:t>Ravens</w:t>
-      </w:r>
-      <w:r>
-        <w:t xml:space="preserve"> often</w:t>
-      </w:r>
-      <w:r>
-        <w:t xml:space="preserve"> choose to stay within their territories when a wolf kill is present within their territory</w:t>
-      </w:r>
-      <w:r>
-        <w:t>, meeting our expectations</w:t>
-      </w:r>
-      <w:r>
-        <w:t>. This</w:t>
-      </w:r>
-      <w:r>
-        <w:t xml:space="preserve"> provides a</w:t>
-      </w:r>
-      <w:r>
-        <w:t>n</w:t>
-      </w:r>
-      <w:r>
-        <w:t xml:space="preserve"> immediate food resource that a raven can exploit</w:t>
+        <w:t>raven can exploit</w:t>
       </w:r>
       <w:r>
         <w:t xml:space="preserve"> as the local territorial ravens are often the first to locate the carcass </w:t>
@@ -5843,11 +5785,7 @@
         <w:t xml:space="preserve"> decision on </w:t>
       </w:r>
       <w:r>
-        <w:t xml:space="preserve">the </w:t>
-      </w:r>
-      <w:r>
-        <w:lastRenderedPageBreak/>
-        <w:t>amount of available biomass.</w:t>
+        <w:t>the amount of available biomass.</w:t>
       </w:r>
       <w:r>
         <w:t xml:space="preserve"> </w:t>
@@ -5891,7 +5829,11 @@
         <w:fldChar w:fldCharType="end"/>
       </w:r>
       <w:r>
-        <w:t>, so the expectation would be for a territorial raven to face heavy competition regardless of the amount of hunter carrion available that day.</w:t>
+        <w:t xml:space="preserve">, so the expectation would be for a territorial raven to face heavy </w:t>
+      </w:r>
+      <w:r>
+        <w:lastRenderedPageBreak/>
+        <w:t>competition regardless of the amount of hunter carrion available that day.</w:t>
       </w:r>
       <w:r>
         <w:t xml:space="preserve"> Given their dominant status as territory holders, they would be able to gain access to contested resources.</w:t>
@@ -5990,13 +5932,8 @@
         <w:t xml:space="preserve"> visits</w:t>
       </w:r>
       <w:r>
-        <w:t xml:space="preserve">, </w:t>
-      </w:r>
-      <w:proofErr w:type="gramStart"/>
-      <w:r>
-        <w:t>memory</w:t>
-      </w:r>
-      <w:proofErr w:type="gramEnd"/>
+        <w:t>, memory</w:t>
+      </w:r>
       <w:r>
         <w:t xml:space="preserve"> of previous years</w:t>
       </w:r>
@@ -6190,43 +6127,40 @@
         <w:t>its</w:t>
       </w:r>
       <w:r>
-        <w:t xml:space="preserve"> territory, it is unlikely that they are leaving with the </w:t>
+        <w:t xml:space="preserve"> territory, it is unlikely that they are leaving with the purpose of </w:t>
+      </w:r>
+      <w:r>
+        <w:t>locating a previously unknown,</w:t>
+      </w:r>
+      <w:r>
+        <w:t xml:space="preserve"> naturally occurring carcass. </w:t>
+      </w:r>
+      <w:r>
+        <w:t xml:space="preserve">All </w:t>
+      </w:r>
+      <w:r>
+        <w:t>wolf kills</w:t>
+      </w:r>
+      <w:r>
+        <w:t xml:space="preserve"> that were visited outside of territor</w:t>
+      </w:r>
+      <w:r>
+        <w:t>ies</w:t>
+      </w:r>
+      <w:r>
+        <w:t>,</w:t>
+      </w:r>
+      <w:r>
+        <w:t xml:space="preserve"> except for one</w:t>
+      </w:r>
+      <w:r>
+        <w:t>,</w:t>
+      </w:r>
+      <w:r>
+        <w:t xml:space="preserve"> are within the travel corridor ravens take </w:t>
       </w:r>
       <w:r>
         <w:lastRenderedPageBreak/>
-        <w:t xml:space="preserve">purpose of </w:t>
-      </w:r>
-      <w:r>
-        <w:t>locating a previously unknown,</w:t>
-      </w:r>
-      <w:r>
-        <w:t xml:space="preserve"> naturally occurring carcass. </w:t>
-      </w:r>
-      <w:r>
-        <w:t xml:space="preserve">All </w:t>
-      </w:r>
-      <w:r>
-        <w:t>wolf kills</w:t>
-      </w:r>
-      <w:r>
-        <w:t xml:space="preserve"> that were visited outside of territor</w:t>
-      </w:r>
-      <w:r>
-        <w:t>ies</w:t>
-      </w:r>
-      <w:r>
-        <w:t>,</w:t>
-      </w:r>
-      <w:r>
-        <w:t xml:space="preserve"> except for one</w:t>
-      </w:r>
-      <w:r>
-        <w:t>,</w:t>
-      </w:r>
-      <w:r>
-        <w:t xml:space="preserve"> are within the travel corridor ravens take </w:t>
-      </w:r>
-      <w:r>
         <w:t>to reach</w:t>
       </w:r>
       <w:r>
@@ -6511,35 +6445,38 @@
         <w:t xml:space="preserve">its </w:t>
       </w:r>
       <w:r>
+        <w:t xml:space="preserve">availability would be effective at </w:t>
+      </w:r>
+      <w:r>
+        <w:t>preventing</w:t>
+      </w:r>
+      <w:r>
+        <w:t xml:space="preserve"> the exploitation of </w:t>
+      </w:r>
+      <w:r>
+        <w:t>the</w:t>
+      </w:r>
+      <w:r>
+        <w:t xml:space="preserve"> resource. </w:t>
+      </w:r>
+      <w:r>
+        <w:t>Other studies have shown moderate success in</w:t>
+      </w:r>
+      <w:r>
+        <w:t xml:space="preserve"> using</w:t>
+      </w:r>
+      <w:r>
+        <w:t xml:space="preserve"> supplemental feeding</w:t>
+      </w:r>
+      <w:r>
+        <w:t xml:space="preserve"> within protected areas</w:t>
+      </w:r>
+      <w:r>
+        <w:t xml:space="preserve"> to </w:t>
+      </w:r>
+      <w:r>
         <w:lastRenderedPageBreak/>
-        <w:t xml:space="preserve">availability would be effective at </w:t>
-      </w:r>
-      <w:r>
-        <w:t>preventing</w:t>
-      </w:r>
-      <w:r>
-        <w:t xml:space="preserve"> the exploitation of </w:t>
-      </w:r>
-      <w:r>
-        <w:t>the</w:t>
-      </w:r>
-      <w:r>
-        <w:t xml:space="preserve"> resource. </w:t>
-      </w:r>
-      <w:r>
-        <w:t>Other studies have shown moderate success in</w:t>
-      </w:r>
-      <w:r>
-        <w:t xml:space="preserve"> using</w:t>
-      </w:r>
-      <w:r>
-        <w:t xml:space="preserve"> supplemental feeding</w:t>
-      </w:r>
-      <w:r>
-        <w:t xml:space="preserve"> within protected areas</w:t>
-      </w:r>
-      <w:r>
-        <w:t xml:space="preserve"> to reduce movements outside the protected area for large </w:t>
+        <w:t xml:space="preserve">reduce movements outside the protected area for large </w:t>
       </w:r>
       <w:r>
         <w:t>avian scavengers</w:t>
@@ -6771,15 +6708,7 @@
         <w:t>. MTFWP (red) and bison (blue) hunting region are highlighted outside the north-western boundary of the national park</w:t>
       </w:r>
       <w:r>
-        <w:t xml:space="preserve"> as the locations used to determine if ravens attempted to locate </w:t>
-      </w:r>
-      <w:proofErr w:type="gramStart"/>
-      <w:r>
-        <w:t>hunter</w:t>
-      </w:r>
-      <w:proofErr w:type="gramEnd"/>
-      <w:r>
-        <w:t xml:space="preserve"> created carrion</w:t>
+        <w:t xml:space="preserve"> as the locations used to determine if ravens attempted to locate hunter created carrion</w:t>
       </w:r>
       <w:r>
         <w:t>.</w:t>
@@ -6883,6 +6812,114 @@
       <w:pPr>
         <w:spacing w:line="480" w:lineRule="auto"/>
       </w:pPr>
+    </w:p>
+    <w:p>
+      <w:pPr>
+        <w:spacing w:line="480" w:lineRule="auto"/>
+      </w:pPr>
+      <w:r>
+        <w:rPr>
+          <w:noProof/>
+        </w:rPr>
+        <w:drawing>
+          <wp:inline distT="0" distB="0" distL="0" distR="0" wp14:anchorId="63228154" wp14:editId="5BC33140">
+            <wp:extent cx="5943600" cy="3965265"/>
+            <wp:effectExtent l="0" t="0" r="0" b="0"/>
+            <wp:docPr id="974977150" name="Picture 1"/>
+            <wp:cNvGraphicFramePr>
+              <a:graphicFrameLocks xmlns:a="http://schemas.openxmlformats.org/drawingml/2006/main" noChangeAspect="1"/>
+            </wp:cNvGraphicFramePr>
+            <a:graphic xmlns:a="http://schemas.openxmlformats.org/drawingml/2006/main">
+              <a:graphicData uri="http://schemas.openxmlformats.org/drawingml/2006/picture">
+                <pic:pic xmlns:pic="http://schemas.openxmlformats.org/drawingml/2006/picture">
+                  <pic:nvPicPr>
+                    <pic:cNvPr id="0" name="Picture 1"/>
+                    <pic:cNvPicPr>
+                      <a:picLocks noChangeAspect="1" noChangeArrowheads="1"/>
+                    </pic:cNvPicPr>
+                  </pic:nvPicPr>
+                  <pic:blipFill rotWithShape="1">
+                    <a:blip r:embed="rId14">
+                      <a:extLst>
+                        <a:ext uri="{28A0092B-C50C-407E-A947-70E740481C1C}">
+                          <a14:useLocalDpi xmlns:a14="http://schemas.microsoft.com/office/drawing/2010/main" val="0"/>
+                        </a:ext>
+                      </a:extLst>
+                    </a:blip>
+                    <a:srcRect r="33226" b="32239"/>
+                    <a:stretch>
+                      <a:fillRect/>
+                    </a:stretch>
+                  </pic:blipFill>
+                  <pic:spPr bwMode="auto">
+                    <a:xfrm>
+                      <a:off x="0" y="0"/>
+                      <a:ext cx="5943600" cy="3965265"/>
+                    </a:xfrm>
+                    <a:prstGeom prst="rect">
+                      <a:avLst/>
+                    </a:prstGeom>
+                    <a:noFill/>
+                    <a:ln>
+                      <a:noFill/>
+                    </a:ln>
+                    <a:extLst>
+                      <a:ext uri="{53640926-AAD7-44D8-BBD7-CCE9431645EC}">
+                        <a14:shadowObscured xmlns:a14="http://schemas.microsoft.com/office/drawing/2010/main"/>
+                      </a:ext>
+                    </a:extLst>
+                  </pic:spPr>
+                </pic:pic>
+              </a:graphicData>
+            </a:graphic>
+          </wp:inline>
+        </w:drawing>
+      </w:r>
+    </w:p>
+    <w:p>
+      <w:pPr>
+        <w:spacing w:line="480" w:lineRule="auto"/>
+      </w:pPr>
+      <w:r>
+        <w:t xml:space="preserve">Figure 3. </w:t>
+      </w:r>
+      <w:r>
+        <w:t>T</w:t>
+      </w:r>
+      <w:r>
+        <w:t xml:space="preserve">he proportion of </w:t>
+      </w:r>
+      <w:r>
+        <w:t>decision days</w:t>
+      </w:r>
+      <w:r>
+        <w:t xml:space="preserve"> that each raven made a</w:t>
+      </w:r>
+      <w:r>
+        <w:t xml:space="preserve"> particular</w:t>
+      </w:r>
+      <w:r>
+        <w:t xml:space="preserve"> movement decision. The total number of decision days for each raven is displayed on the righ</w:t>
+      </w:r>
+      <w:r>
+        <w:t>t</w:t>
+      </w:r>
+      <w:r>
+        <w:t xml:space="preserve">-hand side of the plot. </w:t>
+      </w:r>
+      <w:r>
+        <w:t xml:space="preserve">The other category is used to encapsulate all extra-territorial movements that did not result in a visit to the hunting regions.  </w:t>
+      </w:r>
+    </w:p>
+    <w:p>
+      <w:pPr>
+        <w:spacing w:line="480" w:lineRule="auto"/>
+      </w:pPr>
+    </w:p>
+    <w:p>
+      <w:pPr>
+        <w:spacing w:line="480" w:lineRule="auto"/>
+      </w:pPr>
       <w:r>
         <w:rPr>
           <w:noProof/>
@@ -6906,7 +6943,7 @@
                     </pic:cNvPicPr>
                   </pic:nvPicPr>
                   <pic:blipFill>
-                    <a:blip r:embed="rId14" cstate="print">
+                    <a:blip r:embed="rId15" cstate="print">
                       <a:extLst>
                         <a:ext uri="{28A0092B-C50C-407E-A947-70E740481C1C}">
                           <a14:useLocalDpi xmlns:a14="http://schemas.microsoft.com/office/drawing/2010/main" val="0"/>
@@ -6989,9 +7026,6 @@
       </w:r>
       <w:r>
         <w:t xml:space="preserve"> at the impact of covariates on the probability of ravens leaving their territory daily. </w:t>
-      </w:r>
-      <w:r>
-        <w:t>This model includes the estimated hunter biomass generated as the covariate for hunter availability.</w:t>
       </w:r>
     </w:p>
     <w:tbl>
@@ -7130,7 +7164,13 @@
               <w:t>Wolf</w:t>
             </w:r>
             <w:r>
-              <w:t xml:space="preserve"> Kill</w:t>
+              <w:t xml:space="preserve"> </w:t>
+            </w:r>
+            <w:r>
+              <w:t>k</w:t>
+            </w:r>
+            <w:r>
+              <w:t>ill</w:t>
             </w:r>
           </w:p>
         </w:tc>
@@ -7193,7 +7233,13 @@
               <w:spacing w:line="480" w:lineRule="auto"/>
             </w:pPr>
             <w:r>
-              <w:t>Hunting Biomass</w:t>
+              <w:t xml:space="preserve">Hunting </w:t>
+            </w:r>
+            <w:r>
+              <w:t>b</w:t>
+            </w:r>
+            <w:r>
+              <w:t>iomass</w:t>
             </w:r>
           </w:p>
         </w:tc>
@@ -7256,7 +7302,13 @@
               <w:spacing w:line="480" w:lineRule="auto"/>
             </w:pPr>
             <w:r>
-              <w:t>Hunting season</w:t>
+              <w:t xml:space="preserve">Hunting </w:t>
+            </w:r>
+            <w:r>
+              <w:t>s</w:t>
+            </w:r>
+            <w:r>
+              <w:t>eason</w:t>
             </w:r>
           </w:p>
         </w:tc>
@@ -7310,7 +7362,13 @@
               <w:spacing w:line="480" w:lineRule="auto"/>
             </w:pPr>
             <w:r>
-              <w:t>Kill Density</w:t>
+              <w:t xml:space="preserve">Kill </w:t>
+            </w:r>
+            <w:r>
+              <w:t>d</w:t>
+            </w:r>
+            <w:r>
+              <w:t>ensity</w:t>
             </w:r>
           </w:p>
         </w:tc>
@@ -7424,7 +7482,13 @@
               <w:spacing w:line="480" w:lineRule="auto"/>
             </w:pPr>
             <w:r>
-              <w:t>Study Period</w:t>
+              <w:t xml:space="preserve">Study </w:t>
+            </w:r>
+            <w:r>
+              <w:t>p</w:t>
+            </w:r>
+            <w:r>
+              <w:t>eriod</w:t>
             </w:r>
           </w:p>
         </w:tc>
@@ -7481,7 +7545,13 @@
               <w:spacing w:line="480" w:lineRule="auto"/>
             </w:pPr>
             <w:r>
-              <w:t>Max Temp</w:t>
+              <w:t xml:space="preserve">Max </w:t>
+            </w:r>
+            <w:r>
+              <w:t>t</w:t>
+            </w:r>
+            <w:r>
+              <w:t>emp</w:t>
             </w:r>
           </w:p>
         </w:tc>
@@ -7541,7 +7611,13 @@
               <w:spacing w:line="480" w:lineRule="auto"/>
             </w:pPr>
             <w:r>
-              <w:t>Snow Depth</w:t>
+              <w:t xml:space="preserve">Snow </w:t>
+            </w:r>
+            <w:r>
+              <w:t>d</w:t>
+            </w:r>
+            <w:r>
+              <w:t>epth</w:t>
             </w:r>
           </w:p>
         </w:tc>
@@ -7601,7 +7677,13 @@
               <w:spacing w:line="480" w:lineRule="auto"/>
             </w:pPr>
             <w:r>
-              <w:t>Proportion Traveling</w:t>
+              <w:t xml:space="preserve">Proportion </w:t>
+            </w:r>
+            <w:r>
+              <w:t>t</w:t>
+            </w:r>
+            <w:r>
+              <w:t>raveling</w:t>
             </w:r>
           </w:p>
         </w:tc>
@@ -7664,7 +7746,19 @@
               <w:spacing w:line="480" w:lineRule="auto"/>
             </w:pPr>
             <w:r>
-              <w:t>Wolf Kill * Hunting Biomass</w:t>
+              <w:t xml:space="preserve">Wolf </w:t>
+            </w:r>
+            <w:r>
+              <w:t>k</w:t>
+            </w:r>
+            <w:r>
+              <w:t xml:space="preserve">ill * </w:t>
+            </w:r>
+            <w:r>
+              <w:t>h</w:t>
+            </w:r>
+            <w:r>
+              <w:t>unting Biomass</w:t>
             </w:r>
           </w:p>
         </w:tc>
@@ -7727,7 +7821,19 @@
               <w:spacing w:line="480" w:lineRule="auto"/>
             </w:pPr>
             <w:r>
-              <w:t>Study Period * Max Temp</w:t>
+              <w:t xml:space="preserve">Study </w:t>
+            </w:r>
+            <w:r>
+              <w:t>p</w:t>
+            </w:r>
+            <w:r>
+              <w:t xml:space="preserve">eriod * Max </w:t>
+            </w:r>
+            <w:r>
+              <w:t>t</w:t>
+            </w:r>
+            <w:r>
+              <w:t>emp</w:t>
             </w:r>
           </w:p>
         </w:tc>
@@ -7822,9 +7928,6 @@
       </w:r>
       <w:r>
         <w:t xml:space="preserve"> their territory daily. </w:t>
-      </w:r>
-      <w:r>
-        <w:t>This model includes the estimated hunter biomass generated as the covariate for hunter availability.</w:t>
       </w:r>
     </w:p>
     <w:tbl>
@@ -7913,10 +8016,7 @@
               <w:spacing w:line="480" w:lineRule="auto"/>
             </w:pPr>
             <w:r>
-              <w:t>0.0</w:t>
-            </w:r>
-            <w:r>
-              <w:t>1421</w:t>
+              <w:t>-0.16767</w:t>
             </w:r>
           </w:p>
         </w:tc>
@@ -7932,10 +8032,7 @@
               <w:t>0.4</w:t>
             </w:r>
             <w:r>
-              <w:t>6</w:t>
-            </w:r>
-            <w:r>
-              <w:t>662</w:t>
+              <w:t>9044</w:t>
             </w:r>
           </w:p>
         </w:tc>
@@ -7951,7 +8048,7 @@
               <w:t>0.</w:t>
             </w:r>
             <w:r>
-              <w:t>97571</w:t>
+              <w:t>732439</w:t>
             </w:r>
           </w:p>
         </w:tc>
@@ -7966,7 +8063,7 @@
               <w:spacing w:line="480" w:lineRule="auto"/>
             </w:pPr>
             <w:r>
-              <w:t>Hunting Biomass</w:t>
+              <w:t>Visit kill</w:t>
             </w:r>
           </w:p>
         </w:tc>
@@ -7979,13 +8076,7 @@
               <w:spacing w:line="480" w:lineRule="auto"/>
             </w:pPr>
             <w:r>
-              <w:t>0.</w:t>
-            </w:r>
-            <w:r>
-              <w:t>1</w:t>
-            </w:r>
-            <w:r>
-              <w:t>8534</w:t>
+              <w:t>-1.2629</w:t>
             </w:r>
           </w:p>
         </w:tc>
@@ -7998,13 +8089,7 @@
               <w:spacing w:line="480" w:lineRule="auto"/>
             </w:pPr>
             <w:r>
-              <w:t>0.</w:t>
-            </w:r>
-            <w:r>
-              <w:t>04</w:t>
-            </w:r>
-            <w:r>
-              <w:t>979</w:t>
+              <w:t>0.29596</w:t>
             </w:r>
           </w:p>
         </w:tc>
@@ -8017,10 +8102,7 @@
               <w:spacing w:line="480" w:lineRule="auto"/>
             </w:pPr>
             <w:r>
-              <w:t>0.0</w:t>
-            </w:r>
-            <w:r>
-              <w:t>00198</w:t>
+              <w:t>1.98e-5</w:t>
             </w:r>
           </w:p>
         </w:tc>
@@ -8035,7 +8117,13 @@
               <w:spacing w:line="480" w:lineRule="auto"/>
             </w:pPr>
             <w:r>
-              <w:t>Hunting season</w:t>
+              <w:t xml:space="preserve">Hunting </w:t>
+            </w:r>
+            <w:r>
+              <w:t>b</w:t>
+            </w:r>
+            <w:r>
+              <w:t>iomass</w:t>
             </w:r>
           </w:p>
         </w:tc>
@@ -8047,6 +8135,9 @@
             <w:pPr>
               <w:spacing w:line="480" w:lineRule="auto"/>
             </w:pPr>
+            <w:r>
+              <w:t>-0.04314</w:t>
+            </w:r>
           </w:p>
         </w:tc>
         <w:tc>
@@ -8057,6 +8148,15 @@
             <w:pPr>
               <w:spacing w:line="480" w:lineRule="auto"/>
             </w:pPr>
+            <w:r>
+              <w:t>0.</w:t>
+            </w:r>
+            <w:r>
+              <w:t>0</w:t>
+            </w:r>
+            <w:r>
+              <w:t>7724</w:t>
+            </w:r>
           </w:p>
         </w:tc>
         <w:tc>
@@ -8067,6 +8167,12 @@
             <w:pPr>
               <w:spacing w:line="480" w:lineRule="auto"/>
             </w:pPr>
+            <w:r>
+              <w:t>0.</w:t>
+            </w:r>
+            <w:r>
+              <w:t>576505</w:t>
+            </w:r>
           </w:p>
         </w:tc>
       </w:tr>
@@ -8080,7 +8186,7 @@
               <w:spacing w:line="480" w:lineRule="auto"/>
             </w:pPr>
             <w:r>
-              <w:t>Distance</w:t>
+              <w:t>Hunting season</w:t>
             </w:r>
           </w:p>
         </w:tc>
@@ -8093,13 +8199,7 @@
               <w:spacing w:line="480" w:lineRule="auto"/>
             </w:pPr>
             <w:r>
-              <w:t>-</w:t>
-            </w:r>
-            <w:r>
-              <w:t>1.8</w:t>
-            </w:r>
-            <w:r>
-              <w:t>1948</w:t>
+              <w:t>0.90412</w:t>
             </w:r>
           </w:p>
         </w:tc>
@@ -8112,13 +8212,7 @@
               <w:spacing w:line="480" w:lineRule="auto"/>
             </w:pPr>
             <w:r>
-              <w:t>0.</w:t>
-            </w:r>
-            <w:r>
-              <w:t>49</w:t>
-            </w:r>
-            <w:r>
-              <w:t>59</w:t>
+              <w:t>0.30583</w:t>
             </w:r>
           </w:p>
         </w:tc>
@@ -8131,13 +8225,7 @@
               <w:spacing w:line="480" w:lineRule="auto"/>
             </w:pPr>
             <w:r>
-              <w:t>0.</w:t>
-            </w:r>
-            <w:r>
-              <w:t>0002</w:t>
-            </w:r>
-            <w:r>
-              <w:t>43</w:t>
+              <w:t>0.003113</w:t>
             </w:r>
           </w:p>
         </w:tc>
@@ -8152,7 +8240,7 @@
               <w:spacing w:line="480" w:lineRule="auto"/>
             </w:pPr>
             <w:r>
-              <w:t>Proportion Traveling</w:t>
+              <w:t>Distance</w:t>
             </w:r>
           </w:p>
         </w:tc>
@@ -8165,10 +8253,13 @@
               <w:spacing w:line="480" w:lineRule="auto"/>
             </w:pPr>
             <w:r>
-              <w:t>0.5</w:t>
-            </w:r>
-            <w:r>
-              <w:t>5597</w:t>
+              <w:t>-</w:t>
+            </w:r>
+            <w:r>
+              <w:t>1.</w:t>
+            </w:r>
+            <w:r>
+              <w:t>71212</w:t>
             </w:r>
           </w:p>
         </w:tc>
@@ -8181,10 +8272,10 @@
               <w:spacing w:line="480" w:lineRule="auto"/>
             </w:pPr>
             <w:r>
-              <w:t>0.048</w:t>
-            </w:r>
-            <w:r>
-              <w:t>66</w:t>
+              <w:t>0.</w:t>
+            </w:r>
+            <w:r>
+              <w:t>43332</w:t>
             </w:r>
           </w:p>
         </w:tc>
@@ -8197,7 +8288,7 @@
               <w:spacing w:line="480" w:lineRule="auto"/>
             </w:pPr>
             <w:r>
-              <w:t>&lt;2e-16</w:t>
+              <w:t>7.78e-5</w:t>
             </w:r>
           </w:p>
         </w:tc>
@@ -8212,7 +8303,13 @@
               <w:spacing w:line="480" w:lineRule="auto"/>
             </w:pPr>
             <w:r>
-              <w:t>Max Temp</w:t>
+              <w:t xml:space="preserve">Proportion </w:t>
+            </w:r>
+            <w:r>
+              <w:t>t</w:t>
+            </w:r>
+            <w:r>
+              <w:t>raveling</w:t>
             </w:r>
           </w:p>
         </w:tc>
@@ -8225,13 +8322,10 @@
               <w:spacing w:line="480" w:lineRule="auto"/>
             </w:pPr>
             <w:r>
-              <w:t>-0.</w:t>
-            </w:r>
-            <w:r>
-              <w:t>1</w:t>
-            </w:r>
-            <w:r>
-              <w:t>3419</w:t>
+              <w:t>0.</w:t>
+            </w:r>
+            <w:r>
+              <w:t>35456</w:t>
             </w:r>
           </w:p>
         </w:tc>
@@ -8247,10 +8341,7 @@
               <w:t>0.</w:t>
             </w:r>
             <w:r>
-              <w:t>045</w:t>
-            </w:r>
-            <w:r>
-              <w:t>12</w:t>
+              <w:t>08217</w:t>
             </w:r>
           </w:p>
         </w:tc>
@@ -8263,13 +8354,7 @@
               <w:spacing w:line="480" w:lineRule="auto"/>
             </w:pPr>
             <w:r>
-              <w:t>0.0</w:t>
-            </w:r>
-            <w:r>
-              <w:t>0</w:t>
-            </w:r>
-            <w:r>
-              <w:t>294</w:t>
+              <w:t>1.6e-5</w:t>
             </w:r>
           </w:p>
         </w:tc>
@@ -8284,7 +8369,13 @@
               <w:spacing w:line="480" w:lineRule="auto"/>
             </w:pPr>
             <w:r>
-              <w:t>Snow Depth</w:t>
+              <w:t xml:space="preserve">Max </w:t>
+            </w:r>
+            <w:r>
+              <w:t>t</w:t>
+            </w:r>
+            <w:r>
+              <w:t>emp</w:t>
             </w:r>
           </w:p>
         </w:tc>
@@ -8297,10 +8388,10 @@
               <w:spacing w:line="480" w:lineRule="auto"/>
             </w:pPr>
             <w:r>
-              <w:t>0.</w:t>
-            </w:r>
-            <w:r>
-              <w:t>12713</w:t>
+              <w:t>-0.</w:t>
+            </w:r>
+            <w:r>
+              <w:t>11258</w:t>
             </w:r>
           </w:p>
         </w:tc>
@@ -8316,10 +8407,7 @@
               <w:t>0.</w:t>
             </w:r>
             <w:r>
-              <w:t>0</w:t>
-            </w:r>
-            <w:r>
-              <w:t>5254</w:t>
+              <w:t>07503</w:t>
             </w:r>
           </w:p>
         </w:tc>
@@ -8335,7 +8423,7 @@
               <w:t>0.</w:t>
             </w:r>
             <w:r>
-              <w:t>015525</w:t>
+              <w:t>133528</w:t>
             </w:r>
           </w:p>
         </w:tc>
@@ -8349,6 +8437,15 @@
             <w:pPr>
               <w:spacing w:line="480" w:lineRule="auto"/>
             </w:pPr>
+            <w:r>
+              <w:t xml:space="preserve">Snow </w:t>
+            </w:r>
+            <w:r>
+              <w:t>d</w:t>
+            </w:r>
+            <w:r>
+              <w:t>epth</w:t>
+            </w:r>
           </w:p>
         </w:tc>
         <w:tc>
@@ -8359,6 +8456,12 @@
             <w:pPr>
               <w:spacing w:line="480" w:lineRule="auto"/>
             </w:pPr>
+            <w:r>
+              <w:t>0.</w:t>
+            </w:r>
+            <w:r>
+              <w:t>33748</w:t>
+            </w:r>
           </w:p>
         </w:tc>
         <w:tc>
@@ -8369,6 +8472,12 @@
             <w:pPr>
               <w:spacing w:line="480" w:lineRule="auto"/>
             </w:pPr>
+            <w:r>
+              <w:t>0.</w:t>
+            </w:r>
+            <w:r>
+              <w:t>09277</w:t>
+            </w:r>
           </w:p>
         </w:tc>
         <w:tc>
@@ -8379,6 +8488,81 @@
             <w:pPr>
               <w:spacing w:line="480" w:lineRule="auto"/>
             </w:pPr>
+            <w:r>
+              <w:t>0.</w:t>
+            </w:r>
+            <w:r>
+              <w:t>0</w:t>
+            </w:r>
+            <w:r>
+              <w:t>00275</w:t>
+            </w:r>
+          </w:p>
+        </w:tc>
+      </w:tr>
+      <w:tr>
+        <w:tc>
+          <w:tcPr>
+            <w:tcW w:w="2337" w:type="dxa"/>
+          </w:tcPr>
+          <w:p>
+            <w:pPr>
+              <w:spacing w:line="480" w:lineRule="auto"/>
+            </w:pPr>
+            <w:r>
+              <w:t>Visit kill</w:t>
+            </w:r>
+            <w:r>
+              <w:t xml:space="preserve"> </w:t>
+            </w:r>
+            <w:r>
+              <w:t>*</w:t>
+            </w:r>
+            <w:r>
+              <w:t xml:space="preserve"> </w:t>
+            </w:r>
+            <w:r>
+              <w:t>Hunting biomass</w:t>
+            </w:r>
+          </w:p>
+        </w:tc>
+        <w:tc>
+          <w:tcPr>
+            <w:tcW w:w="2337" w:type="dxa"/>
+          </w:tcPr>
+          <w:p>
+            <w:pPr>
+              <w:spacing w:line="480" w:lineRule="auto"/>
+            </w:pPr>
+            <w:r>
+              <w:t>-0.60717</w:t>
+            </w:r>
+          </w:p>
+        </w:tc>
+        <w:tc>
+          <w:tcPr>
+            <w:tcW w:w="2338" w:type="dxa"/>
+          </w:tcPr>
+          <w:p>
+            <w:pPr>
+              <w:spacing w:line="480" w:lineRule="auto"/>
+            </w:pPr>
+            <w:r>
+              <w:t>0.35617</w:t>
+            </w:r>
+          </w:p>
+        </w:tc>
+        <w:tc>
+          <w:tcPr>
+            <w:tcW w:w="2338" w:type="dxa"/>
+          </w:tcPr>
+          <w:p>
+            <w:pPr>
+              <w:spacing w:line="480" w:lineRule="auto"/>
+            </w:pPr>
+            <w:r>
+              <w:t>0.088247</w:t>
+            </w:r>
           </w:p>
         </w:tc>
       </w:tr>
@@ -8422,85 +8606,6 @@
                 <pic:pic xmlns:pic="http://schemas.openxmlformats.org/drawingml/2006/picture">
                   <pic:nvPicPr>
                     <pic:cNvPr id="0" name="Picture 11"/>
-                    <pic:cNvPicPr>
-                      <a:picLocks noChangeAspect="1" noChangeArrowheads="1"/>
-                    </pic:cNvPicPr>
-                  </pic:nvPicPr>
-                  <pic:blipFill>
-                    <a:blip r:embed="rId15">
-                      <a:extLst>
-                        <a:ext uri="{28A0092B-C50C-407E-A947-70E740481C1C}">
-                          <a14:useLocalDpi xmlns:a14="http://schemas.microsoft.com/office/drawing/2010/main" val="0"/>
-                        </a:ext>
-                      </a:extLst>
-                    </a:blip>
-                    <a:srcRect/>
-                    <a:stretch>
-                      <a:fillRect/>
-                    </a:stretch>
-                  </pic:blipFill>
-                  <pic:spPr bwMode="auto">
-                    <a:xfrm>
-                      <a:off x="0" y="0"/>
-                      <a:ext cx="5943600" cy="3771900"/>
-                    </a:xfrm>
-                    <a:prstGeom prst="rect">
-                      <a:avLst/>
-                    </a:prstGeom>
-                    <a:noFill/>
-                    <a:ln>
-                      <a:noFill/>
-                    </a:ln>
-                  </pic:spPr>
-                </pic:pic>
-              </a:graphicData>
-            </a:graphic>
-          </wp:inline>
-        </w:drawing>
-      </w:r>
-    </w:p>
-    <w:p>
-      <w:pPr>
-        <w:spacing w:line="480" w:lineRule="auto"/>
-      </w:pPr>
-      <w:r>
-        <w:t>Figure 4. Bootstrapped confidence intervals for model parameters from the generalized linear mixed model showing probability of</w:t>
-      </w:r>
-      <w:r>
-        <w:t xml:space="preserve"> ravens</w:t>
-      </w:r>
-      <w:r>
-        <w:t xml:space="preserve"> leaving their territor</w:t>
-      </w:r>
-      <w:r>
-        <w:t>y</w:t>
-      </w:r>
-      <w:r>
-        <w:t xml:space="preserve">. </w:t>
-      </w:r>
-    </w:p>
-    <w:p>
-      <w:pPr>
-        <w:spacing w:line="480" w:lineRule="auto"/>
-      </w:pPr>
-      <w:r>
-        <w:rPr>
-          <w:noProof/>
-        </w:rPr>
-        <w:lastRenderedPageBreak/>
-        <w:drawing>
-          <wp:inline distT="0" distB="0" distL="0" distR="0" wp14:anchorId="726F5B0C" wp14:editId="06A23C4E">
-            <wp:extent cx="5943600" cy="3771900"/>
-            <wp:effectExtent l="0" t="0" r="0" b="0"/>
-            <wp:docPr id="68415448" name="Picture 4"/>
-            <wp:cNvGraphicFramePr>
-              <a:graphicFrameLocks xmlns:a="http://schemas.openxmlformats.org/drawingml/2006/main" noChangeAspect="1"/>
-            </wp:cNvGraphicFramePr>
-            <a:graphic xmlns:a="http://schemas.openxmlformats.org/drawingml/2006/main">
-              <a:graphicData uri="http://schemas.openxmlformats.org/drawingml/2006/picture">
-                <pic:pic xmlns:pic="http://schemas.openxmlformats.org/drawingml/2006/picture">
-                  <pic:nvPicPr>
-                    <pic:cNvPr id="0" name="Picture 10"/>
                     <pic:cNvPicPr>
                       <a:picLocks noChangeAspect="1" noChangeArrowheads="1"/>
                     </pic:cNvPicPr>
@@ -8543,19 +8648,19 @@
         <w:spacing w:line="480" w:lineRule="auto"/>
       </w:pPr>
       <w:r>
-        <w:t xml:space="preserve">Figure 5. </w:t>
-      </w:r>
-      <w:r>
-        <w:t>Bootstrapped p</w:t>
-      </w:r>
-      <w:r>
-        <w:t xml:space="preserve">redicted probability of ravens leaving their territory based on active wolf kills within their territories and whether the timing of the </w:t>
-      </w:r>
-      <w:r>
-        <w:t>hunting season.</w:t>
-      </w:r>
-      <w:r>
-        <w:t xml:space="preserve"> </w:t>
+        <w:t>Figure 4. Bootstrapped confidence intervals for model parameters from the generalized linear mixed model showing probability of</w:t>
+      </w:r>
+      <w:r>
+        <w:t xml:space="preserve"> ravens</w:t>
+      </w:r>
+      <w:r>
+        <w:t xml:space="preserve"> leaving their territor</w:t>
+      </w:r>
+      <w:r>
+        <w:t>y</w:t>
+      </w:r>
+      <w:r>
+        <w:t xml:space="preserve">. </w:t>
       </w:r>
     </w:p>
     <w:p>
@@ -8568,10 +8673,10 @@
         </w:rPr>
         <w:lastRenderedPageBreak/>
         <w:drawing>
-          <wp:inline distT="0" distB="0" distL="0" distR="0" wp14:anchorId="69C8F104" wp14:editId="04327384">
-            <wp:extent cx="5943600" cy="4895850"/>
+          <wp:inline distT="0" distB="0" distL="0" distR="0" wp14:anchorId="726F5B0C" wp14:editId="06A23C4E">
+            <wp:extent cx="5943600" cy="3771900"/>
             <wp:effectExtent l="0" t="0" r="0" b="0"/>
-            <wp:docPr id="1208569072" name="Picture 6"/>
+            <wp:docPr id="68415448" name="Picture 4"/>
             <wp:cNvGraphicFramePr>
               <a:graphicFrameLocks xmlns:a="http://schemas.openxmlformats.org/drawingml/2006/main" noChangeAspect="1"/>
             </wp:cNvGraphicFramePr>
@@ -8579,7 +8684,7 @@
               <a:graphicData uri="http://schemas.openxmlformats.org/drawingml/2006/picture">
                 <pic:pic xmlns:pic="http://schemas.openxmlformats.org/drawingml/2006/picture">
                   <pic:nvPicPr>
-                    <pic:cNvPr id="0" name="Picture 12"/>
+                    <pic:cNvPr id="0" name="Picture 10"/>
                     <pic:cNvPicPr>
                       <a:picLocks noChangeAspect="1" noChangeArrowheads="1"/>
                     </pic:cNvPicPr>
@@ -8600,7 +8705,7 @@
                   <pic:spPr bwMode="auto">
                     <a:xfrm>
                       <a:off x="0" y="0"/>
-                      <a:ext cx="5943600" cy="4895850"/>
+                      <a:ext cx="5943600" cy="3771900"/>
                     </a:xfrm>
                     <a:prstGeom prst="rect">
                       <a:avLst/>
@@ -8622,16 +8727,19 @@
         <w:spacing w:line="480" w:lineRule="auto"/>
       </w:pPr>
       <w:r>
-        <w:t xml:space="preserve">Figure 6. </w:t>
-      </w:r>
-      <w:r>
-        <w:t xml:space="preserve">Bootstrapped confidence intervals for model parameters from the generalized linear mixed model showing probability of </w:t>
-      </w:r>
-      <w:r>
-        <w:t>ravens visiting the hunting regions when they choose to leave their territory</w:t>
-      </w:r>
-      <w:r>
-        <w:t>.</w:t>
+        <w:t xml:space="preserve">Figure 5. </w:t>
+      </w:r>
+      <w:r>
+        <w:t>Bootstrapped p</w:t>
+      </w:r>
+      <w:r>
+        <w:t xml:space="preserve">redicted probability of ravens leaving their territory based on active wolf kills within their territories and whether the timing of the </w:t>
+      </w:r>
+      <w:r>
+        <w:t>hunting season.</w:t>
+      </w:r>
+      <w:r>
+        <w:t xml:space="preserve"> </w:t>
       </w:r>
     </w:p>
     <w:p>
@@ -8644,10 +8752,10 @@
         </w:rPr>
         <w:lastRenderedPageBreak/>
         <w:drawing>
-          <wp:inline distT="0" distB="0" distL="0" distR="0" wp14:anchorId="497B3137" wp14:editId="09F210F9">
+          <wp:inline distT="0" distB="0" distL="0" distR="0" wp14:anchorId="69C8F104" wp14:editId="04327384">
             <wp:extent cx="5943600" cy="4895850"/>
             <wp:effectExtent l="0" t="0" r="0" b="0"/>
-            <wp:docPr id="579780434" name="Picture 7"/>
+            <wp:docPr id="1208569072" name="Picture 6"/>
             <wp:cNvGraphicFramePr>
               <a:graphicFrameLocks xmlns:a="http://schemas.openxmlformats.org/drawingml/2006/main" noChangeAspect="1"/>
             </wp:cNvGraphicFramePr>
@@ -8655,7 +8763,7 @@
               <a:graphicData uri="http://schemas.openxmlformats.org/drawingml/2006/picture">
                 <pic:pic xmlns:pic="http://schemas.openxmlformats.org/drawingml/2006/picture">
                   <pic:nvPicPr>
-                    <pic:cNvPr id="0" name="Picture 13"/>
+                    <pic:cNvPr id="0" name="Picture 12"/>
                     <pic:cNvPicPr>
                       <a:picLocks noChangeAspect="1" noChangeArrowheads="1"/>
                     </pic:cNvPicPr>
@@ -8698,13 +8806,74 @@
         <w:spacing w:line="480" w:lineRule="auto"/>
       </w:pPr>
       <w:r>
-        <w:t xml:space="preserve">Figure </w:t>
-      </w:r>
-      <w:r>
-        <w:t>7</w:t>
-      </w:r>
-      <w:r>
-        <w:t xml:space="preserve">. Bootstrapped predicted probability of ravens </w:t>
+        <w:t>Figure 6. Bootstrapped confidence intervals for model parameters from the generalized linear mixed model showing probability of ravens visiting the hunting regions when they choose to leave their territory.</w:t>
+      </w:r>
+    </w:p>
+    <w:p>
+      <w:pPr>
+        <w:spacing w:line="480" w:lineRule="auto"/>
+      </w:pPr>
+      <w:r>
+        <w:rPr>
+          <w:noProof/>
+        </w:rPr>
+        <w:lastRenderedPageBreak/>
+        <w:drawing>
+          <wp:inline distT="0" distB="0" distL="0" distR="0" wp14:anchorId="497B3137" wp14:editId="09F210F9">
+            <wp:extent cx="5943600" cy="4895850"/>
+            <wp:effectExtent l="0" t="0" r="0" b="0"/>
+            <wp:docPr id="579780434" name="Picture 7"/>
+            <wp:cNvGraphicFramePr>
+              <a:graphicFrameLocks xmlns:a="http://schemas.openxmlformats.org/drawingml/2006/main" noChangeAspect="1"/>
+            </wp:cNvGraphicFramePr>
+            <a:graphic xmlns:a="http://schemas.openxmlformats.org/drawingml/2006/main">
+              <a:graphicData uri="http://schemas.openxmlformats.org/drawingml/2006/picture">
+                <pic:pic xmlns:pic="http://schemas.openxmlformats.org/drawingml/2006/picture">
+                  <pic:nvPicPr>
+                    <pic:cNvPr id="0" name="Picture 13"/>
+                    <pic:cNvPicPr>
+                      <a:picLocks noChangeAspect="1" noChangeArrowheads="1"/>
+                    </pic:cNvPicPr>
+                  </pic:nvPicPr>
+                  <pic:blipFill>
+                    <a:blip r:embed="rId19">
+                      <a:extLst>
+                        <a:ext uri="{28A0092B-C50C-407E-A947-70E740481C1C}">
+                          <a14:useLocalDpi xmlns:a14="http://schemas.microsoft.com/office/drawing/2010/main" val="0"/>
+                        </a:ext>
+                      </a:extLst>
+                    </a:blip>
+                    <a:srcRect/>
+                    <a:stretch>
+                      <a:fillRect/>
+                    </a:stretch>
+                  </pic:blipFill>
+                  <pic:spPr bwMode="auto">
+                    <a:xfrm>
+                      <a:off x="0" y="0"/>
+                      <a:ext cx="5943600" cy="4895850"/>
+                    </a:xfrm>
+                    <a:prstGeom prst="rect">
+                      <a:avLst/>
+                    </a:prstGeom>
+                    <a:noFill/>
+                    <a:ln>
+                      <a:noFill/>
+                    </a:ln>
+                  </pic:spPr>
+                </pic:pic>
+              </a:graphicData>
+            </a:graphic>
+          </wp:inline>
+        </w:drawing>
+      </w:r>
+    </w:p>
+    <w:p>
+      <w:pPr>
+        <w:spacing w:line="480" w:lineRule="auto"/>
+      </w:pPr>
+      <w:r>
+        <w:t xml:space="preserve">Figure 7. Bootstrapped predicted probability of ravens </w:t>
       </w:r>
       <w:r>
         <w:t xml:space="preserve">visiting the hunting </w:t>

</xml_diff>

<commit_message>
changed based on corrected dataset and new models
</commit_message>
<xml_diff>
--- a/reports/thesis/01_chapter_2.docx
+++ b/reports/thesis/01_chapter_2.docx
@@ -3798,7 +3798,13 @@
         <w:t>20</w:t>
       </w:r>
       <w:r>
-        <w:t xml:space="preserve">19 and March 2025, </w:t>
+        <w:t>19 and Mar</w:t>
+      </w:r>
+      <w:r>
+        <w:t>ch 2024</w:t>
+      </w:r>
+      <w:r>
+        <w:t xml:space="preserve">, </w:t>
       </w:r>
       <w:r>
         <w:t>we gathered</w:t>
@@ -3807,31 +3813,31 @@
         <w:t xml:space="preserve"> </w:t>
       </w:r>
       <w:r>
-        <w:t>1828</w:t>
+        <w:t>2090</w:t>
       </w:r>
       <w:r>
         <w:t xml:space="preserve"> decision days (mean = </w:t>
       </w:r>
       <w:r>
-        <w:t>91.4</w:t>
+        <w:t>104.5</w:t>
+      </w:r>
+      <w:r>
+        <w:t>, s</w:t>
+      </w:r>
+      <w:proofErr w:type="spellStart"/>
+      <w:r>
+        <w:t>d</w:t>
+      </w:r>
+      <w:proofErr w:type="spellEnd"/>
+      <w:r>
+        <w:t xml:space="preserve"> = </w:t>
+      </w:r>
+      <w:r>
+        <w:t>62.6</w:t>
       </w:r>
       <w:r>
         <w:t xml:space="preserve">, </w:t>
       </w:r>
-      <w:proofErr w:type="spellStart"/>
-      <w:r>
-        <w:t>sd</w:t>
-      </w:r>
-      <w:proofErr w:type="spellEnd"/>
-      <w:r>
-        <w:t xml:space="preserve"> = </w:t>
-      </w:r>
-      <w:r>
-        <w:t>56.53</w:t>
-      </w:r>
-      <w:r>
-        <w:t xml:space="preserve">, </w:t>
-      </w:r>
       <w:r>
         <w:t>range</w:t>
       </w:r>
@@ -3845,7 +3851,7 @@
         <w:t xml:space="preserve"> </w:t>
       </w:r>
       <w:r>
-        <w:t>195</w:t>
+        <w:t>216</w:t>
       </w:r>
       <w:r>
         <w:t>)</w:t>
@@ -3986,12 +3992,18 @@
         <w:rPr>
           <w:highlight w:val="yellow"/>
         </w:rPr>
-        <w:t>14.5</w:t>
+        <w:t>1</w:t>
       </w:r>
       <w:r>
         <w:rPr>
           <w:highlight w:val="yellow"/>
         </w:rPr>
+        <w:t>5.2</w:t>
+      </w:r>
+      <w:r>
+        <w:rPr>
+          <w:highlight w:val="yellow"/>
+        </w:rPr>
         <w:t>%</w:t>
       </w:r>
       <w:r>
@@ -4013,7 +4025,10 @@
         <w:t xml:space="preserve">range = 0 – </w:t>
       </w:r>
       <w:r>
-        <w:t>80%</w:t>
+        <w:t>6</w:t>
+      </w:r>
+      <w:r>
+        <w:t>0%</w:t>
       </w:r>
       <w:r>
         <w:t xml:space="preserve">, </w:t>
@@ -4027,7 +4042,7 @@
         <w:t xml:space="preserve"> = </w:t>
       </w:r>
       <w:r>
-        <w:t>20</w:t>
+        <w:t>17.3</w:t>
       </w:r>
       <w:r>
         <w:t>%</w:t>
@@ -4152,7 +4167,16 @@
         <w:t xml:space="preserve"> on</w:t>
       </w:r>
       <w:r>
-        <w:t xml:space="preserve"> an average of 3.2% of days (range = 0 – 26.7</w:t>
+        <w:t xml:space="preserve"> an average of 3.</w:t>
+      </w:r>
+      <w:r>
+        <w:t>1</w:t>
+      </w:r>
+      <w:r>
+        <w:t>% of days (range = 0 – 2</w:t>
+      </w:r>
+      <w:r>
+        <w:t>5</w:t>
       </w:r>
       <w:r>
         <w:t>%</w:t>
@@ -4166,7 +4190,10 @@
       </w:r>
       <w:proofErr w:type="spellEnd"/>
       <w:r>
-        <w:t xml:space="preserve"> = 6.5</w:t>
+        <w:t xml:space="preserve"> = 6.</w:t>
+      </w:r>
+      <w:r>
+        <w:t>2</w:t>
       </w:r>
       <w:r>
         <w:t>%</w:t>
@@ -4187,13 +4214,31 @@
         <w:t>on</w:t>
       </w:r>
       <w:r>
-        <w:t xml:space="preserve"> an average of 10.3% of </w:t>
+        <w:t xml:space="preserve"> an average of </w:t>
+      </w:r>
+      <w:r>
+        <w:t>9.5</w:t>
+      </w:r>
+      <w:r>
+        <w:t xml:space="preserve">% of </w:t>
       </w:r>
       <w:r>
         <w:t>days</w:t>
       </w:r>
       <w:r>
-        <w:t xml:space="preserve"> (range = 2 – 33%, </w:t>
+        <w:t xml:space="preserve"> (range = </w:t>
+      </w:r>
+      <w:r>
+        <w:t>1.8</w:t>
+      </w:r>
+      <w:r>
+        <w:t xml:space="preserve"> – </w:t>
+      </w:r>
+      <w:r>
+        <w:t>33.3</w:t>
+      </w:r>
+      <w:r>
+        <w:t xml:space="preserve">%, </w:t>
       </w:r>
       <w:proofErr w:type="spellStart"/>
       <w:r>
@@ -4201,7 +4246,31 @@
       </w:r>
       <w:proofErr w:type="spellEnd"/>
       <w:r>
-        <w:t xml:space="preserve"> = 16.3%). However, an average of 66.4% of extraterritorial trips with a wolf kill also involved the raven investigating the hunting areas as well (range = 9 – 100%, </w:t>
+        <w:t xml:space="preserve"> = </w:t>
+      </w:r>
+      <w:r>
+        <w:t>7.7</w:t>
+      </w:r>
+      <w:r>
+        <w:t>%). However, an average of 6</w:t>
+      </w:r>
+      <w:r>
+        <w:t>8</w:t>
+      </w:r>
+      <w:r>
+        <w:t>.</w:t>
+      </w:r>
+      <w:r>
+        <w:t>5</w:t>
+      </w:r>
+      <w:r>
+        <w:t xml:space="preserve">% of extraterritorial trips with a wolf kill also involved the raven investigating the hunting areas as well (range = </w:t>
+      </w:r>
+      <w:r>
+        <w:t>16.7</w:t>
+      </w:r>
+      <w:r>
+        <w:t xml:space="preserve"> – 100%, </w:t>
       </w:r>
       <w:proofErr w:type="spellStart"/>
       <w:r>
@@ -4212,7 +4281,7 @@
         <w:t xml:space="preserve"> = 3</w:t>
       </w:r>
       <w:r>
-        <w:t>5</w:t>
+        <w:t>3.2</w:t>
       </w:r>
       <w:r>
         <w:t xml:space="preserve">%). </w:t>
@@ -4349,10 +4418,7 @@
         <w:t>(</w:t>
       </w:r>
       <w:r>
-        <w:t>-</w:t>
-      </w:r>
-      <w:r>
-        <w:t>0.86381</w:t>
+        <w:t>-0.9506975</w:t>
       </w:r>
       <w:r>
         <w:t>, SE =</w:t>
@@ -4361,7 +4427,7 @@
         <w:t xml:space="preserve"> </w:t>
       </w:r>
       <w:r>
-        <w:t>0.40811</w:t>
+        <w:t>0.336099</w:t>
       </w:r>
       <w:r>
         <w:t xml:space="preserve">, p </w:t>
@@ -4376,7 +4442,7 @@
         <w:t>0.0</w:t>
       </w:r>
       <w:r>
-        <w:t>5</w:t>
+        <w:t>1</w:t>
       </w:r>
       <w:r>
         <w:t xml:space="preserve">, Table </w:t>
@@ -4394,43 +4460,181 @@
         <w:t>created</w:t>
       </w:r>
       <w:r>
-        <w:t xml:space="preserve"> foraging opportunities </w:t>
-      </w:r>
-      <w:r>
-        <w:t xml:space="preserve">only impacted </w:t>
-      </w:r>
-      <w:r>
-        <w:t>raven movements out of their territory</w:t>
-      </w:r>
-      <w:r>
-        <w:t xml:space="preserve"> when considering the </w:t>
-      </w:r>
-      <w:r>
-        <w:t>confines</w:t>
-      </w:r>
-      <w:r>
-        <w:t xml:space="preserve"> of the hunting season</w:t>
+        <w:t xml:space="preserve"> </w:t>
+      </w:r>
+      <w:r>
+        <w:t>carrion</w:t>
+      </w:r>
+      <w:r>
+        <w:t xml:space="preserve"> </w:t>
+      </w:r>
+      <w:r>
+        <w:t>did not</w:t>
+      </w:r>
+      <w:r>
+        <w:t xml:space="preserve"> impact</w:t>
+      </w:r>
+      <w:r>
+        <w:t xml:space="preserve"> a</w:t>
+      </w:r>
+      <w:r>
+        <w:t xml:space="preserve"> </w:t>
+      </w:r>
+      <w:r>
+        <w:t>raven</w:t>
+      </w:r>
+      <w:r>
+        <w:t>’s decision to leave its</w:t>
+      </w:r>
+      <w:r>
+        <w:t xml:space="preserve"> territory</w:t>
+      </w:r>
+      <w:r>
+        <w:t xml:space="preserve">, regardless of the metric of consideration </w:t>
+      </w:r>
+      <w:r>
+        <w:t>(</w:t>
+      </w:r>
+      <w:r>
+        <w:t xml:space="preserve">hunting season: </w:t>
+      </w:r>
+      <w:r>
+        <w:t>-0.1173545</w:t>
+      </w:r>
+      <w:r>
+        <w:t>, SE =</w:t>
+      </w:r>
+      <w:r>
+        <w:t xml:space="preserve"> </w:t>
+      </w:r>
+      <w:r>
+        <w:t>0.2032094</w:t>
+      </w:r>
+      <w:r>
+        <w:t xml:space="preserve">, p </w:t>
+      </w:r>
+      <w:r>
+        <w:t>=</w:t>
+      </w:r>
+      <w:r>
+        <w:t xml:space="preserve"> </w:t>
+      </w:r>
+      <w:r>
+        <w:t>0.</w:t>
+      </w:r>
+      <w:r>
+        <w:t>56; hunting biomass:</w:t>
+      </w:r>
+      <w:r>
+        <w:t xml:space="preserve"> </w:t>
+      </w:r>
+      <w:r>
+        <w:t>-0.0006911</w:t>
+      </w:r>
+      <w:r>
+        <w:t xml:space="preserve">, SE = </w:t>
+      </w:r>
+      <w:r>
+        <w:t>0.079927</w:t>
+      </w:r>
+      <w:r>
+        <w:t xml:space="preserve">, p = 0.99; </w:t>
+      </w:r>
+      <w:r>
+        <w:t xml:space="preserve">Table </w:t>
+      </w:r>
+      <w:r>
+        <w:t>1</w:t>
+      </w:r>
+      <w:r>
+        <w:t>)</w:t>
+      </w:r>
+      <w:r>
+        <w:t xml:space="preserve">. </w:t>
+      </w:r>
+      <w:r>
+        <w:t xml:space="preserve">There is some evidence showing that ravens leave their territories more often </w:t>
+      </w:r>
+      <w:r>
+        <w:t xml:space="preserve">when </w:t>
+      </w:r>
+      <w:r>
+        <w:t>snow depth was greater</w:t>
       </w:r>
       <w:r>
         <w:t xml:space="preserve"> (</w:t>
       </w:r>
       <w:r>
+        <w:t>0.1691263</w:t>
+      </w:r>
+      <w:r>
+        <w:t>, SE =</w:t>
+      </w:r>
+      <w:r>
+        <w:t xml:space="preserve"> </w:t>
+      </w:r>
+      <w:r>
+        <w:t>0.1002069</w:t>
+      </w:r>
+      <w:r>
+        <w:t xml:space="preserve">, p </w:t>
+      </w:r>
+      <w:r>
+        <w:t>&lt;</w:t>
+      </w:r>
+      <w:r>
+        <w:t xml:space="preserve"> </w:t>
+      </w:r>
+      <w:r>
         <w:t>0.</w:t>
       </w:r>
       <w:r>
-        <w:t>8</w:t>
-      </w:r>
-      <w:r>
-        <w:t>8014</w:t>
+        <w:t>1</w:t>
+      </w:r>
+      <w:r>
+        <w:t xml:space="preserve">, Table </w:t>
+      </w:r>
+      <w:r>
+        <w:t>1</w:t>
+      </w:r>
+      <w:r>
+        <w:t>)</w:t>
+      </w:r>
+      <w:r>
+        <w:t>.</w:t>
+      </w:r>
+      <w:r>
+        <w:t xml:space="preserve"> </w:t>
+      </w:r>
+      <w:r>
+        <w:t>There was also a trend that r</w:t>
+      </w:r>
+      <w:r>
+        <w:t xml:space="preserve">avens were less likely to leave </w:t>
+      </w:r>
+      <w:r>
+        <w:t xml:space="preserve">their territory </w:t>
+      </w:r>
+      <w:r>
+        <w:t xml:space="preserve">during </w:t>
+      </w:r>
+      <w:r>
+        <w:t xml:space="preserve">March compared to November and December </w:t>
+      </w:r>
+      <w:r>
+        <w:t>(</w:t>
+      </w:r>
+      <w:r>
+        <w:t>-0.3754036</w:t>
       </w:r>
       <w:r>
         <w:t>, SE =</w:t>
       </w:r>
       <w:r>
-        <w:t xml:space="preserve"> 0.</w:t>
-      </w:r>
-      <w:r>
-        <w:t>36725</w:t>
+        <w:t xml:space="preserve"> </w:t>
+      </w:r>
+      <w:r>
+        <w:t>0.2034757</w:t>
       </w:r>
       <w:r>
         <w:t xml:space="preserve">, p </w:t>
@@ -4442,142 +4646,34 @@
         <w:t xml:space="preserve"> </w:t>
       </w:r>
       <w:r>
-        <w:t>0.0</w:t>
-      </w:r>
-      <w:r>
-        <w:t>5</w:t>
-      </w:r>
-      <w:r>
-        <w:t xml:space="preserve">, Table </w:t>
+        <w:t>0.</w:t>
       </w:r>
       <w:r>
         <w:t>1</w:t>
       </w:r>
       <w:r>
-        <w:t>)</w:t>
-      </w:r>
-      <w:r>
-        <w:t xml:space="preserve">, whereas they did </w:t>
-      </w:r>
-      <w:r>
-        <w:t>not respond to</w:t>
-      </w:r>
-      <w:r>
-        <w:t xml:space="preserve"> </w:t>
-      </w:r>
-      <w:r>
-        <w:t>changes in the</w:t>
-      </w:r>
-      <w:r>
-        <w:t xml:space="preserve"> actual biomass generated</w:t>
-      </w:r>
-      <w:r>
-        <w:t xml:space="preserve"> (</w:t>
-      </w:r>
-      <w:r>
-        <w:t>-0.</w:t>
-      </w:r>
-      <w:r>
-        <w:t>0</w:t>
-      </w:r>
-      <w:r>
-        <w:t>5167</w:t>
-      </w:r>
-      <w:r>
-        <w:t>,</w:t>
-      </w:r>
-      <w:r>
-        <w:t xml:space="preserve"> </w:t>
-      </w:r>
-      <w:r>
-        <w:t xml:space="preserve">SE = </w:t>
-      </w:r>
-      <w:r>
-        <w:t>0.07</w:t>
-      </w:r>
-      <w:r>
-        <w:t>644</w:t>
-      </w:r>
-      <w:r>
-        <w:t>, p =</w:t>
-      </w:r>
-      <w:r>
-        <w:t xml:space="preserve"> 0.</w:t>
-      </w:r>
-      <w:r>
-        <w:t>5</w:t>
-      </w:r>
-      <w:r>
         <w:t>, Table 1</w:t>
       </w:r>
       <w:r>
-        <w:t>)</w:t>
-      </w:r>
-      <w:r>
-        <w:t xml:space="preserve">. </w:t>
-      </w:r>
-      <w:r>
-        <w:t>The level of available hunting biomass also did not impact how ravens responded to active wolf kills (</w:t>
-      </w:r>
-      <w:r>
-        <w:t>0.</w:t>
-      </w:r>
-      <w:r>
-        <w:t>27706</w:t>
-      </w:r>
-      <w:r>
-        <w:t>,</w:t>
-      </w:r>
-      <w:r>
-        <w:t xml:space="preserve"> </w:t>
-      </w:r>
-      <w:r>
-        <w:t xml:space="preserve">SE = </w:t>
-      </w:r>
-      <w:r>
-        <w:t>0.</w:t>
-      </w:r>
-      <w:r>
-        <w:t>55727</w:t>
-      </w:r>
-      <w:r>
-        <w:t>,</w:t>
-      </w:r>
-      <w:r>
-        <w:t xml:space="preserve"> </w:t>
-      </w:r>
-      <w:r>
-        <w:t xml:space="preserve">p = </w:t>
-      </w:r>
-      <w:r>
-        <w:t>0.</w:t>
-      </w:r>
-      <w:r>
-        <w:t>6</w:t>
-      </w:r>
-      <w:r>
-        <w:t>2</w:t>
-      </w:r>
-      <w:r>
-        <w:t>, Table 1</w:t>
-      </w:r>
-      <w:r>
-        <w:t>)</w:t>
-      </w:r>
-      <w:r>
-        <w:t xml:space="preserve">. </w:t>
-      </w:r>
-      <w:r>
-        <w:t>R</w:t>
-      </w:r>
-      <w:r>
-        <w:t xml:space="preserve">avens left their territories more often </w:t>
-      </w:r>
-      <w:r>
-        <w:t>on</w:t>
-      </w:r>
-      <w:r>
-        <w:t xml:space="preserve"> colder days</w:t>
+        <w:t>).</w:t>
+      </w:r>
+      <w:r>
+        <w:t xml:space="preserve"> </w:t>
+      </w:r>
+      <w:r>
+        <w:t>Th</w:t>
+      </w:r>
+      <w:r>
+        <w:t>e</w:t>
+      </w:r>
+      <w:r>
+        <w:t xml:space="preserve"> effect of</w:t>
+      </w:r>
+      <w:r>
+        <w:t xml:space="preserve"> time period</w:t>
+      </w:r>
+      <w:r>
+        <w:t xml:space="preserve"> was not impacted by the temperature during late and early winter</w:t>
       </w:r>
       <w:r>
         <w:t xml:space="preserve"> </w:t>
@@ -4586,190 +4682,19 @@
         <w:t>(</w:t>
       </w:r>
       <w:r>
-        <w:t>-0.</w:t>
-      </w:r>
-      <w:r>
-        <w:t>22</w:t>
-      </w:r>
-      <w:r>
-        <w:t>966</w:t>
-      </w:r>
-      <w:r>
-        <w:t>, SE =</w:t>
-      </w:r>
-      <w:r>
-        <w:t xml:space="preserve"> 0.</w:t>
-      </w:r>
-      <w:r>
-        <w:t>11</w:t>
-      </w:r>
-      <w:r>
-        <w:t>604</w:t>
-      </w:r>
-      <w:r>
-        <w:t xml:space="preserve">, p </w:t>
-      </w:r>
-      <w:r>
-        <w:t>&lt; 0.05</w:t>
-      </w:r>
-      <w:r>
-        <w:t xml:space="preserve">, Table </w:t>
-      </w:r>
-      <w:r>
-        <w:t>1</w:t>
-      </w:r>
-      <w:r>
-        <w:t>)</w:t>
-      </w:r>
-      <w:r>
-        <w:t xml:space="preserve"> and </w:t>
-      </w:r>
-      <w:r>
-        <w:t xml:space="preserve">when </w:t>
-      </w:r>
-      <w:r>
-        <w:t>snow depth was greater</w:t>
-      </w:r>
-      <w:r>
-        <w:t xml:space="preserve"> (</w:t>
-      </w:r>
-      <w:r>
-        <w:t>0.1</w:t>
-      </w:r>
-      <w:r>
-        <w:t>8069</w:t>
-      </w:r>
-      <w:r>
-        <w:t>, SE =</w:t>
-      </w:r>
-      <w:r>
-        <w:t xml:space="preserve"> 0.</w:t>
-      </w:r>
-      <w:r>
-        <w:t>10845</w:t>
-      </w:r>
-      <w:r>
-        <w:t xml:space="preserve">, p </w:t>
-      </w:r>
-      <w:r>
-        <w:t>&lt;</w:t>
-      </w:r>
-      <w:r>
-        <w:t xml:space="preserve"> </w:t>
-      </w:r>
-      <w:r>
-        <w:t>0.</w:t>
-      </w:r>
-      <w:r>
-        <w:t>1</w:t>
-      </w:r>
-      <w:r>
-        <w:t xml:space="preserve">, Table </w:t>
-      </w:r>
-      <w:r>
-        <w:t>1</w:t>
-      </w:r>
-      <w:r>
-        <w:t>)</w:t>
-      </w:r>
-      <w:r>
-        <w:t>.</w:t>
-      </w:r>
-      <w:r>
-        <w:t xml:space="preserve"> </w:t>
-      </w:r>
-      <w:r>
-        <w:t xml:space="preserve">Ravens were less likely to leave </w:t>
-      </w:r>
-      <w:r>
-        <w:t xml:space="preserve">their territory </w:t>
-      </w:r>
-      <w:r>
-        <w:t xml:space="preserve">during </w:t>
-      </w:r>
-      <w:r>
-        <w:t xml:space="preserve">March compared to November and December </w:t>
-      </w:r>
-      <w:r>
-        <w:t>(</w:t>
-      </w:r>
-      <w:r>
-        <w:t>-0.</w:t>
-      </w:r>
-      <w:r>
-        <w:t>54742</w:t>
-      </w:r>
-      <w:r>
-        <w:t>, SE =</w:t>
-      </w:r>
-      <w:r>
-        <w:t xml:space="preserve"> 0.</w:t>
-      </w:r>
-      <w:r>
-        <w:t>2124</w:t>
-      </w:r>
-      <w:r>
-        <w:t xml:space="preserve">, p </w:t>
-      </w:r>
-      <w:r>
-        <w:t>&lt;</w:t>
-      </w:r>
-      <w:r>
-        <w:t xml:space="preserve"> </w:t>
-      </w:r>
-      <w:r>
-        <w:t>0.0</w:t>
-      </w:r>
-      <w:r>
-        <w:t>1</w:t>
-      </w:r>
-      <w:r>
-        <w:t>, Table 1</w:t>
-      </w:r>
-      <w:r>
-        <w:t>).</w:t>
-      </w:r>
-      <w:r>
-        <w:t xml:space="preserve"> </w:t>
-      </w:r>
-      <w:r>
-        <w:t>Th</w:t>
-      </w:r>
-      <w:r>
-        <w:t>e</w:t>
-      </w:r>
-      <w:r>
-        <w:t xml:space="preserve"> effect of</w:t>
-      </w:r>
-      <w:r>
-        <w:t xml:space="preserve"> time period</w:t>
-      </w:r>
-      <w:r>
-        <w:t xml:space="preserve"> was not impacted by the temperature during late and early winter</w:t>
-      </w:r>
-      <w:r>
-        <w:t xml:space="preserve"> </w:t>
-      </w:r>
-      <w:r>
-        <w:t>(</w:t>
-      </w:r>
-      <w:r>
-        <w:t>0.</w:t>
-      </w:r>
-      <w:r>
-        <w:t>12267</w:t>
-      </w:r>
-      <w:r>
-        <w:t>, SE = 0.</w:t>
-      </w:r>
-      <w:r>
-        <w:t>16495</w:t>
-      </w:r>
-      <w:r>
-        <w:t>, p = 0.4</w:t>
-      </w:r>
-      <w:r>
-        <w:t>6</w:t>
+        <w:t>0.0252384</w:t>
+      </w:r>
+      <w:r>
+        <w:t xml:space="preserve">, SE = </w:t>
+      </w:r>
+      <w:r>
+        <w:t>0.1756506</w:t>
+      </w:r>
+      <w:r>
+        <w:t>, p = 0.</w:t>
+      </w:r>
+      <w:r>
+        <w:t>89</w:t>
       </w:r>
       <w:r>
         <w:t>, Table 1)</w:t>
@@ -4808,10 +4733,238 @@
         <w:t xml:space="preserve"> (</w:t>
       </w:r>
       <w:r>
+        <w:t>0.71482</w:t>
+      </w:r>
+      <w:r>
+        <w:t>,</w:t>
+      </w:r>
+      <w:r>
+        <w:t xml:space="preserve"> </w:t>
+      </w:r>
+      <w:r>
+        <w:t xml:space="preserve">SE = </w:t>
+      </w:r>
+      <w:r>
+        <w:t>0.1776</w:t>
+      </w:r>
+      <w:r>
+        <w:t xml:space="preserve">, p </w:t>
+      </w:r>
+      <w:r>
+        <w:t>&lt;</w:t>
+      </w:r>
+      <w:r>
+        <w:t xml:space="preserve"> </w:t>
+      </w:r>
+      <w:r>
         <w:t>0.</w:t>
       </w:r>
       <w:r>
-        <w:t>90412</w:t>
+        <w:t>001</w:t>
+      </w:r>
+      <w:r>
+        <w:t xml:space="preserve">, Table </w:t>
+      </w:r>
+      <w:r>
+        <w:t>2</w:t>
+      </w:r>
+      <w:r>
+        <w:t>)</w:t>
+      </w:r>
+      <w:r>
+        <w:t>, but again they were not influenced by the actual amount of biomass available in hunting areas</w:t>
+      </w:r>
+      <w:r>
+        <w:t xml:space="preserve"> (</w:t>
+      </w:r>
+      <w:r>
+        <w:t>-0.09048</w:t>
+      </w:r>
+      <w:r>
+        <w:t>, SE =</w:t>
+      </w:r>
+      <w:r>
+        <w:t xml:space="preserve"> </w:t>
+      </w:r>
+      <w:r>
+        <w:t>0.07678</w:t>
+      </w:r>
+      <w:r>
+        <w:t xml:space="preserve">, p </w:t>
+      </w:r>
+      <w:r>
+        <w:t>= 0.</w:t>
+      </w:r>
+      <w:r>
+        <w:t>24</w:t>
+      </w:r>
+      <w:r>
+        <w:t xml:space="preserve">, Table </w:t>
+      </w:r>
+      <w:r>
+        <w:t>2</w:t>
+      </w:r>
+      <w:r>
+        <w:t>)</w:t>
+      </w:r>
+      <w:r>
+        <w:t xml:space="preserve">. </w:t>
+      </w:r>
+      <w:r>
+        <w:t>When a wolf kill was located outside of their territory, it heavily decreased the chances of visiting the hunting area (</w:t>
+      </w:r>
+      <w:r>
+        <w:t>-1.29118</w:t>
+      </w:r>
+      <w:r>
+        <w:t>, SE = 0.2</w:t>
+      </w:r>
+      <w:r>
+        <w:t>7139</w:t>
+      </w:r>
+      <w:r>
+        <w:t>, p &lt; 0.001</w:t>
+      </w:r>
+      <w:r>
+        <w:t xml:space="preserve">). </w:t>
+      </w:r>
+      <w:r>
+        <w:t>Ravens with territories closer to the hunting region</w:t>
+      </w:r>
+      <w:r>
+        <w:t>s</w:t>
+      </w:r>
+      <w:r>
+        <w:t xml:space="preserve"> visited the hunting area </w:t>
+      </w:r>
+      <w:r>
+        <w:t xml:space="preserve">much </w:t>
+      </w:r>
+      <w:r>
+        <w:t>more often</w:t>
+      </w:r>
+      <w:r>
+        <w:t xml:space="preserve"> (</w:t>
+      </w:r>
+      <w:r>
+        <w:t>-1.83694</w:t>
+      </w:r>
+      <w:r>
+        <w:t>, SE =</w:t>
+      </w:r>
+      <w:r>
+        <w:t xml:space="preserve"> 0.</w:t>
+      </w:r>
+      <w:r>
+        <w:t>4</w:t>
+      </w:r>
+      <w:r>
+        <w:t>0598</w:t>
+      </w:r>
+      <w:r>
+        <w:t xml:space="preserve">, p </w:t>
+      </w:r>
+      <w:r>
+        <w:t>&lt;</w:t>
+      </w:r>
+      <w:r>
+        <w:t xml:space="preserve"> 0.00</w:t>
+      </w:r>
+      <w:r>
+        <w:t>1</w:t>
+      </w:r>
+      <w:r>
+        <w:t xml:space="preserve">, Table </w:t>
+      </w:r>
+      <w:r>
+        <w:t>2</w:t>
+      </w:r>
+      <w:r>
+        <w:t>)</w:t>
+      </w:r>
+      <w:r>
+        <w:t xml:space="preserve">. Ravens </w:t>
+      </w:r>
+      <w:r>
+        <w:t>made the same travel decisions as their peers</w:t>
+      </w:r>
+      <w:r>
+        <w:t xml:space="preserve"> </w:t>
+      </w:r>
+      <w:r>
+        <w:t xml:space="preserve">after leaving their territory </w:t>
+      </w:r>
+      <w:r>
+        <w:t>(</w:t>
+      </w:r>
+      <w:r>
+        <w:t>0.40688</w:t>
+      </w:r>
+      <w:r>
+        <w:t>, SE =</w:t>
+      </w:r>
+      <w:r>
+        <w:t xml:space="preserve"> </w:t>
+      </w:r>
+      <w:r>
+        <w:t>0.07663</w:t>
+      </w:r>
+      <w:r>
+        <w:t xml:space="preserve">, p </w:t>
+      </w:r>
+      <w:r>
+        <w:t xml:space="preserve">&lt; </w:t>
+      </w:r>
+      <w:r>
+        <w:t>0.001</w:t>
+      </w:r>
+      <w:r>
+        <w:t xml:space="preserve"> Table </w:t>
+      </w:r>
+      <w:r>
+        <w:t>2</w:t>
+      </w:r>
+      <w:r>
+        <w:t>)</w:t>
+      </w:r>
+      <w:r>
+        <w:t>. Ravens also visited the hunting area more often on days</w:t>
+      </w:r>
+      <w:r>
+        <w:t xml:space="preserve"> with colder temperatures (</w:t>
+      </w:r>
+      <w:r>
+        <w:t>-0.16889</w:t>
+      </w:r>
+      <w:r>
+        <w:t xml:space="preserve">, SE = </w:t>
+      </w:r>
+      <w:r>
+        <w:t>0.07226</w:t>
+      </w:r>
+      <w:r>
+        <w:t>, p &lt; 0.05) and</w:t>
+      </w:r>
+      <w:r>
+        <w:t xml:space="preserve"> </w:t>
+      </w:r>
+      <w:r>
+        <w:t>deeper</w:t>
+      </w:r>
+      <w:r>
+        <w:t xml:space="preserve"> snow (</w:t>
+      </w:r>
+      <w:r>
+        <w:t>0.29086</w:t>
+      </w:r>
+      <w:r>
+        <w:t>, SE =</w:t>
+      </w:r>
+      <w:r>
+        <w:t xml:space="preserve"> </w:t>
+      </w:r>
+      <w:r>
+        <w:t>0.0892</w:t>
       </w:r>
       <w:r>
         <w:t>,</w:t>
@@ -4820,223 +4973,13 @@
         <w:t xml:space="preserve"> </w:t>
       </w:r>
       <w:r>
-        <w:t xml:space="preserve">SE = </w:t>
-      </w:r>
-      <w:r>
-        <w:t>0.</w:t>
-      </w:r>
-      <w:r>
-        <w:t>30583</w:t>
-      </w:r>
-      <w:r>
-        <w:t xml:space="preserve">, p </w:t>
+        <w:t xml:space="preserve">p </w:t>
       </w:r>
       <w:r>
         <w:t>&lt;</w:t>
       </w:r>
       <w:r>
-        <w:t xml:space="preserve"> </w:t>
-      </w:r>
-      <w:r>
-        <w:t>0.0</w:t>
-      </w:r>
-      <w:r>
-        <w:t>1</w:t>
-      </w:r>
-      <w:r>
-        <w:t xml:space="preserve">, Table </w:t>
-      </w:r>
-      <w:r>
-        <w:t>2</w:t>
-      </w:r>
-      <w:r>
-        <w:t>)</w:t>
-      </w:r>
-      <w:r>
-        <w:t>, but again they were not influenced by the actual amount of biomass available in hunting areas</w:t>
-      </w:r>
-      <w:r>
-        <w:t xml:space="preserve"> (</w:t>
-      </w:r>
-      <w:r>
-        <w:t>-0.04314</w:t>
-      </w:r>
-      <w:r>
-        <w:t>, SE =</w:t>
-      </w:r>
-      <w:r>
-        <w:t xml:space="preserve"> 0.</w:t>
-      </w:r>
-      <w:r>
-        <w:t>07724</w:t>
-      </w:r>
-      <w:r>
-        <w:t xml:space="preserve">, p </w:t>
-      </w:r>
-      <w:r>
-        <w:t>= 0.58</w:t>
-      </w:r>
-      <w:r>
-        <w:t xml:space="preserve">, Table </w:t>
-      </w:r>
-      <w:r>
-        <w:t>2</w:t>
-      </w:r>
-      <w:r>
-        <w:t>)</w:t>
-      </w:r>
-      <w:r>
-        <w:t xml:space="preserve">. </w:t>
-      </w:r>
-      <w:r>
-        <w:t>When a wolf kill was located outside of their territory, it heavily decreased the chances of visiting the hunting area (-1.2629, SE = 0.29596, p &lt; 0.001</w:t>
-      </w:r>
-      <w:r>
-        <w:t xml:space="preserve">). </w:t>
-      </w:r>
-      <w:r>
-        <w:t>Ravens with territories closer to the hunting region</w:t>
-      </w:r>
-      <w:r>
-        <w:t>s</w:t>
-      </w:r>
-      <w:r>
-        <w:t xml:space="preserve"> visited the hunting area </w:t>
-      </w:r>
-      <w:r>
-        <w:t xml:space="preserve">much </w:t>
-      </w:r>
-      <w:r>
-        <w:t>more often</w:t>
-      </w:r>
-      <w:r>
-        <w:t xml:space="preserve"> (</w:t>
-      </w:r>
-      <w:r>
-        <w:t>-1.</w:t>
-      </w:r>
-      <w:r>
-        <w:t>71212</w:t>
-      </w:r>
-      <w:r>
-        <w:t>, SE =</w:t>
-      </w:r>
-      <w:r>
-        <w:t xml:space="preserve"> 0.</w:t>
-      </w:r>
-      <w:r>
-        <w:t>43332</w:t>
-      </w:r>
-      <w:r>
-        <w:t xml:space="preserve">, p </w:t>
-      </w:r>
-      <w:r>
-        <w:t>&lt;</w:t>
-      </w:r>
-      <w:r>
-        <w:t xml:space="preserve"> 0.00</w:t>
-      </w:r>
-      <w:r>
-        <w:t>1</w:t>
-      </w:r>
-      <w:r>
-        <w:t xml:space="preserve">, Table </w:t>
-      </w:r>
-      <w:r>
-        <w:t>2</w:t>
-      </w:r>
-      <w:r>
-        <w:t>)</w:t>
-      </w:r>
-      <w:r>
-        <w:t xml:space="preserve">. Ravens </w:t>
-      </w:r>
-      <w:r>
-        <w:t>made the same travel decisions as their peers</w:t>
-      </w:r>
-      <w:r>
-        <w:t xml:space="preserve"> </w:t>
-      </w:r>
-      <w:r>
-        <w:t xml:space="preserve">after leaving their territory </w:t>
-      </w:r>
-      <w:r>
-        <w:t>(</w:t>
-      </w:r>
-      <w:r>
-        <w:t>0.</w:t>
-      </w:r>
-      <w:r>
-        <w:t>35456</w:t>
-      </w:r>
-      <w:r>
-        <w:t>, SE =</w:t>
-      </w:r>
-      <w:r>
-        <w:t xml:space="preserve"> 0.</w:t>
-      </w:r>
-      <w:r>
-        <w:t>08217</w:t>
-      </w:r>
-      <w:r>
-        <w:t xml:space="preserve">, p </w:t>
-      </w:r>
-      <w:r>
-        <w:t xml:space="preserve">&lt; </w:t>
-      </w:r>
-      <w:r>
-        <w:t>0.001</w:t>
-      </w:r>
-      <w:r>
-        <w:t xml:space="preserve"> Table </w:t>
-      </w:r>
-      <w:r>
-        <w:t>2</w:t>
-      </w:r>
-      <w:r>
-        <w:t>)</w:t>
-      </w:r>
-      <w:r>
-        <w:t xml:space="preserve">. Ravens also visited the hunting area more often on days with </w:t>
-      </w:r>
-      <w:r>
-        <w:t>deeper</w:t>
-      </w:r>
-      <w:r>
-        <w:t xml:space="preserve"> snow (</w:t>
-      </w:r>
-      <w:r>
-        <w:t>0.</w:t>
-      </w:r>
-      <w:r>
-        <w:t>33748</w:t>
-      </w:r>
-      <w:r>
-        <w:t>, SE =</w:t>
-      </w:r>
-      <w:r>
-        <w:t xml:space="preserve"> 0.</w:t>
-      </w:r>
-      <w:r>
-        <w:t>09277</w:t>
-      </w:r>
-      <w:r>
-        <w:t>,</w:t>
-      </w:r>
-      <w:r>
-        <w:t xml:space="preserve"> </w:t>
-      </w:r>
-      <w:r>
-        <w:t xml:space="preserve">p </w:t>
-      </w:r>
-      <w:r>
-        <w:t>&lt;</w:t>
-      </w:r>
-      <w:r>
         <w:t xml:space="preserve"> 0.0</w:t>
-      </w:r>
-      <w:r>
-        <w:t>0</w:t>
       </w:r>
       <w:r>
         <w:t>1</w:t>
@@ -5065,6 +5008,7 @@
           <w:b/>
           <w:bCs/>
         </w:rPr>
+        <w:lastRenderedPageBreak/>
         <w:t>Discussion</w:t>
       </w:r>
     </w:p>
@@ -5365,7 +5309,13 @@
         <w:t xml:space="preserve"> often</w:t>
       </w:r>
       <w:r>
-        <w:t xml:space="preserve"> choose to stay within their territories when a wolf kill is present within their territory</w:t>
+        <w:t xml:space="preserve"> chose to stay within their territories when a wolf kill </w:t>
+      </w:r>
+      <w:r>
+        <w:t>wa</w:t>
+      </w:r>
+      <w:r>
+        <w:t>s present within their territory</w:t>
       </w:r>
       <w:r>
         <w:t>, meeting our expectations</w:t>
@@ -5380,45 +5330,42 @@
         <w:t>n</w:t>
       </w:r>
       <w:r>
-        <w:t xml:space="preserve"> immediate food resource that a </w:t>
+        <w:t xml:space="preserve"> immediate food resource that a raven can exploit</w:t>
+      </w:r>
+      <w:r>
+        <w:t xml:space="preserve"> as the local territorial ravens are often the first to locate the carcass </w:t>
+      </w:r>
+      <w:commentRangeStart w:id="9"/>
+      <w:r>
+        <w:fldChar w:fldCharType="begin"/>
+      </w:r>
+      <w:r>
+        <w:instrText xml:space="preserve"> ADDIN ZOTERO_ITEM CSL_CITATION {"citationID":"dErzQvpD","properties":{"formattedCitation":"(Heinrich and Marzluff 1995)","plainCitation":"(Heinrich and Marzluff 1995)","noteIndex":0},"citationItems":[{"id":80,"uris":["http://zotero.org/users/9968163/items/KA2C3FV2"],"itemData":{"id":80,"type":"article-journal","container-title":"American Scientist","ISSN":"0003-0996","issue":"4","page":"342-349","publisher":"Sigma Xi, The Scientific Research Society","source":"JSTOR","title":"Why Ravens Share","volume":"83","author":[{"family":"Heinrich","given":"Bernd"},{"family":"Marzluff","given":"John"}],"issued":{"date-parts":[["1995"]]}}}],"schema":"https://github.com/citation-style-language/schema/raw/master/csl-citation.json"} </w:instrText>
+      </w:r>
+      <w:r>
+        <w:fldChar w:fldCharType="separate"/>
+      </w:r>
+      <w:r>
+        <w:rPr>
+          <w:rFonts w:ascii="Aptos" w:hAnsi="Aptos"/>
+        </w:rPr>
+        <w:t>(Heinrich and Marzluff 1995)</w:t>
+      </w:r>
+      <w:r>
+        <w:fldChar w:fldCharType="end"/>
+      </w:r>
+      <w:commentRangeEnd w:id="9"/>
+      <w:r>
+        <w:rPr>
+          <w:rStyle w:val="CommentReference"/>
+        </w:rPr>
+        <w:commentReference w:id="9"/>
+      </w:r>
+      <w:r>
+        <w:t xml:space="preserve">. However, this foraging opportunity also leads to a large influx </w:t>
       </w:r>
       <w:r>
         <w:lastRenderedPageBreak/>
-        <w:t>raven can exploit</w:t>
-      </w:r>
-      <w:r>
-        <w:t xml:space="preserve"> as the local territorial ravens are often the first to locate the carcass </w:t>
-      </w:r>
-      <w:commentRangeStart w:id="9"/>
-      <w:r>
-        <w:fldChar w:fldCharType="begin"/>
-      </w:r>
-      <w:r>
-        <w:instrText xml:space="preserve"> ADDIN ZOTERO_ITEM CSL_CITATION {"citationID":"dErzQvpD","properties":{"formattedCitation":"(Heinrich and Marzluff 1995)","plainCitation":"(Heinrich and Marzluff 1995)","noteIndex":0},"citationItems":[{"id":80,"uris":["http://zotero.org/users/9968163/items/KA2C3FV2"],"itemData":{"id":80,"type":"article-journal","container-title":"American Scientist","ISSN":"0003-0996","issue":"4","page":"342-349","publisher":"Sigma Xi, The Scientific Research Society","source":"JSTOR","title":"Why Ravens Share","volume":"83","author":[{"family":"Heinrich","given":"Bernd"},{"family":"Marzluff","given":"John"}],"issued":{"date-parts":[["1995"]]}}}],"schema":"https://github.com/citation-style-language/schema/raw/master/csl-citation.json"} </w:instrText>
-      </w:r>
-      <w:r>
-        <w:fldChar w:fldCharType="separate"/>
-      </w:r>
-      <w:r>
-        <w:rPr>
-          <w:rFonts w:ascii="Aptos" w:hAnsi="Aptos"/>
-        </w:rPr>
-        <w:t>(Heinrich and Marzluff 1995)</w:t>
-      </w:r>
-      <w:r>
-        <w:fldChar w:fldCharType="end"/>
-      </w:r>
-      <w:commentRangeEnd w:id="9"/>
-      <w:r>
-        <w:rPr>
-          <w:rStyle w:val="CommentReference"/>
-        </w:rPr>
-        <w:commentReference w:id="9"/>
-      </w:r>
-      <w:r>
-        <w:t xml:space="preserve">. However, this foraging opportunity also leads to a large influx </w:t>
-      </w:r>
-      <w:r>
         <w:t>of</w:t>
       </w:r>
       <w:r>
@@ -5767,7 +5714,13 @@
         <w:t xml:space="preserve"> to hunter created carrion is a bit more nuanced. </w:t>
       </w:r>
       <w:r>
-        <w:t xml:space="preserve">Ravens traveled to the hunting area during the hunting </w:t>
+        <w:t xml:space="preserve">Ravens did not consider potential resources in the hunting area when deciding whether to stay within their territory that day. </w:t>
+      </w:r>
+      <w:r>
+        <w:t>Once they did leave their territory, r</w:t>
+      </w:r>
+      <w:r>
+        <w:t xml:space="preserve">avens traveled to the hunting area during the hunting </w:t>
       </w:r>
       <w:r>
         <w:t>season but</w:t>
@@ -5829,14 +5782,26 @@
         <w:fldChar w:fldCharType="end"/>
       </w:r>
       <w:r>
-        <w:t xml:space="preserve">, so the expectation would be for a territorial raven to face heavy </w:t>
+        <w:t xml:space="preserve">, so the expectation would be for a territorial raven to face heavy competition </w:t>
       </w:r>
       <w:r>
         <w:lastRenderedPageBreak/>
-        <w:t>competition regardless of the amount of hunter carrion available that day.</w:t>
-      </w:r>
-      <w:r>
-        <w:t xml:space="preserve"> Given their dominant status as territory holders, they would be able to gain access to contested resources.</w:t>
+        <w:t>regardless of the amount of hunter carrion available that day.</w:t>
+      </w:r>
+      <w:r>
+        <w:t xml:space="preserve"> Given </w:t>
+      </w:r>
+      <w:r>
+        <w:t xml:space="preserve">that territory holders tend to be </w:t>
+      </w:r>
+      <w:r>
+        <w:t xml:space="preserve">dominant </w:t>
+      </w:r>
+      <w:r>
+        <w:t>individuals</w:t>
+      </w:r>
+      <w:r>
+        <w:t>, they would be able to gain access to contested resources.</w:t>
       </w:r>
       <w:r>
         <w:t xml:space="preserve"> T</w:t>
@@ -5896,7 +5861,34 @@
         <w:t xml:space="preserve"> from the hunting area</w:t>
       </w:r>
       <w:r>
-        <w:t>, indicating a potential successful take</w:t>
+        <w:t>,</w:t>
+      </w:r>
+      <w:r>
+        <w:t xml:space="preserve"> which ravens can learned to associate with</w:t>
+      </w:r>
+      <w:r>
+        <w:t xml:space="preserve"> a potential successful</w:t>
+      </w:r>
+      <w:r>
+        <w:t xml:space="preserve"> harvest </w:t>
+      </w:r>
+      <w:r>
+        <w:fldChar w:fldCharType="begin"/>
+      </w:r>
+      <w:r>
+        <w:instrText xml:space="preserve"> ADDIN ZOTERO_ITEM CSL_CITATION {"citationID":"Jaahs0Cs","properties":{"formattedCitation":"(White 2005)","plainCitation":"(White 2005)","noteIndex":0},"citationItems":[{"id":87,"uris":["http://zotero.org/users/9968163/items/4AXU568S"],"itemData":{"id":87,"type":"article-journal","abstract":"We have long known that corvids are adaptively flexible in behavior, but have rarely tested their flexibility and creativity in solving problems outside the laboratory. Through a carefully controlled experiment conducted in the wild, I have found that Common Ravens (Corvus corax) fly toward gunshot sounds, presumably in order to locate animal gut piles left by hunters. This is the first conclusive evidence of any scavenger species pursuing gunshots. Furthermore, ravens exhibited this behavior only when gunshots were fired from within forested habitat, when the shots may be most valuable to them for locating gut piles. Interestingly, raven behaviors suggest that they may have learned the usefulness of gunshots by substituting them for other previously known sounds already used to locate food in the wild.","container-title":"Ecology","DOI":"10.1890/03-3185","ISSN":"1939-9170","issue":"4","language":"en","note":"_eprint: https://onlinelibrary.wiley.com/doi/pdf/10.1890/03-3185","page":"1057-1060","source":"Wiley Online Library","title":"Hunters Ring Dinner Bell for Ravens: Experimental Evidence of a Unique Foraging Strategy","title-short":"Hunters Ring Dinner Bell for Ravens","volume":"86","author":[{"family":"White","given":"Crow"}],"issued":{"date-parts":[["2005"]]}}}],"schema":"https://github.com/citation-style-language/schema/raw/master/csl-citation.json"} </w:instrText>
+      </w:r>
+      <w:r>
+        <w:fldChar w:fldCharType="separate"/>
+      </w:r>
+      <w:r>
+        <w:rPr>
+          <w:rFonts w:ascii="Aptos" w:hAnsi="Aptos"/>
+        </w:rPr>
+        <w:t>(White 2005)</w:t>
+      </w:r>
+      <w:r>
+        <w:fldChar w:fldCharType="end"/>
       </w:r>
       <w:r>
         <w:t>.</w:t>
@@ -5956,13 +5948,22 @@
         <w:t xml:space="preserve">. </w:t>
       </w:r>
       <w:r>
-        <w:t>These proxies include</w:t>
+        <w:t>We showed t</w:t>
+      </w:r>
+      <w:r>
+        <w:t>hese proxies include</w:t>
       </w:r>
       <w:r>
         <w:t>d</w:t>
       </w:r>
       <w:r>
-        <w:t xml:space="preserve"> weather conditions such as snow depth</w:t>
+        <w:t xml:space="preserve"> weather conditions such as</w:t>
+      </w:r>
+      <w:r>
+        <w:t xml:space="preserve"> daily temperature and</w:t>
+      </w:r>
+      <w:r>
+        <w:t xml:space="preserve"> snow depth</w:t>
       </w:r>
       <w:r>
         <w:t>, which increased chances of leaving the territory and visiting the hunting area when deeper.</w:t>
@@ -6013,28 +6014,31 @@
         <w:t xml:space="preserve">Hunters are also more efficient with snow on the ground as it allows them to more easily track ungulate movement. </w:t>
       </w:r>
       <w:r>
-        <w:t>Ravens would be tracking weather patterns si</w:t>
-      </w:r>
-      <w:r>
-        <w:t xml:space="preserve">milar to how </w:t>
+        <w:t>This tracking of</w:t>
+      </w:r>
+      <w:r>
+        <w:t xml:space="preserve"> weather patterns</w:t>
+      </w:r>
+      <w:r>
+        <w:t xml:space="preserve"> to optimize foraging </w:t>
+      </w:r>
+      <w:r>
+        <w:t>movement efficiency</w:t>
+      </w:r>
+      <w:r>
+        <w:t xml:space="preserve"> is</w:t>
+      </w:r>
+      <w:r>
+        <w:t xml:space="preserve"> si</w:t>
+      </w:r>
+      <w:r>
+        <w:t xml:space="preserve">milar to </w:t>
       </w:r>
       <w:r>
         <w:t>gray-cheeked mangabeys</w:t>
       </w:r>
       <w:r>
-        <w:t xml:space="preserve"> in Uganda optimize the</w:t>
-      </w:r>
-      <w:r>
-        <w:t xml:space="preserve">ir </w:t>
-      </w:r>
-      <w:r>
-        <w:t xml:space="preserve">foraging </w:t>
-      </w:r>
-      <w:r>
-        <w:t>movements</w:t>
-      </w:r>
-      <w:r>
-        <w:t xml:space="preserve"> by considering </w:t>
+        <w:t xml:space="preserve"> in Uganda considering </w:t>
       </w:r>
       <w:r>
         <w:t xml:space="preserve">recent </w:t>
@@ -6056,6 +6060,9 @@
       </w:r>
       <w:r>
         <w:t>n</w:t>
+      </w:r>
+      <w:r>
+        <w:t xml:space="preserve"> the</w:t>
       </w:r>
       <w:r>
         <w:t xml:space="preserve"> maturation of fruit</w:t>
@@ -6367,6 +6374,156 @@
         <w:ind w:firstLine="720"/>
       </w:pPr>
       <w:r>
+        <w:t xml:space="preserve">Despite being social creatures that have the ability to share and receive information about potential food resource </w:t>
+      </w:r>
+      <w:r>
+        <w:fldChar w:fldCharType="begin"/>
+      </w:r>
+      <w:r>
+        <w:instrText xml:space="preserve"> ADDIN ZOTERO_ITEM CSL_CITATION {"citationID":"yE9vXQzD","properties":{"formattedCitation":"(Marzluff et al. 1996)","plainCitation":"(Marzluff et al. 1996)","noteIndex":0},"citationItems":[{"id":63,"uris":["http://zotero.org/users/9968163/items/Z8LZESEZ"],"itemData":{"id":63,"type":"article-journal","abstract":"Vagrant, non-breeding common ravens, Corvus corax, inhabiting the forested mountains of Maine are specialized to feed on rich but ephemeral carcasses of large mammals during the harsh winter months. The foraging and roosting behaviour of free-ranging ravens were studied during the winters of 1988–1990. Ravens quickly assembled at carcasses, and into communal roosts. Six lines of evidence indicate that these roosts function as information centres. (1) Roosts comprised both knowledgeable and naive foragers. (2) Departures from roosts were highly synchronized, with most members departing in one direction. (3) Direction of departure often changed from day to day. (4) Birds made naive of food sources (by being withheld from the wild and then allowed to join roosts) followed roost-mates to new feeding sites, whereas control birds held and released outside of roosts rarely found the local food bonanzas. (5) Birds made knowledgeable of food sources (by being released at new carcasses) joined roosts and led roost-mates to the food on three of 20 occasions. (6) The same individuals switched leader and follower roles depending upon their knowledge of feeding opportunities. Although ravens may form roosts at traditional areas (near stable food sources) that are used for many years, the ravens in Maine frequently shifted roost sites to be near newly discovered carcasses. Information exchange at roosts principally occurred on the night of, or the night before, the roost shift. Social soaring displays assembled birds from a wide area and were associated with mass movements to new roosts formed at nearby food.","container-title":"Animal Behaviour","DOI":"10.1006/anbe.1996.0008","ISSN":"00033472","issue":"1","language":"en","page":"89-103","source":"DOI.org (Crossref)","title":"Raven roosts are mobile information centres","volume":"51","author":[{"family":"Marzluff","given":"John M."},{"family":"Heinrich","given":"Bernd"},{"family":"Marzluff","given":"Colleen S."}],"issued":{"date-parts":[["1996",1]]}}}],"schema":"https://github.com/citation-style-language/schema/raw/master/csl-citation.json"} </w:instrText>
+      </w:r>
+      <w:r>
+        <w:fldChar w:fldCharType="separate"/>
+      </w:r>
+      <w:r>
+        <w:rPr>
+          <w:rFonts w:ascii="Aptos" w:hAnsi="Aptos"/>
+        </w:rPr>
+        <w:t>(</w:t>
+      </w:r>
+      <w:proofErr w:type="spellStart"/>
+      <w:r>
+        <w:rPr>
+          <w:rFonts w:ascii="Aptos" w:hAnsi="Aptos"/>
+        </w:rPr>
+        <w:t>Marzluff</w:t>
+      </w:r>
+      <w:proofErr w:type="spellEnd"/>
+      <w:r>
+        <w:rPr>
+          <w:rFonts w:ascii="Aptos" w:hAnsi="Aptos"/>
+        </w:rPr>
+        <w:t xml:space="preserve"> et al. 1996)</w:t>
+      </w:r>
+      <w:r>
+        <w:fldChar w:fldCharType="end"/>
+      </w:r>
+      <w:r>
+        <w:t xml:space="preserve">, ravens were not influenced by the movement of other territorial ravens when deciding whether to consider </w:t>
+      </w:r>
+      <w:commentRangeStart w:id="12"/>
+      <w:r>
+        <w:t xml:space="preserve">leaving their territory. </w:t>
+      </w:r>
+      <w:commentRangeEnd w:id="12"/>
+      <w:r>
+        <w:rPr>
+          <w:rStyle w:val="CommentReference"/>
+        </w:rPr>
+        <w:commentReference w:id="12"/>
+      </w:r>
+      <w:r>
+        <w:t xml:space="preserve">This decision </w:t>
+      </w:r>
+      <w:r>
+        <w:t>was based</w:t>
+      </w:r>
+      <w:r>
+        <w:t xml:space="preserve"> on factors that each raven could interpret independently such as active kills</w:t>
+      </w:r>
+      <w:r>
+        <w:t xml:space="preserve"> within their territory</w:t>
+      </w:r>
+      <w:r>
+        <w:t xml:space="preserve"> or weather conditions. </w:t>
+      </w:r>
+      <w:r>
+        <w:t>Once a raven</w:t>
+      </w:r>
+      <w:r>
+        <w:t xml:space="preserve"> has</w:t>
+      </w:r>
+      <w:r>
+        <w:t xml:space="preserve"> left its territory, it was influenced by the movement of other ravens</w:t>
+      </w:r>
+      <w:r>
+        <w:t>, often traveling in concert with conspecifics.</w:t>
+      </w:r>
+      <w:r>
+        <w:t xml:space="preserve"> </w:t>
+      </w:r>
+      <w:r>
+        <w:t xml:space="preserve">Observations have been made at wolf kills showing synchronous movements of groups of ravens </w:t>
+      </w:r>
+      <w:r>
+        <w:t>in the morning</w:t>
+      </w:r>
+      <w:r>
+        <w:t xml:space="preserve">, with many birds </w:t>
+      </w:r>
+      <w:r>
+        <w:t>joining and leaving carcass</w:t>
+      </w:r>
+      <w:r>
+        <w:t xml:space="preserve"> sites</w:t>
+      </w:r>
+      <w:r>
+        <w:t xml:space="preserve"> within </w:t>
+      </w:r>
+      <w:r>
+        <w:lastRenderedPageBreak/>
+        <w:t>minutes of each other</w:t>
+      </w:r>
+      <w:r>
+        <w:t xml:space="preserve"> (</w:t>
+      </w:r>
+      <w:commentRangeStart w:id="13"/>
+      <w:r>
+        <w:t>Yellowstone Wolf Project</w:t>
+      </w:r>
+      <w:commentRangeEnd w:id="13"/>
+      <w:r>
+        <w:rPr>
+          <w:rStyle w:val="CommentReference"/>
+        </w:rPr>
+        <w:commentReference w:id="13"/>
+      </w:r>
+      <w:r>
+        <w:t xml:space="preserve"> unpublished data)</w:t>
+      </w:r>
+      <w:commentRangeStart w:id="14"/>
+      <w:r>
+        <w:t xml:space="preserve">. </w:t>
+      </w:r>
+      <w:commentRangeEnd w:id="14"/>
+      <w:r>
+        <w:rPr>
+          <w:rStyle w:val="CommentReference"/>
+        </w:rPr>
+        <w:commentReference w:id="14"/>
+      </w:r>
+      <w:r>
+        <w:t>These are potentially commuting groups</w:t>
+      </w:r>
+      <w:r>
+        <w:t xml:space="preserve"> of</w:t>
+      </w:r>
+      <w:r>
+        <w:t xml:space="preserve"> ravens coming from the along the northern range or other areas of the national park</w:t>
+      </w:r>
+      <w:r>
+        <w:t xml:space="preserve"> and traveling towards the hunting regions</w:t>
+      </w:r>
+      <w:r>
+        <w:t xml:space="preserve">. </w:t>
+      </w:r>
+    </w:p>
+    <w:p>
+      <w:pPr>
+        <w:spacing w:line="480" w:lineRule="auto"/>
+        <w:ind w:firstLine="720"/>
+      </w:pPr>
+      <w:r>
         <w:t>Our results suggest that</w:t>
       </w:r>
       <w:r>
@@ -6472,11 +6629,7 @@
         <w:t xml:space="preserve"> within protected areas</w:t>
       </w:r>
       <w:r>
-        <w:t xml:space="preserve"> to </w:t>
-      </w:r>
-      <w:r>
-        <w:lastRenderedPageBreak/>
-        <w:t xml:space="preserve">reduce movements outside the protected area for large </w:t>
+        <w:t xml:space="preserve"> to reduce movements outside the protected area for large </w:t>
       </w:r>
       <w:r>
         <w:t>avian scavengers</w:t>
@@ -6705,7 +6858,19 @@
         <w:t xml:space="preserve"> showing the locations of tagged raven territories as colored polygons inside the boundaries</w:t>
       </w:r>
       <w:r>
-        <w:t>. MTFWP (red) and bison (blue) hunting region are highlighted outside the north-western boundary of the national park</w:t>
+        <w:t xml:space="preserve">. </w:t>
+      </w:r>
+      <w:r>
+        <w:t xml:space="preserve">The </w:t>
+      </w:r>
+      <w:r>
+        <w:t>MTFWP (red) and bison (blue) hunting region</w:t>
+      </w:r>
+      <w:r>
+        <w:t>s</w:t>
+      </w:r>
+      <w:r>
+        <w:t xml:space="preserve"> are highlighted outside the north-western boundary of the national park</w:t>
       </w:r>
       <w:r>
         <w:t xml:space="preserve"> as the locations used to determine if ravens attempted to locate hunter created carrion</w:t>
@@ -6715,6 +6880,18 @@
       </w:r>
       <w:r>
         <w:t xml:space="preserve"> </w:t>
+      </w:r>
+      <w:r>
+        <w:t>The MTFWP region was used during the duration of the rifle hunting season. The bison region was used after the end of the MTFWP rifle hunting season and ran until the end of the winter</w:t>
+      </w:r>
+      <w:r>
+        <w:t xml:space="preserve"> study period</w:t>
+      </w:r>
+      <w:r>
+        <w:t xml:space="preserve"> (March 30)</w:t>
+      </w:r>
+      <w:r>
+        <w:t xml:space="preserve">. </w:t>
       </w:r>
     </w:p>
     <w:p>
@@ -6780,7 +6957,7 @@
       <w:pPr>
         <w:spacing w:line="480" w:lineRule="auto"/>
       </w:pPr>
-      <w:commentRangeStart w:id="12"/>
+      <w:commentRangeStart w:id="15"/>
       <w:r>
         <w:lastRenderedPageBreak/>
         <w:t>Figure 2.</w:t>
@@ -6788,12 +6965,12 @@
       <w:r>
         <w:t xml:space="preserve"> </w:t>
       </w:r>
-      <w:commentRangeEnd w:id="12"/>
+      <w:commentRangeEnd w:id="15"/>
       <w:r>
         <w:rPr>
           <w:rStyle w:val="CommentReference"/>
         </w:rPr>
-        <w:commentReference w:id="12"/>
+        <w:commentReference w:id="15"/>
       </w:r>
       <w:r>
         <w:t xml:space="preserve">Maps showing the MTFWP hunting region (A) and the bison hunting region (B) compared to </w:t>
@@ -6805,27 +6982,28 @@
         <w:t xml:space="preserve"> raven GPS points outside of the Yellowstone National Park during November and March respectively. </w:t>
       </w:r>
       <w:r>
-        <w:t xml:space="preserve">Warmer colors indicate higher point densities. </w:t>
+        <w:t>Warmer colors indicate higher point densities.</w:t>
+      </w:r>
+    </w:p>
+    <w:p>
+      <w:r>
+        <w:br w:type="page"/>
       </w:r>
     </w:p>
     <w:p>
       <w:pPr>
         <w:spacing w:line="480" w:lineRule="auto"/>
       </w:pPr>
-    </w:p>
-    <w:p>
-      <w:pPr>
-        <w:spacing w:line="480" w:lineRule="auto"/>
-      </w:pPr>
       <w:r>
         <w:rPr>
           <w:noProof/>
         </w:rPr>
+        <w:lastRenderedPageBreak/>
         <w:drawing>
-          <wp:inline distT="0" distB="0" distL="0" distR="0" wp14:anchorId="63228154" wp14:editId="5BC33140">
-            <wp:extent cx="5943600" cy="3965265"/>
-            <wp:effectExtent l="0" t="0" r="0" b="0"/>
-            <wp:docPr id="974977150" name="Picture 1"/>
+          <wp:inline distT="0" distB="0" distL="0" distR="0" wp14:anchorId="498EF746" wp14:editId="494C396E">
+            <wp:extent cx="6089650" cy="4072821"/>
+            <wp:effectExtent l="0" t="0" r="6350" b="4445"/>
+            <wp:docPr id="122765428" name="Picture 2"/>
             <wp:cNvGraphicFramePr>
               <a:graphicFrameLocks xmlns:a="http://schemas.openxmlformats.org/drawingml/2006/main" noChangeAspect="1"/>
             </wp:cNvGraphicFramePr>
@@ -6833,7 +7011,7 @@
               <a:graphicData uri="http://schemas.openxmlformats.org/drawingml/2006/picture">
                 <pic:pic xmlns:pic="http://schemas.openxmlformats.org/drawingml/2006/picture">
                   <pic:nvPicPr>
-                    <pic:cNvPr id="0" name="Picture 1"/>
+                    <pic:cNvPr id="0" name="Picture 2"/>
                     <pic:cNvPicPr>
                       <a:picLocks noChangeAspect="1" noChangeArrowheads="1"/>
                     </pic:cNvPicPr>
@@ -6846,7 +7024,7 @@
                         </a:ext>
                       </a:extLst>
                     </a:blip>
-                    <a:srcRect r="33226" b="32239"/>
+                    <a:srcRect r="33547" b="33333"/>
                     <a:stretch>
                       <a:fillRect/>
                     </a:stretch>
@@ -6854,7 +7032,7 @@
                   <pic:spPr bwMode="auto">
                     <a:xfrm>
                       <a:off x="0" y="0"/>
-                      <a:ext cx="5943600" cy="3965265"/>
+                      <a:ext cx="6104341" cy="4082646"/>
                     </a:xfrm>
                     <a:prstGeom prst="rect">
                       <a:avLst/>
@@ -6908,7 +7086,19 @@
         <w:t xml:space="preserve">-hand side of the plot. </w:t>
       </w:r>
       <w:r>
-        <w:t xml:space="preserve">The other category is used to encapsulate all extra-territorial movements that did not result in a visit to the hunting regions.  </w:t>
+        <w:t xml:space="preserve">The </w:t>
+      </w:r>
+      <w:r>
+        <w:t>“</w:t>
+      </w:r>
+      <w:r>
+        <w:t>other</w:t>
+      </w:r>
+      <w:r>
+        <w:t>”</w:t>
+      </w:r>
+      <w:r>
+        <w:t xml:space="preserve"> category is used to encapsulate all extra-territorial movements that did not result in a visit to the hunting regions.  </w:t>
       </w:r>
     </w:p>
     <w:p>
@@ -7027,6 +7217,9 @@
       <w:r>
         <w:t xml:space="preserve"> at the impact of covariates on the probability of ravens leaving their territory daily. </w:t>
       </w:r>
+      <w:r>
+        <w:t>N = 2115.</w:t>
+      </w:r>
     </w:p>
     <w:tbl>
       <w:tblPr>
@@ -7117,7 +7310,7 @@
               <w:t>2.</w:t>
             </w:r>
             <w:r>
-              <w:t>09938</w:t>
+              <w:t>9523176</w:t>
             </w:r>
           </w:p>
         </w:tc>
@@ -7133,7 +7326,7 @@
               <w:t>0.</w:t>
             </w:r>
             <w:r>
-              <w:t>48979</w:t>
+              <w:t>4305425</w:t>
             </w:r>
           </w:p>
         </w:tc>
@@ -7146,7 +7339,7 @@
               <w:spacing w:line="480" w:lineRule="auto"/>
             </w:pPr>
             <w:r>
-              <w:t>1.82e-5</w:t>
+              <w:t>7.02e-12</w:t>
             </w:r>
           </w:p>
         </w:tc>
@@ -7186,7 +7379,7 @@
               <w:t>-0.</w:t>
             </w:r>
             <w:r>
-              <w:t>86381</w:t>
+              <w:t>950699</w:t>
             </w:r>
           </w:p>
         </w:tc>
@@ -7202,7 +7395,7 @@
               <w:t>0.</w:t>
             </w:r>
             <w:r>
-              <w:t>40811</w:t>
+              <w:t>3361002</w:t>
             </w:r>
           </w:p>
         </w:tc>
@@ -7218,7 +7411,7 @@
               <w:t>0.</w:t>
             </w:r>
             <w:r>
-              <w:t>3249</w:t>
+              <w:t>00467</w:t>
             </w:r>
           </w:p>
         </w:tc>
@@ -7255,7 +7448,10 @@
               <w:t>-0.</w:t>
             </w:r>
             <w:r>
-              <w:t>05167</w:t>
+              <w:t>0</w:t>
+            </w:r>
+            <w:r>
+              <w:t>006909</w:t>
             </w:r>
           </w:p>
         </w:tc>
@@ -7271,7 +7467,7 @@
               <w:t>0.</w:t>
             </w:r>
             <w:r>
-              <w:t>07644</w:t>
+              <w:t>0799271</w:t>
             </w:r>
           </w:p>
         </w:tc>
@@ -7287,7 +7483,7 @@
               <w:t>0.</w:t>
             </w:r>
             <w:r>
-              <w:t>49906</w:t>
+              <w:t>9931</w:t>
             </w:r>
           </w:p>
         </w:tc>
@@ -7321,7 +7517,7 @@
               <w:spacing w:line="480" w:lineRule="auto"/>
             </w:pPr>
             <w:r>
-              <w:t>0.88014</w:t>
+              <w:t>-0.1173553</w:t>
             </w:r>
           </w:p>
         </w:tc>
@@ -7334,7 +7530,10 @@
               <w:spacing w:line="480" w:lineRule="auto"/>
             </w:pPr>
             <w:r>
-              <w:t>0.36725</w:t>
+              <w:t>0.</w:t>
+            </w:r>
+            <w:r>
+              <w:t>2032099</w:t>
             </w:r>
           </w:p>
         </w:tc>
@@ -7347,7 +7546,10 @@
               <w:spacing w:line="480" w:lineRule="auto"/>
             </w:pPr>
             <w:r>
-              <w:t>0.01655</w:t>
+              <w:t>0.</w:t>
+            </w:r>
+            <w:r>
+              <w:t>5636</w:t>
             </w:r>
           </w:p>
         </w:tc>
@@ -7381,7 +7583,10 @@
               <w:spacing w:line="480" w:lineRule="auto"/>
             </w:pPr>
             <w:r>
-              <w:t>0.15799</w:t>
+              <w:t>0.</w:t>
+            </w:r>
+            <w:r>
+              <w:t>1542735</w:t>
             </w:r>
           </w:p>
         </w:tc>
@@ -7394,7 +7599,10 @@
               <w:spacing w:line="480" w:lineRule="auto"/>
             </w:pPr>
             <w:r>
-              <w:t>0.41634</w:t>
+              <w:t>0.</w:t>
+            </w:r>
+            <w:r>
+              <w:t>4322348</w:t>
             </w:r>
           </w:p>
         </w:tc>
@@ -7410,7 +7618,7 @@
               <w:t>0.</w:t>
             </w:r>
             <w:r>
-              <w:t>70434</w:t>
+              <w:t>72115</w:t>
             </w:r>
           </w:p>
         </w:tc>
@@ -7438,7 +7646,10 @@
               <w:spacing w:line="480" w:lineRule="auto"/>
             </w:pPr>
             <w:r>
-              <w:t>-0.36174</w:t>
+              <w:t>-0.</w:t>
+            </w:r>
+            <w:r>
+              <w:t>272044</w:t>
             </w:r>
           </w:p>
         </w:tc>
@@ -7451,7 +7662,10 @@
               <w:spacing w:line="480" w:lineRule="auto"/>
             </w:pPr>
             <w:r>
-              <w:t>0.38337</w:t>
+              <w:t>0.</w:t>
+            </w:r>
+            <w:r>
+              <w:t>3932647</w:t>
             </w:r>
           </w:p>
         </w:tc>
@@ -7467,7 +7681,7 @@
               <w:t>0.</w:t>
             </w:r>
             <w:r>
-              <w:t>34538</w:t>
+              <w:t>48909</w:t>
             </w:r>
           </w:p>
         </w:tc>
@@ -7501,7 +7715,10 @@
               <w:spacing w:line="480" w:lineRule="auto"/>
             </w:pPr>
             <w:r>
-              <w:t>-0.54742</w:t>
+              <w:t>-0.</w:t>
+            </w:r>
+            <w:r>
+              <w:t>3754031</w:t>
             </w:r>
           </w:p>
         </w:tc>
@@ -7514,7 +7731,10 @@
               <w:spacing w:line="480" w:lineRule="auto"/>
             </w:pPr>
             <w:r>
-              <w:t>0.2124</w:t>
+              <w:t>0.</w:t>
+            </w:r>
+            <w:r>
+              <w:t>2034761</w:t>
             </w:r>
           </w:p>
         </w:tc>
@@ -7530,7 +7750,7 @@
               <w:t>0.</w:t>
             </w:r>
             <w:r>
-              <w:t>00996</w:t>
+              <w:t>06504</w:t>
             </w:r>
           </w:p>
         </w:tc>
@@ -7564,7 +7784,10 @@
               <w:spacing w:line="480" w:lineRule="auto"/>
             </w:pPr>
             <w:r>
-              <w:t>-0.22966</w:t>
+              <w:t>-0.</w:t>
+            </w:r>
+            <w:r>
+              <w:t>1342267</w:t>
             </w:r>
           </w:p>
         </w:tc>
@@ -7580,7 +7803,7 @@
               <w:t>0.</w:t>
             </w:r>
             <w:r>
-              <w:t>11604</w:t>
+              <w:t>1504567</w:t>
             </w:r>
           </w:p>
         </w:tc>
@@ -7596,7 +7819,7 @@
               <w:t>0.</w:t>
             </w:r>
             <w:r>
-              <w:t>04781</w:t>
+              <w:t>37232</w:t>
             </w:r>
           </w:p>
         </w:tc>
@@ -7630,7 +7853,10 @@
               <w:spacing w:line="480" w:lineRule="auto"/>
             </w:pPr>
             <w:r>
-              <w:t>0.18069</w:t>
+              <w:t>0.1</w:t>
+            </w:r>
+            <w:r>
+              <w:t>691263</w:t>
             </w:r>
           </w:p>
         </w:tc>
@@ -7646,7 +7872,7 @@
               <w:t>0.</w:t>
             </w:r>
             <w:r>
-              <w:t>10845</w:t>
+              <w:t>1002070</w:t>
             </w:r>
           </w:p>
         </w:tc>
@@ -7662,7 +7888,7 @@
               <w:t>0.</w:t>
             </w:r>
             <w:r>
-              <w:t>09568</w:t>
+              <w:t>09146</w:t>
             </w:r>
           </w:p>
         </w:tc>
@@ -7699,7 +7925,7 @@
               <w:t>0.</w:t>
             </w:r>
             <w:r>
-              <w:t>13177</w:t>
+              <w:t>0937923</w:t>
             </w:r>
           </w:p>
         </w:tc>
@@ -7715,7 +7941,7 @@
               <w:t>0.</w:t>
             </w:r>
             <w:r>
-              <w:t>08542</w:t>
+              <w:t>0797717</w:t>
             </w:r>
           </w:p>
         </w:tc>
@@ -7731,7 +7957,7 @@
               <w:t>0.</w:t>
             </w:r>
             <w:r>
-              <w:t>12292</w:t>
+              <w:t>23969</w:t>
             </w:r>
           </w:p>
         </w:tc>
@@ -7771,10 +7997,7 @@
               <w:spacing w:line="480" w:lineRule="auto"/>
             </w:pPr>
             <w:r>
-              <w:t>0.</w:t>
-            </w:r>
-            <w:r>
-              <w:t>27706</w:t>
+              <w:t>-0.1567256</w:t>
             </w:r>
           </w:p>
         </w:tc>
@@ -7790,7 +8013,7 @@
               <w:t>0.</w:t>
             </w:r>
             <w:r>
-              <w:t>55728</w:t>
+              <w:t>3734736</w:t>
             </w:r>
           </w:p>
         </w:tc>
@@ -7806,7 +8029,7 @@
               <w:t>0.</w:t>
             </w:r>
             <w:r>
-              <w:t>61907</w:t>
+              <w:t>67475</w:t>
             </w:r>
           </w:p>
         </w:tc>
@@ -7849,7 +8072,7 @@
               <w:t>0.</w:t>
             </w:r>
             <w:r>
-              <w:t>12267</w:t>
+              <w:t>0252383</w:t>
             </w:r>
           </w:p>
         </w:tc>
@@ -7865,7 +8088,7 @@
               <w:t>0.</w:t>
             </w:r>
             <w:r>
-              <w:t>16495</w:t>
+              <w:t>1756509</w:t>
             </w:r>
           </w:p>
         </w:tc>
@@ -7881,7 +8104,7 @@
               <w:t>0.</w:t>
             </w:r>
             <w:r>
-              <w:t>45708</w:t>
+              <w:t>88575</w:t>
             </w:r>
           </w:p>
         </w:tc>
@@ -7928,6 +8151,9 @@
       </w:r>
       <w:r>
         <w:t xml:space="preserve"> their territory daily. </w:t>
+      </w:r>
+      <w:r>
+        <w:t>n = 1716.</w:t>
       </w:r>
     </w:p>
     <w:tbl>
@@ -8016,7 +8242,10 @@
               <w:spacing w:line="480" w:lineRule="auto"/>
             </w:pPr>
             <w:r>
-              <w:t>-0.16767</w:t>
+              <w:t>0.</w:t>
+            </w:r>
+            <w:r>
+              <w:t>23776</w:t>
             </w:r>
           </w:p>
         </w:tc>
@@ -8029,10 +8258,13 @@
               <w:spacing w:line="480" w:lineRule="auto"/>
             </w:pPr>
             <w:r>
-              <w:t>0.4</w:t>
-            </w:r>
-            <w:r>
-              <w:t>9044</w:t>
+              <w:t>0.</w:t>
+            </w:r>
+            <w:r>
+              <w:t>39</w:t>
+            </w:r>
+            <w:r>
+              <w:t>677</w:t>
             </w:r>
           </w:p>
         </w:tc>
@@ -8048,7 +8280,10 @@
               <w:t>0.</w:t>
             </w:r>
             <w:r>
-              <w:t>732439</w:t>
+              <w:t>5</w:t>
+            </w:r>
+            <w:r>
+              <w:t>4902</w:t>
             </w:r>
           </w:p>
         </w:tc>
@@ -8076,7 +8311,10 @@
               <w:spacing w:line="480" w:lineRule="auto"/>
             </w:pPr>
             <w:r>
-              <w:t>-1.2629</w:t>
+              <w:t>-1.</w:t>
+            </w:r>
+            <w:r>
+              <w:t>29118</w:t>
             </w:r>
           </w:p>
         </w:tc>
@@ -8089,7 +8327,10 @@
               <w:spacing w:line="480" w:lineRule="auto"/>
             </w:pPr>
             <w:r>
-              <w:t>0.29596</w:t>
+              <w:t>0.2</w:t>
+            </w:r>
+            <w:r>
+              <w:t>7139</w:t>
             </w:r>
           </w:p>
         </w:tc>
@@ -8102,7 +8343,13 @@
               <w:spacing w:line="480" w:lineRule="auto"/>
             </w:pPr>
             <w:r>
-              <w:t>1.98e-5</w:t>
+              <w:t>1.96</w:t>
+            </w:r>
+            <w:r>
+              <w:t>e-</w:t>
+            </w:r>
+            <w:r>
+              <w:t>6</w:t>
             </w:r>
           </w:p>
         </w:tc>
@@ -8136,7 +8383,10 @@
               <w:spacing w:line="480" w:lineRule="auto"/>
             </w:pPr>
             <w:r>
-              <w:t>-0.04314</w:t>
+              <w:t>-0.</w:t>
+            </w:r>
+            <w:r>
+              <w:t>09048</w:t>
             </w:r>
           </w:p>
         </w:tc>
@@ -8155,7 +8405,13 @@
               <w:t>0</w:t>
             </w:r>
             <w:r>
-              <w:t>7724</w:t>
+              <w:t>7</w:t>
+            </w:r>
+            <w:r>
+              <w:t>6</w:t>
+            </w:r>
+            <w:r>
+              <w:t>78</w:t>
             </w:r>
           </w:p>
         </w:tc>
@@ -8171,7 +8427,10 @@
               <w:t>0.</w:t>
             </w:r>
             <w:r>
-              <w:t>576505</w:t>
+              <w:t>2</w:t>
+            </w:r>
+            <w:r>
+              <w:t>3864</w:t>
             </w:r>
           </w:p>
         </w:tc>
@@ -8199,7 +8458,10 @@
               <w:spacing w:line="480" w:lineRule="auto"/>
             </w:pPr>
             <w:r>
-              <w:t>0.90412</w:t>
+              <w:t>0.</w:t>
+            </w:r>
+            <w:r>
+              <w:t>71482</w:t>
             </w:r>
           </w:p>
         </w:tc>
@@ -8212,7 +8474,13 @@
               <w:spacing w:line="480" w:lineRule="auto"/>
             </w:pPr>
             <w:r>
-              <w:t>0.30583</w:t>
+              <w:t>0.</w:t>
+            </w:r>
+            <w:r>
+              <w:t>177</w:t>
+            </w:r>
+            <w:r>
+              <w:t>6</w:t>
             </w:r>
           </w:p>
         </w:tc>
@@ -8225,7 +8493,13 @@
               <w:spacing w:line="480" w:lineRule="auto"/>
             </w:pPr>
             <w:r>
-              <w:t>0.003113</w:t>
+              <w:t>5.</w:t>
+            </w:r>
+            <w:r>
+              <w:t>7</w:t>
+            </w:r>
+            <w:r>
+              <w:t>e-5</w:t>
             </w:r>
           </w:p>
         </w:tc>
@@ -8259,7 +8533,10 @@
               <w:t>1.</w:t>
             </w:r>
             <w:r>
-              <w:t>71212</w:t>
+              <w:t>83</w:t>
+            </w:r>
+            <w:r>
+              <w:t>694</w:t>
             </w:r>
           </w:p>
         </w:tc>
@@ -8275,7 +8552,13 @@
               <w:t>0.</w:t>
             </w:r>
             <w:r>
-              <w:t>43332</w:t>
+              <w:t>4</w:t>
+            </w:r>
+            <w:r>
+              <w:t>0</w:t>
+            </w:r>
+            <w:r>
+              <w:t>598</w:t>
             </w:r>
           </w:p>
         </w:tc>
@@ -8288,7 +8571,13 @@
               <w:spacing w:line="480" w:lineRule="auto"/>
             </w:pPr>
             <w:r>
-              <w:t>7.78e-5</w:t>
+              <w:t>6.05</w:t>
+            </w:r>
+            <w:r>
+              <w:t>e-</w:t>
+            </w:r>
+            <w:r>
+              <w:t>6</w:t>
             </w:r>
           </w:p>
         </w:tc>
@@ -8325,7 +8614,10 @@
               <w:t>0.</w:t>
             </w:r>
             <w:r>
-              <w:t>35456</w:t>
+              <w:t>40</w:t>
+            </w:r>
+            <w:r>
+              <w:t>688</w:t>
             </w:r>
           </w:p>
         </w:tc>
@@ -8341,7 +8633,13 @@
               <w:t>0.</w:t>
             </w:r>
             <w:r>
-              <w:t>08217</w:t>
+              <w:t>0</w:t>
+            </w:r>
+            <w:r>
+              <w:t>76</w:t>
+            </w:r>
+            <w:r>
+              <w:t>63</w:t>
             </w:r>
           </w:p>
         </w:tc>
@@ -8354,7 +8652,13 @@
               <w:spacing w:line="480" w:lineRule="auto"/>
             </w:pPr>
             <w:r>
-              <w:t>1.6e-5</w:t>
+              <w:t>1.1</w:t>
+            </w:r>
+            <w:r>
+              <w:t>e-</w:t>
+            </w:r>
+            <w:r>
+              <w:t>7</w:t>
             </w:r>
           </w:p>
         </w:tc>
@@ -8391,7 +8695,10 @@
               <w:t>-0.</w:t>
             </w:r>
             <w:r>
-              <w:t>11258</w:t>
+              <w:t>168</w:t>
+            </w:r>
+            <w:r>
+              <w:t>89</w:t>
             </w:r>
           </w:p>
         </w:tc>
@@ -8407,7 +8714,13 @@
               <w:t>0.</w:t>
             </w:r>
             <w:r>
-              <w:t>07503</w:t>
+              <w:t>07</w:t>
+            </w:r>
+            <w:r>
+              <w:t>2</w:t>
+            </w:r>
+            <w:r>
+              <w:t>26</w:t>
             </w:r>
           </w:p>
         </w:tc>
@@ -8423,7 +8736,10 @@
               <w:t>0.</w:t>
             </w:r>
             <w:r>
-              <w:t>133528</w:t>
+              <w:t>019</w:t>
+            </w:r>
+            <w:r>
+              <w:t>42</w:t>
             </w:r>
           </w:p>
         </w:tc>
@@ -8460,7 +8776,10 @@
               <w:t>0.</w:t>
             </w:r>
             <w:r>
-              <w:t>33748</w:t>
+              <w:t>29</w:t>
+            </w:r>
+            <w:r>
+              <w:t>086</w:t>
             </w:r>
           </w:p>
         </w:tc>
@@ -8476,7 +8795,13 @@
               <w:t>0.</w:t>
             </w:r>
             <w:r>
-              <w:t>09277</w:t>
+              <w:t>0</w:t>
+            </w:r>
+            <w:r>
+              <w:t>89</w:t>
+            </w:r>
+            <w:r>
+              <w:t>2</w:t>
             </w:r>
           </w:p>
         </w:tc>
@@ -8495,7 +8820,10 @@
               <w:t>0</w:t>
             </w:r>
             <w:r>
-              <w:t>00275</w:t>
+              <w:t>01</w:t>
+            </w:r>
+            <w:r>
+              <w:t>11</w:t>
             </w:r>
           </w:p>
         </w:tc>
@@ -8535,7 +8863,10 @@
               <w:spacing w:line="480" w:lineRule="auto"/>
             </w:pPr>
             <w:r>
-              <w:t>-0.60717</w:t>
+              <w:t>-0.</w:t>
+            </w:r>
+            <w:r>
+              <w:t>61927</w:t>
             </w:r>
           </w:p>
         </w:tc>
@@ -8548,7 +8879,10 @@
               <w:spacing w:line="480" w:lineRule="auto"/>
             </w:pPr>
             <w:r>
-              <w:t>0.35617</w:t>
+              <w:t>0.3</w:t>
+            </w:r>
+            <w:r>
+              <w:t>5461</w:t>
             </w:r>
           </w:p>
         </w:tc>
@@ -8561,7 +8895,10 @@
               <w:spacing w:line="480" w:lineRule="auto"/>
             </w:pPr>
             <w:r>
-              <w:t>0.088247</w:t>
+              <w:t>0.0</w:t>
+            </w:r>
+            <w:r>
+              <w:t>8075</w:t>
             </w:r>
           </w:p>
         </w:tc>
@@ -8648,7 +8985,19 @@
         <w:spacing w:line="480" w:lineRule="auto"/>
       </w:pPr>
       <w:r>
-        <w:t>Figure 4. Bootstrapped confidence intervals for model parameters from the generalized linear mixed model showing probability of</w:t>
+        <w:t>Figure 4. Bootstrapped</w:t>
+      </w:r>
+      <w:r>
+        <w:t xml:space="preserve"> 95%</w:t>
+      </w:r>
+      <w:r>
+        <w:t xml:space="preserve"> confidence intervals for model parameters from the </w:t>
+      </w:r>
+      <w:r>
+        <w:t>territory</w:t>
+      </w:r>
+      <w:r>
+        <w:t xml:space="preserve"> model showing probability of</w:t>
       </w:r>
       <w:r>
         <w:t xml:space="preserve"> ravens</w:t>
@@ -8661,6 +9010,15 @@
       </w:r>
       <w:r>
         <w:t xml:space="preserve">. </w:t>
+      </w:r>
+      <w:r>
+        <w:t xml:space="preserve">Values are back transformed </w:t>
+      </w:r>
+      <w:r>
+        <w:t>to the</w:t>
+      </w:r>
+      <w:r>
+        <w:t xml:space="preserve"> probability scale. </w:t>
       </w:r>
     </w:p>
     <w:p>
@@ -8733,7 +9091,13 @@
         <w:t>Bootstrapped p</w:t>
       </w:r>
       <w:r>
-        <w:t xml:space="preserve">redicted probability of ravens leaving their territory based on active wolf kills within their territories and whether the timing of the </w:t>
+        <w:t>redicted probability</w:t>
+      </w:r>
+      <w:r>
+        <w:t xml:space="preserve"> and 95% prediction intervals</w:t>
+      </w:r>
+      <w:r>
+        <w:t xml:space="preserve"> of ravens leaving their territory based on active wolf kills within their territories and whether the timing of the </w:t>
       </w:r>
       <w:r>
         <w:t>hunting season.</w:t>
@@ -8806,7 +9170,22 @@
         <w:spacing w:line="480" w:lineRule="auto"/>
       </w:pPr>
       <w:r>
-        <w:t>Figure 6. Bootstrapped confidence intervals for model parameters from the generalized linear mixed model showing probability of ravens visiting the hunting regions when they choose to leave their territory.</w:t>
+        <w:t>Figure 6. Bootstrapped</w:t>
+      </w:r>
+      <w:r>
+        <w:t xml:space="preserve"> 95%</w:t>
+      </w:r>
+      <w:r>
+        <w:t xml:space="preserve"> confidence intervals for model parameters from the </w:t>
+      </w:r>
+      <w:r>
+        <w:t>hunting model sh</w:t>
+      </w:r>
+      <w:r>
+        <w:t>owing probability of ravens visiting the hunting regions when they choose to leave their territory.</w:t>
+      </w:r>
+      <w:r>
+        <w:t xml:space="preserve"> Values are back transformed to the probability scale. </w:t>
       </w:r>
     </w:p>
     <w:p>
@@ -8873,10 +9252,19 @@
         <w:spacing w:line="480" w:lineRule="auto"/>
       </w:pPr>
       <w:r>
-        <w:t xml:space="preserve">Figure 7. Bootstrapped predicted probability of ravens </w:t>
+        <w:t>Figure 7. Bootstrapped predicted probability</w:t>
+      </w:r>
+      <w:r>
+        <w:t xml:space="preserve"> and 95% prediction intervals</w:t>
+      </w:r>
+      <w:r>
+        <w:t xml:space="preserve"> of ravens </w:t>
       </w:r>
       <w:r>
         <w:t xml:space="preserve">visiting the hunting </w:t>
+      </w:r>
+      <w:r>
+        <w:t xml:space="preserve">regions based on </w:t>
       </w:r>
       <w:r>
         <w:t>the timing of the hunting season</w:t>
@@ -9130,7 +9518,55 @@
       </w:r>
     </w:p>
   </w:comment>
-  <w:comment w:id="12" w:author="Cameron Ho" w:date="2026-01-07T10:05:00Z" w:initials="CH">
+  <w:comment w:id="12" w:author="Cameron Ho" w:date="2026-01-29T14:20:00Z" w:initials="CH">
+    <w:p>
+      <w:pPr>
+        <w:pStyle w:val="CommentText"/>
+      </w:pPr>
+      <w:r>
+        <w:rPr>
+          <w:rStyle w:val="CommentReference"/>
+        </w:rPr>
+        <w:annotationRef/>
+      </w:r>
+      <w:r>
+        <w:t>This effect also becomes important when I remove weather covariates from the model</w:t>
+      </w:r>
+    </w:p>
+  </w:comment>
+  <w:comment w:id="13" w:author="Cameron Ho" w:date="2026-01-29T14:33:00Z" w:initials="CH">
+    <w:p>
+      <w:pPr>
+        <w:pStyle w:val="CommentText"/>
+      </w:pPr>
+      <w:r>
+        <w:rPr>
+          <w:rStyle w:val="CommentReference"/>
+        </w:rPr>
+        <w:annotationRef/>
+      </w:r>
+      <w:r>
+        <w:t>My scavenger observations. I could plot this out for certain instances as examples</w:t>
+      </w:r>
+    </w:p>
+  </w:comment>
+  <w:comment w:id="14" w:author="Cameron Ho" w:date="2026-01-29T14:34:00Z" w:initials="CH">
+    <w:p>
+      <w:pPr>
+        <w:pStyle w:val="CommentText"/>
+      </w:pPr>
+      <w:r>
+        <w:rPr>
+          <w:rStyle w:val="CommentReference"/>
+        </w:rPr>
+        <w:annotationRef/>
+      </w:r>
+      <w:r>
+        <w:t>I can’t really say I know anything about these commuting groups and their formation/composition</w:t>
+      </w:r>
+    </w:p>
+  </w:comment>
+  <w:comment w:id="15" w:author="Cameron Ho" w:date="2026-01-07T10:05:00Z" w:initials="CH">
     <w:p>
       <w:pPr>
         <w:pStyle w:val="CommentText"/>
@@ -9163,6 +9599,9 @@
   <w15:commentEx w15:paraId="108C09F5" w15:done="0"/>
   <w15:commentEx w15:paraId="15B3B3F2" w15:done="0"/>
   <w15:commentEx w15:paraId="349C98E8" w15:done="0"/>
+  <w15:commentEx w15:paraId="0E508A0D" w15:done="0"/>
+  <w15:commentEx w15:paraId="7F88D7C4" w15:done="0"/>
+  <w15:commentEx w15:paraId="2E96DBB1" w15:done="0"/>
   <w15:commentEx w15:paraId="57CDA6CD" w15:done="0"/>
 </w15:commentsEx>
 </file>
@@ -9181,6 +9620,9 @@
   <w16cex:commentExtensible w16cex:durableId="460D95E0" w16cex:dateUtc="2026-01-07T20:49:00Z"/>
   <w16cex:commentExtensible w16cex:durableId="142E9BFF" w16cex:dateUtc="2026-01-12T21:09:00Z"/>
   <w16cex:commentExtensible w16cex:durableId="1ACDB29C" w16cex:dateUtc="2026-01-07T20:56:00Z"/>
+  <w16cex:commentExtensible w16cex:durableId="71401326" w16cex:dateUtc="2026-01-29T22:20:00Z"/>
+  <w16cex:commentExtensible w16cex:durableId="41956C1C" w16cex:dateUtc="2026-01-29T22:33:00Z"/>
+  <w16cex:commentExtensible w16cex:durableId="23C279AD" w16cex:dateUtc="2026-01-29T22:34:00Z"/>
   <w16cex:commentExtensible w16cex:durableId="30B6CB69" w16cex:dateUtc="2026-01-07T18:05:00Z"/>
 </w16cex:commentsExtensible>
 </file>
@@ -9199,6 +9641,9 @@
   <w16cid:commentId w16cid:paraId="108C09F5" w16cid:durableId="460D95E0"/>
   <w16cid:commentId w16cid:paraId="15B3B3F2" w16cid:durableId="142E9BFF"/>
   <w16cid:commentId w16cid:paraId="349C98E8" w16cid:durableId="1ACDB29C"/>
+  <w16cid:commentId w16cid:paraId="0E508A0D" w16cid:durableId="71401326"/>
+  <w16cid:commentId w16cid:paraId="7F88D7C4" w16cid:durableId="41956C1C"/>
+  <w16cid:commentId w16cid:paraId="2E96DBB1" w16cid:durableId="23C279AD"/>
   <w16cid:commentId w16cid:paraId="57CDA6CD" w16cid:durableId="30B6CB69"/>
 </w16cid:commentsIds>
 </file>
@@ -9865,7 +10310,6 @@
   <w:style w:type="character" w:default="1" w:styleId="DefaultParagraphFont">
     <w:name w:val="Default Paragraph Font"/>
     <w:uiPriority w:val="1"/>
-    <w:semiHidden/>
     <w:unhideWhenUsed/>
   </w:style>
   <w:style w:type="table" w:default="1" w:styleId="TableNormal">

</xml_diff>